<commit_message>
Updated report, main, phges
</commit_message>
<xml_diff>
--- a/Report.docx
+++ b/Report.docx
@@ -159,12 +159,6 @@
         <w:gridCol w:w="5647"/>
       </w:tblGrid>
       <w:tr>
-        <w:tblPrEx>
-          <w:tblCellMar>
-            <w:top w:w="0" w:type="dxa"/>
-            <w:bottom w:w="0" w:type="dxa"/>
-          </w:tblCellMar>
-        </w:tblPrEx>
         <w:trPr>
           <w:trHeight w:val="385"/>
         </w:trPr>
@@ -185,12 +179,6 @@
         </w:tc>
       </w:tr>
       <w:tr>
-        <w:tblPrEx>
-          <w:tblCellMar>
-            <w:top w:w="0" w:type="dxa"/>
-            <w:bottom w:w="0" w:type="dxa"/>
-          </w:tblCellMar>
-        </w:tblPrEx>
         <w:trPr>
           <w:trHeight w:val="521"/>
         </w:trPr>
@@ -394,6 +382,28 @@
         </w:rPr>
         <w:t>1070908</w:t>
       </w:r>
+      <w:r>
+        <w:rPr>
+          <w:rFonts w:ascii="Times New Roman" w:hAnsi="Times New Roman" w:cs="Times New Roman"/>
+          <w:b/>
+          <w:bCs/>
+          <w:sz w:val="40"/>
+          <w:szCs w:val="40"/>
+          <w:lang w:val="el-GR"/>
+        </w:rPr>
+        <w:t xml:space="preserve"> – </w:t>
+      </w:r>
+      <w:r>
+        <w:rPr>
+          <w:rFonts w:ascii="Times New Roman" w:hAnsi="Times New Roman" w:cs="Times New Roman"/>
+          <w:b/>
+          <w:bCs/>
+          <w:sz w:val="40"/>
+          <w:szCs w:val="40"/>
+          <w:lang w:val="el-GR"/>
+        </w:rPr>
+        <w:t>Δ’ έτος</w:t>
+      </w:r>
     </w:p>
     <w:p>
       <w:pPr>
@@ -403,6 +413,7 @@
           <w:bCs/>
           <w:sz w:val="40"/>
           <w:szCs w:val="40"/>
+          <w:lang w:val="el-GR"/>
         </w:rPr>
       </w:pPr>
     </w:p>
@@ -414,8 +425,31 @@
           <w:bCs/>
           <w:sz w:val="40"/>
           <w:szCs w:val="40"/>
-        </w:rPr>
-      </w:pPr>
+          <w:lang w:val="el-GR"/>
+        </w:rPr>
+      </w:pPr>
+      <w:r>
+        <w:rPr>
+          <w:rFonts w:ascii="Times New Roman" w:hAnsi="Times New Roman" w:cs="Times New Roman"/>
+          <w:b/>
+          <w:bCs/>
+          <w:sz w:val="32"/>
+          <w:szCs w:val="32"/>
+          <w:lang w:val="el-GR"/>
+        </w:rPr>
+        <w:t>α</w:t>
+      </w:r>
+      <w:r>
+        <w:rPr>
+          <w:rFonts w:ascii="Times New Roman" w:hAnsi="Times New Roman" w:cs="Times New Roman"/>
+          <w:b/>
+          <w:bCs/>
+          <w:sz w:val="32"/>
+          <w:szCs w:val="32"/>
+          <w:lang w:val="el-GR"/>
+        </w:rPr>
+        <w:t>)</w:t>
+      </w:r>
       <w:r>
         <w:rPr>
           <w:rFonts w:ascii="Times New Roman" w:hAnsi="Times New Roman" w:cs="Times New Roman"/>
@@ -423,8 +457,152 @@
           <w:bCs/>
           <w:sz w:val="40"/>
           <w:szCs w:val="40"/>
-        </w:rPr>
-        <w:t>a</w:t>
+          <w:lang w:val="el-GR"/>
+        </w:rPr>
+        <w:t xml:space="preserve"> </w:t>
+      </w:r>
+      <w:r>
+        <w:rPr>
+          <w:rFonts w:ascii="Times New Roman" w:hAnsi="Times New Roman" w:cs="Times New Roman"/>
+          <w:sz w:val="28"/>
+          <w:szCs w:val="28"/>
+          <w:lang w:val="el-GR"/>
+        </w:rPr>
+        <w:t xml:space="preserve">Η κωδικοποίηση των λέξεων είναι γωνστή και ανήκει στο εύρος [0, 8519]. Για το λόγο αυτό, ο </w:t>
+      </w:r>
+      <w:r>
+        <w:rPr>
+          <w:rFonts w:ascii="Times New Roman" w:hAnsi="Times New Roman" w:cs="Times New Roman"/>
+          <w:sz w:val="28"/>
+          <w:szCs w:val="28"/>
+        </w:rPr>
+        <w:t>CountVectorizer</w:t>
+      </w:r>
+      <w:r>
+        <w:rPr>
+          <w:rFonts w:ascii="Times New Roman" w:hAnsi="Times New Roman" w:cs="Times New Roman"/>
+          <w:sz w:val="28"/>
+          <w:szCs w:val="28"/>
+          <w:lang w:val="el-GR"/>
+        </w:rPr>
+        <w:t xml:space="preserve"> παραμετροποιήθηκε με αυτό το ήδη υπάρχον λεξικό. Καλώντας την μέθοδο </w:t>
+      </w:r>
+      <w:r>
+        <w:rPr>
+          <w:rFonts w:ascii="Times New Roman" w:hAnsi="Times New Roman" w:cs="Times New Roman"/>
+          <w:sz w:val="28"/>
+          <w:szCs w:val="28"/>
+        </w:rPr>
+        <w:t>transform</w:t>
+      </w:r>
+      <w:r>
+        <w:rPr>
+          <w:rFonts w:ascii="Times New Roman" w:hAnsi="Times New Roman" w:cs="Times New Roman"/>
+          <w:sz w:val="28"/>
+          <w:szCs w:val="28"/>
+          <w:lang w:val="el-GR"/>
+        </w:rPr>
+        <w:t xml:space="preserve">, μετατράπηκαν τα δεδομένα εισόδο σε </w:t>
+      </w:r>
+      <w:r>
+        <w:rPr>
+          <w:rFonts w:ascii="Times New Roman" w:hAnsi="Times New Roman" w:cs="Times New Roman"/>
+          <w:sz w:val="28"/>
+          <w:szCs w:val="28"/>
+        </w:rPr>
+        <w:t>BoW</w:t>
+      </w:r>
+      <w:r>
+        <w:rPr>
+          <w:rFonts w:ascii="Times New Roman" w:hAnsi="Times New Roman" w:cs="Times New Roman"/>
+          <w:sz w:val="28"/>
+          <w:szCs w:val="28"/>
+          <w:lang w:val="el-GR"/>
+        </w:rPr>
+        <w:t xml:space="preserve"> και κατ’ επέκταση δημιουργήθηκε το </w:t>
+      </w:r>
+      <w:r>
+        <w:rPr>
+          <w:rFonts w:ascii="Times New Roman" w:hAnsi="Times New Roman" w:cs="Times New Roman"/>
+          <w:sz w:val="28"/>
+          <w:szCs w:val="28"/>
+        </w:rPr>
+        <w:t>Document</w:t>
+      </w:r>
+      <w:r>
+        <w:rPr>
+          <w:rFonts w:ascii="Times New Roman" w:hAnsi="Times New Roman" w:cs="Times New Roman"/>
+          <w:sz w:val="28"/>
+          <w:szCs w:val="28"/>
+          <w:lang w:val="el-GR"/>
+        </w:rPr>
+        <w:t xml:space="preserve"> </w:t>
+      </w:r>
+      <w:r>
+        <w:rPr>
+          <w:rFonts w:ascii="Times New Roman" w:hAnsi="Times New Roman" w:cs="Times New Roman"/>
+          <w:sz w:val="28"/>
+          <w:szCs w:val="28"/>
+        </w:rPr>
+        <w:t>Term</w:t>
+      </w:r>
+      <w:r>
+        <w:rPr>
+          <w:rFonts w:ascii="Times New Roman" w:hAnsi="Times New Roman" w:cs="Times New Roman"/>
+          <w:sz w:val="28"/>
+          <w:szCs w:val="28"/>
+          <w:lang w:val="el-GR"/>
+        </w:rPr>
+        <w:t xml:space="preserve"> </w:t>
+      </w:r>
+      <w:r>
+        <w:rPr>
+          <w:rFonts w:ascii="Times New Roman" w:hAnsi="Times New Roman" w:cs="Times New Roman"/>
+          <w:sz w:val="28"/>
+          <w:szCs w:val="28"/>
+        </w:rPr>
+        <w:t>Matrix</w:t>
+      </w:r>
+      <w:r>
+        <w:rPr>
+          <w:rFonts w:ascii="Times New Roman" w:hAnsi="Times New Roman" w:cs="Times New Roman"/>
+          <w:sz w:val="28"/>
+          <w:szCs w:val="28"/>
+          <w:lang w:val="el-GR"/>
+        </w:rPr>
+        <w:t xml:space="preserve">.  </w:t>
+      </w:r>
+    </w:p>
+    <w:p>
+      <w:pPr>
+        <w:rPr>
+          <w:rFonts w:ascii="Times New Roman" w:hAnsi="Times New Roman" w:cs="Times New Roman"/>
+          <w:sz w:val="28"/>
+          <w:szCs w:val="28"/>
+          <w:lang w:val="el-GR"/>
+        </w:rPr>
+      </w:pPr>
+      <w:r>
+        <w:rPr>
+          <w:rFonts w:ascii="Times New Roman" w:hAnsi="Times New Roman" w:cs="Times New Roman"/>
+          <w:b/>
+          <w:bCs/>
+          <w:sz w:val="32"/>
+          <w:szCs w:val="32"/>
+          <w:lang w:val="el-GR"/>
+        </w:rPr>
+        <w:t>β</w:t>
+      </w:r>
+      <w:r>
+        <w:rPr>
+          <w:rFonts w:ascii="Times New Roman" w:hAnsi="Times New Roman" w:cs="Times New Roman"/>
+          <w:b/>
+          <w:bCs/>
+          <w:sz w:val="32"/>
+          <w:szCs w:val="32"/>
+          <w:lang w:val="el-GR"/>
+        </w:rPr>
+        <w:t>)</w:t>
       </w:r>
       <w:r>
         <w:rPr>
@@ -435,15 +613,128 @@
           <w:szCs w:val="40"/>
           <w:lang w:val="el-GR"/>
         </w:rPr>
+        <w:t xml:space="preserve"> </w:t>
+      </w:r>
+      <w:r>
+        <w:rPr>
+          <w:rFonts w:ascii="Times New Roman" w:hAnsi="Times New Roman" w:cs="Times New Roman"/>
+          <w:sz w:val="28"/>
+          <w:szCs w:val="28"/>
+          <w:lang w:val="el-GR"/>
+        </w:rPr>
+        <w:t xml:space="preserve">Η </w:t>
+      </w:r>
+      <w:r>
+        <w:rPr>
+          <w:rFonts w:ascii="Times New Roman" w:hAnsi="Times New Roman" w:cs="Times New Roman"/>
+          <w:sz w:val="28"/>
+          <w:szCs w:val="28"/>
+          <w:lang w:val="el-GR"/>
+        </w:rPr>
+        <w:t>κλιμάκωση(</w:t>
+      </w:r>
+      <w:r>
+        <w:rPr>
+          <w:rFonts w:ascii="Times New Roman" w:hAnsi="Times New Roman" w:cs="Times New Roman"/>
+          <w:sz w:val="28"/>
+          <w:szCs w:val="28"/>
+        </w:rPr>
+        <w:t>scaling</w:t>
+      </w:r>
+      <w:r>
+        <w:rPr>
+          <w:rFonts w:ascii="Times New Roman" w:hAnsi="Times New Roman" w:cs="Times New Roman"/>
+          <w:sz w:val="28"/>
+          <w:szCs w:val="28"/>
+          <w:lang w:val="el-GR"/>
+        </w:rPr>
+        <w:t xml:space="preserve">) </w:t>
+      </w:r>
+      <w:r>
+        <w:rPr>
+          <w:rFonts w:ascii="Times New Roman" w:hAnsi="Times New Roman" w:cs="Times New Roman"/>
+          <w:sz w:val="28"/>
+          <w:szCs w:val="28"/>
+          <w:lang w:val="el-GR"/>
+        </w:rPr>
+        <w:t>των δεδομένων,</w:t>
+      </w:r>
+      <w:r>
+        <w:rPr>
+          <w:rFonts w:ascii="Times New Roman" w:hAnsi="Times New Roman" w:cs="Times New Roman"/>
+          <w:sz w:val="28"/>
+          <w:szCs w:val="28"/>
+          <w:lang w:val="el-GR"/>
+        </w:rPr>
+        <w:t xml:space="preserve"> είναι ένα από τα πιο σημαντικά βήματα προεπεξεργασίας δεδομένων στη μηχανική εκμάθηση. Οι αλγόριθμοι που υπολογίζουν την απόσταση μεταξύ των χαρακτηριστικών</w:t>
+      </w:r>
+      <w:r>
+        <w:rPr>
+          <w:rFonts w:ascii="Times New Roman" w:hAnsi="Times New Roman" w:cs="Times New Roman"/>
+          <w:sz w:val="28"/>
+          <w:szCs w:val="28"/>
+          <w:lang w:val="el-GR"/>
+        </w:rPr>
+        <w:t>,</w:t>
+      </w:r>
+      <w:r>
+        <w:rPr>
+          <w:rFonts w:ascii="Times New Roman" w:hAnsi="Times New Roman" w:cs="Times New Roman"/>
+          <w:sz w:val="28"/>
+          <w:szCs w:val="28"/>
+          <w:lang w:val="el-GR"/>
+        </w:rPr>
+        <w:t xml:space="preserve"> ωθούνται προς </w:t>
+      </w:r>
+      <w:r>
+        <w:rPr>
+          <w:rFonts w:ascii="Times New Roman" w:hAnsi="Times New Roman" w:cs="Times New Roman"/>
+          <w:sz w:val="28"/>
+          <w:szCs w:val="28"/>
+          <w:lang w:val="el-GR"/>
+        </w:rPr>
+        <w:t xml:space="preserve">τις </w:t>
+      </w:r>
+      <w:r>
+        <w:rPr>
+          <w:rFonts w:ascii="Times New Roman" w:hAnsi="Times New Roman" w:cs="Times New Roman"/>
+          <w:sz w:val="28"/>
+          <w:szCs w:val="28"/>
+          <w:lang w:val="el-GR"/>
+        </w:rPr>
+        <w:t xml:space="preserve">αριθμητικά μεγαλύτερες τιμές </w:t>
+      </w:r>
+      <w:r>
+        <w:rPr>
+          <w:rFonts w:ascii="Times New Roman" w:hAnsi="Times New Roman" w:cs="Times New Roman"/>
+          <w:sz w:val="28"/>
+          <w:szCs w:val="28"/>
+          <w:lang w:val="el-GR"/>
+        </w:rPr>
+        <w:t>(</w:t>
+      </w:r>
+      <w:r>
+        <w:rPr>
+          <w:rFonts w:ascii="Times New Roman" w:hAnsi="Times New Roman" w:cs="Times New Roman"/>
+          <w:sz w:val="28"/>
+          <w:szCs w:val="28"/>
+        </w:rPr>
+        <w:t>outliers</w:t>
+      </w:r>
+      <w:r>
+        <w:rPr>
+          <w:rFonts w:ascii="Times New Roman" w:hAnsi="Times New Roman" w:cs="Times New Roman"/>
+          <w:sz w:val="28"/>
+          <w:szCs w:val="28"/>
+          <w:lang w:val="el-GR"/>
+        </w:rPr>
         <w:t>)</w:t>
       </w:r>
       <w:r>
         <w:rPr>
           <w:rFonts w:ascii="Times New Roman" w:hAnsi="Times New Roman" w:cs="Times New Roman"/>
-          <w:b/>
-          <w:bCs/>
-          <w:sz w:val="40"/>
-          <w:szCs w:val="40"/>
+          <w:sz w:val="28"/>
+          <w:szCs w:val="28"/>
           <w:lang w:val="el-GR"/>
         </w:rPr>
         <w:t xml:space="preserve"> </w:t>
@@ -455,148 +746,67 @@
           <w:szCs w:val="28"/>
           <w:lang w:val="el-GR"/>
         </w:rPr>
-        <w:t xml:space="preserve">Η κωδικοποίηση των λέξεων είναι γωνστή και ανήκει στο εύρος [0, 8519]. Για το λόγο αυτό, ο </w:t>
-      </w:r>
-      <w:r>
-        <w:rPr>
-          <w:rFonts w:ascii="Times New Roman" w:hAnsi="Times New Roman" w:cs="Times New Roman"/>
-          <w:sz w:val="28"/>
-          <w:szCs w:val="28"/>
-        </w:rPr>
-        <w:t>CountVectorizer</w:t>
-      </w:r>
-      <w:r>
-        <w:rPr>
-          <w:rFonts w:ascii="Times New Roman" w:hAnsi="Times New Roman" w:cs="Times New Roman"/>
-          <w:sz w:val="28"/>
-          <w:szCs w:val="28"/>
-          <w:lang w:val="el-GR"/>
-        </w:rPr>
-        <w:t xml:space="preserve"> παραμετροποιήθηκε με αυτό το ήδη υπάρχον λεξικό. Καλώντας την μέθοδο </w:t>
-      </w:r>
-      <w:r>
-        <w:rPr>
-          <w:rFonts w:ascii="Times New Roman" w:hAnsi="Times New Roman" w:cs="Times New Roman"/>
-          <w:sz w:val="28"/>
-          <w:szCs w:val="28"/>
-        </w:rPr>
-        <w:t>transform</w:t>
-      </w:r>
-      <w:r>
-        <w:rPr>
-          <w:rFonts w:ascii="Times New Roman" w:hAnsi="Times New Roman" w:cs="Times New Roman"/>
-          <w:sz w:val="28"/>
-          <w:szCs w:val="28"/>
-          <w:lang w:val="el-GR"/>
-        </w:rPr>
-        <w:t xml:space="preserve">, μετατράπηκαν τα δεδομένα εισόδο σε </w:t>
-      </w:r>
-      <w:r>
-        <w:rPr>
-          <w:rFonts w:ascii="Times New Roman" w:hAnsi="Times New Roman" w:cs="Times New Roman"/>
-          <w:sz w:val="28"/>
-          <w:szCs w:val="28"/>
-        </w:rPr>
-        <w:t>BoW</w:t>
-      </w:r>
-      <w:r>
-        <w:rPr>
-          <w:rFonts w:ascii="Times New Roman" w:hAnsi="Times New Roman" w:cs="Times New Roman"/>
-          <w:sz w:val="28"/>
-          <w:szCs w:val="28"/>
-          <w:lang w:val="el-GR"/>
-        </w:rPr>
-        <w:t xml:space="preserve"> και κατ’ επέκταση δημιουργήθηκε το </w:t>
-      </w:r>
-      <w:r>
-        <w:rPr>
-          <w:rFonts w:ascii="Times New Roman" w:hAnsi="Times New Roman" w:cs="Times New Roman"/>
-          <w:sz w:val="28"/>
-          <w:szCs w:val="28"/>
-        </w:rPr>
-        <w:t>Document</w:t>
-      </w:r>
-      <w:r>
-        <w:rPr>
-          <w:rFonts w:ascii="Times New Roman" w:hAnsi="Times New Roman" w:cs="Times New Roman"/>
-          <w:sz w:val="28"/>
-          <w:szCs w:val="28"/>
-          <w:lang w:val="el-GR"/>
-        </w:rPr>
-        <w:t xml:space="preserve"> </w:t>
-      </w:r>
-      <w:r>
-        <w:rPr>
-          <w:rFonts w:ascii="Times New Roman" w:hAnsi="Times New Roman" w:cs="Times New Roman"/>
-          <w:sz w:val="28"/>
-          <w:szCs w:val="28"/>
-        </w:rPr>
-        <w:t>Term</w:t>
-      </w:r>
-      <w:r>
-        <w:rPr>
-          <w:rFonts w:ascii="Times New Roman" w:hAnsi="Times New Roman" w:cs="Times New Roman"/>
-          <w:sz w:val="28"/>
-          <w:szCs w:val="28"/>
-          <w:lang w:val="el-GR"/>
-        </w:rPr>
-        <w:t xml:space="preserve"> </w:t>
-      </w:r>
-      <w:r>
-        <w:rPr>
-          <w:rFonts w:ascii="Times New Roman" w:hAnsi="Times New Roman" w:cs="Times New Roman"/>
-          <w:sz w:val="28"/>
-          <w:szCs w:val="28"/>
-        </w:rPr>
-        <w:t>Matrix</w:t>
-      </w:r>
-      <w:r>
-        <w:rPr>
-          <w:rFonts w:ascii="Times New Roman" w:hAnsi="Times New Roman" w:cs="Times New Roman"/>
-          <w:sz w:val="28"/>
-          <w:szCs w:val="28"/>
-          <w:lang w:val="el-GR"/>
-        </w:rPr>
-        <w:t xml:space="preserve">.  </w:t>
+        <w:t xml:space="preserve">εάν τα δεδομένα δεν είναι </w:t>
+      </w:r>
+      <w:r>
+        <w:rPr>
+          <w:rFonts w:ascii="Times New Roman" w:hAnsi="Times New Roman" w:cs="Times New Roman"/>
+          <w:sz w:val="28"/>
+          <w:szCs w:val="28"/>
+          <w:lang w:val="el-GR"/>
+        </w:rPr>
+        <w:t>κλιμακωμένα</w:t>
+      </w:r>
+      <w:r>
+        <w:rPr>
+          <w:rFonts w:ascii="Times New Roman" w:hAnsi="Times New Roman" w:cs="Times New Roman"/>
+          <w:sz w:val="28"/>
+          <w:szCs w:val="28"/>
+          <w:lang w:val="el-GR"/>
+        </w:rPr>
+        <w:t>.</w:t>
       </w:r>
     </w:p>
     <w:p>
       <w:pPr>
-        <w:rPr>
-          <w:rFonts w:ascii="Times New Roman" w:hAnsi="Times New Roman" w:cs="Times New Roman"/>
-          <w:sz w:val="28"/>
-          <w:szCs w:val="28"/>
-          <w:lang w:val="el-GR"/>
-        </w:rPr>
-      </w:pPr>
-      <w:r>
-        <w:rPr>
-          <w:rFonts w:ascii="Times New Roman" w:hAnsi="Times New Roman" w:cs="Times New Roman"/>
-          <w:b/>
-          <w:bCs/>
-          <w:sz w:val="40"/>
-          <w:szCs w:val="40"/>
-        </w:rPr>
-        <w:t>b</w:t>
-      </w:r>
-      <w:r>
-        <w:rPr>
-          <w:rFonts w:ascii="Times New Roman" w:hAnsi="Times New Roman" w:cs="Times New Roman"/>
-          <w:b/>
-          <w:bCs/>
-          <w:sz w:val="40"/>
-          <w:szCs w:val="40"/>
-          <w:lang w:val="el-GR"/>
-        </w:rPr>
-        <w:t>)</w:t>
-      </w:r>
-      <w:r>
-        <w:rPr>
-          <w:rFonts w:ascii="Times New Roman" w:hAnsi="Times New Roman" w:cs="Times New Roman"/>
-          <w:b/>
-          <w:bCs/>
-          <w:sz w:val="40"/>
-          <w:szCs w:val="40"/>
+        <w:ind w:firstLine="720"/>
+        <w:rPr>
+          <w:rFonts w:ascii="Times New Roman" w:hAnsi="Times New Roman" w:cs="Times New Roman"/>
+          <w:color w:val="232629"/>
+          <w:sz w:val="28"/>
+          <w:szCs w:val="28"/>
+          <w:shd w:val="clear" w:color="auto" w:fill="FFFFFF"/>
+          <w:lang w:val="el-GR"/>
+        </w:rPr>
+      </w:pPr>
+      <w:r>
+        <w:rPr>
+          <w:rFonts w:ascii="Times New Roman" w:hAnsi="Times New Roman" w:cs="Times New Roman"/>
+          <w:color w:val="232629"/>
+          <w:sz w:val="28"/>
+          <w:szCs w:val="28"/>
+          <w:shd w:val="clear" w:color="auto" w:fill="FFFFFF"/>
+          <w:lang w:val="el-GR"/>
+        </w:rPr>
+        <w:t xml:space="preserve">1. </w:t>
+      </w:r>
+      <w:r>
+        <w:rPr>
+          <w:rFonts w:ascii="Times New Roman" w:hAnsi="Times New Roman" w:cs="Times New Roman"/>
+          <w:color w:val="232629"/>
+          <w:sz w:val="28"/>
+          <w:szCs w:val="28"/>
+          <w:shd w:val="clear" w:color="auto" w:fill="FFFFFF"/>
+        </w:rPr>
+        <w:t>To</w:t>
+      </w:r>
+      <w:r>
+        <w:rPr>
+          <w:rFonts w:ascii="Times New Roman" w:hAnsi="Times New Roman" w:cs="Times New Roman"/>
+          <w:color w:val="232629"/>
+          <w:sz w:val="28"/>
+          <w:szCs w:val="28"/>
+          <w:shd w:val="clear" w:color="auto" w:fill="FFFFFF"/>
           <w:lang w:val="el-GR"/>
         </w:rPr>
         <w:t xml:space="preserve"> </w:t>
@@ -604,34 +814,44 @@
       <w:r>
         <w:rPr>
           <w:rFonts w:ascii="Times New Roman" w:hAnsi="Times New Roman" w:cs="Times New Roman"/>
-          <w:sz w:val="28"/>
-          <w:szCs w:val="28"/>
-          <w:lang w:val="el-GR"/>
-        </w:rPr>
-        <w:t xml:space="preserve">Η </w:t>
-      </w:r>
-      <w:r>
-        <w:rPr>
-          <w:rFonts w:ascii="Times New Roman" w:hAnsi="Times New Roman" w:cs="Times New Roman"/>
-          <w:sz w:val="28"/>
-          <w:szCs w:val="28"/>
-          <w:lang w:val="el-GR"/>
-        </w:rPr>
-        <w:t>κλιμάκωση(</w:t>
-      </w:r>
-      <w:r>
-        <w:rPr>
-          <w:rFonts w:ascii="Times New Roman" w:hAnsi="Times New Roman" w:cs="Times New Roman"/>
-          <w:sz w:val="28"/>
-          <w:szCs w:val="28"/>
-        </w:rPr>
-        <w:t>scaling</w:t>
-      </w:r>
-      <w:r>
-        <w:rPr>
-          <w:rFonts w:ascii="Times New Roman" w:hAnsi="Times New Roman" w:cs="Times New Roman"/>
-          <w:sz w:val="28"/>
-          <w:szCs w:val="28"/>
+          <w:b/>
+          <w:bCs/>
+          <w:color w:val="232629"/>
+          <w:sz w:val="28"/>
+          <w:szCs w:val="28"/>
+          <w:shd w:val="clear" w:color="auto" w:fill="FFFFFF"/>
+          <w:lang w:val="el-GR"/>
+        </w:rPr>
+        <w:t>Κεντράρισμα</w:t>
+      </w:r>
+      <w:r>
+        <w:rPr>
+          <w:rFonts w:ascii="Times New Roman" w:hAnsi="Times New Roman" w:cs="Times New Roman"/>
+          <w:color w:val="232629"/>
+          <w:sz w:val="28"/>
+          <w:szCs w:val="28"/>
+          <w:shd w:val="clear" w:color="auto" w:fill="FFFFFF"/>
+          <w:lang w:val="el-GR"/>
+        </w:rPr>
+        <w:t xml:space="preserve"> (</w:t>
+      </w:r>
+      <w:r>
+        <w:rPr>
+          <w:rFonts w:ascii="Times New Roman" w:hAnsi="Times New Roman" w:cs="Times New Roman"/>
+          <w:color w:val="232629"/>
+          <w:sz w:val="28"/>
+          <w:szCs w:val="28"/>
+          <w:shd w:val="clear" w:color="auto" w:fill="FFFFFF"/>
+        </w:rPr>
+        <w:t>centering</w:t>
+      </w:r>
+      <w:r>
+        <w:rPr>
+          <w:rFonts w:ascii="Times New Roman" w:hAnsi="Times New Roman" w:cs="Times New Roman"/>
+          <w:color w:val="232629"/>
+          <w:sz w:val="28"/>
+          <w:szCs w:val="28"/>
+          <w:shd w:val="clear" w:color="auto" w:fill="FFFFFF"/>
           <w:lang w:val="el-GR"/>
         </w:rPr>
         <w:t xml:space="preserve">) </w:t>
@@ -639,26 +859,32 @@
       <w:r>
         <w:rPr>
           <w:rFonts w:ascii="Times New Roman" w:hAnsi="Times New Roman" w:cs="Times New Roman"/>
-          <w:sz w:val="28"/>
-          <w:szCs w:val="28"/>
-          <w:lang w:val="el-GR"/>
-        </w:rPr>
-        <w:t>των δεδομένων,</w:t>
-      </w:r>
-      <w:r>
-        <w:rPr>
-          <w:rFonts w:ascii="Times New Roman" w:hAnsi="Times New Roman" w:cs="Times New Roman"/>
-          <w:sz w:val="28"/>
-          <w:szCs w:val="28"/>
-          <w:lang w:val="el-GR"/>
-        </w:rPr>
-        <w:t xml:space="preserve"> είναι ένα από τα πιο σημαντικά βήματα προεπεξεργασίας δεδομένων στη μηχανική εκμάθηση. Οι αλγόριθμοι που υπολογίζουν την απόσταση μεταξύ των χαρακτηριστικών</w:t>
-      </w:r>
-      <w:r>
-        <w:rPr>
-          <w:rFonts w:ascii="Times New Roman" w:hAnsi="Times New Roman" w:cs="Times New Roman"/>
-          <w:sz w:val="28"/>
-          <w:szCs w:val="28"/>
+          <w:color w:val="232629"/>
+          <w:sz w:val="28"/>
+          <w:szCs w:val="28"/>
+          <w:shd w:val="clear" w:color="auto" w:fill="FFFFFF"/>
+          <w:lang w:val="el-GR"/>
+        </w:rPr>
+        <w:t xml:space="preserve">αφαιρεί μία σταθερή τιμή απο κάθε μεταβλητή εισόδου. Πρακτικά, </w:t>
+      </w:r>
+      <w:r>
+        <w:rPr>
+          <w:rFonts w:ascii="Times New Roman" w:hAnsi="Times New Roman" w:cs="Times New Roman"/>
+          <w:color w:val="232629"/>
+          <w:sz w:val="28"/>
+          <w:szCs w:val="28"/>
+          <w:shd w:val="clear" w:color="auto" w:fill="FFFFFF"/>
+          <w:lang w:val="el-GR"/>
+        </w:rPr>
+        <w:t>επαναπροσδιορίσει το σημείο 0 για τον προγνωστικό παράγοντα</w:t>
+      </w:r>
+      <w:r>
+        <w:rPr>
+          <w:rFonts w:ascii="Times New Roman" w:hAnsi="Times New Roman" w:cs="Times New Roman"/>
+          <w:color w:val="232629"/>
+          <w:sz w:val="28"/>
+          <w:szCs w:val="28"/>
+          <w:shd w:val="clear" w:color="auto" w:fill="FFFFFF"/>
           <w:lang w:val="el-GR"/>
         </w:rPr>
         <w:t>,</w:t>
@@ -666,91 +892,35 @@
       <w:r>
         <w:rPr>
           <w:rFonts w:ascii="Times New Roman" w:hAnsi="Times New Roman" w:cs="Times New Roman"/>
-          <w:sz w:val="28"/>
-          <w:szCs w:val="28"/>
-          <w:lang w:val="el-GR"/>
-        </w:rPr>
-        <w:t xml:space="preserve"> ωθούνται προς </w:t>
-      </w:r>
-      <w:r>
-        <w:rPr>
-          <w:rFonts w:ascii="Times New Roman" w:hAnsi="Times New Roman" w:cs="Times New Roman"/>
-          <w:sz w:val="28"/>
-          <w:szCs w:val="28"/>
-          <w:lang w:val="el-GR"/>
-        </w:rPr>
-        <w:t xml:space="preserve">τις </w:t>
-      </w:r>
-      <w:r>
-        <w:rPr>
-          <w:rFonts w:ascii="Times New Roman" w:hAnsi="Times New Roman" w:cs="Times New Roman"/>
-          <w:sz w:val="28"/>
-          <w:szCs w:val="28"/>
-          <w:lang w:val="el-GR"/>
-        </w:rPr>
-        <w:t xml:space="preserve">αριθμητικά μεγαλύτερες τιμές </w:t>
-      </w:r>
-      <w:r>
-        <w:rPr>
-          <w:rFonts w:ascii="Times New Roman" w:hAnsi="Times New Roman" w:cs="Times New Roman"/>
-          <w:sz w:val="28"/>
-          <w:szCs w:val="28"/>
-          <w:lang w:val="el-GR"/>
-        </w:rPr>
-        <w:t>(</w:t>
-      </w:r>
-      <w:r>
-        <w:rPr>
-          <w:rFonts w:ascii="Times New Roman" w:hAnsi="Times New Roman" w:cs="Times New Roman"/>
-          <w:sz w:val="28"/>
-          <w:szCs w:val="28"/>
-        </w:rPr>
-        <w:t>outliers</w:t>
-      </w:r>
-      <w:r>
-        <w:rPr>
-          <w:rFonts w:ascii="Times New Roman" w:hAnsi="Times New Roman" w:cs="Times New Roman"/>
-          <w:sz w:val="28"/>
-          <w:szCs w:val="28"/>
-          <w:lang w:val="el-GR"/>
-        </w:rPr>
-        <w:t>)</w:t>
-      </w:r>
-      <w:r>
-        <w:rPr>
-          <w:rFonts w:ascii="Times New Roman" w:hAnsi="Times New Roman" w:cs="Times New Roman"/>
-          <w:sz w:val="28"/>
-          <w:szCs w:val="28"/>
-          <w:lang w:val="el-GR"/>
-        </w:rPr>
-        <w:t xml:space="preserve"> </w:t>
-      </w:r>
-      <w:r>
-        <w:rPr>
-          <w:rFonts w:ascii="Times New Roman" w:hAnsi="Times New Roman" w:cs="Times New Roman"/>
-          <w:sz w:val="28"/>
-          <w:szCs w:val="28"/>
-          <w:lang w:val="el-GR"/>
-        </w:rPr>
-        <w:t xml:space="preserve">εάν τα δεδομένα δεν είναι </w:t>
-      </w:r>
-      <w:r>
-        <w:rPr>
-          <w:rFonts w:ascii="Times New Roman" w:hAnsi="Times New Roman" w:cs="Times New Roman"/>
-          <w:sz w:val="28"/>
-          <w:szCs w:val="28"/>
-          <w:lang w:val="el-GR"/>
-        </w:rPr>
-        <w:t>κλιμακωμένα</w:t>
-      </w:r>
-      <w:r>
-        <w:rPr>
-          <w:rFonts w:ascii="Times New Roman" w:hAnsi="Times New Roman" w:cs="Times New Roman"/>
-          <w:sz w:val="28"/>
-          <w:szCs w:val="28"/>
-          <w:lang w:val="el-GR"/>
-        </w:rPr>
-        <w:t>.</w:t>
+          <w:color w:val="232629"/>
+          <w:sz w:val="28"/>
+          <w:szCs w:val="28"/>
+          <w:shd w:val="clear" w:color="auto" w:fill="FFFFFF"/>
+          <w:lang w:val="el-GR"/>
+        </w:rPr>
+        <w:t xml:space="preserve"> ώστε να είναι οποιαδήποτε τιμή </w:t>
+      </w:r>
+      <w:r>
+        <w:rPr>
+          <w:rFonts w:ascii="Times New Roman" w:hAnsi="Times New Roman" w:cs="Times New Roman"/>
+          <w:color w:val="232629"/>
+          <w:sz w:val="28"/>
+          <w:szCs w:val="28"/>
+          <w:shd w:val="clear" w:color="auto" w:fill="FFFFFF"/>
+          <w:lang w:val="el-GR"/>
+        </w:rPr>
+        <w:t>αφαιρέθηκε</w:t>
+      </w:r>
+      <w:r>
+        <w:rPr>
+          <w:rFonts w:ascii="Times New Roman" w:hAnsi="Times New Roman" w:cs="Times New Roman"/>
+          <w:color w:val="232629"/>
+          <w:sz w:val="28"/>
+          <w:szCs w:val="28"/>
+          <w:shd w:val="clear" w:color="auto" w:fill="FFFFFF"/>
+          <w:lang w:val="el-GR"/>
+        </w:rPr>
+        <w:t>. Μετατοπίζει την κλίμακα, αλλά διατηρεί τις μονάδες.</w:t>
       </w:r>
     </w:p>
     <w:p>
@@ -765,190 +935,12 @@
           <w:lang w:val="el-GR"/>
         </w:rPr>
       </w:pPr>
-      <w:r>
-        <w:rPr>
-          <w:rFonts w:ascii="Times New Roman" w:hAnsi="Times New Roman" w:cs="Times New Roman"/>
-          <w:color w:val="232629"/>
-          <w:sz w:val="28"/>
-          <w:szCs w:val="28"/>
-          <w:shd w:val="clear" w:color="auto" w:fill="FFFFFF"/>
-          <w:lang w:val="el-GR"/>
-        </w:rPr>
-        <w:t xml:space="preserve">1. </w:t>
-      </w:r>
-      <w:r>
-        <w:rPr>
-          <w:rFonts w:ascii="Times New Roman" w:hAnsi="Times New Roman" w:cs="Times New Roman"/>
-          <w:color w:val="232629"/>
-          <w:sz w:val="28"/>
-          <w:szCs w:val="28"/>
-          <w:shd w:val="clear" w:color="auto" w:fill="FFFFFF"/>
-        </w:rPr>
-        <w:t>To</w:t>
-      </w:r>
-      <w:r>
-        <w:rPr>
-          <w:rFonts w:ascii="Times New Roman" w:hAnsi="Times New Roman" w:cs="Times New Roman"/>
-          <w:color w:val="232629"/>
-          <w:sz w:val="28"/>
-          <w:szCs w:val="28"/>
-          <w:shd w:val="clear" w:color="auto" w:fill="FFFFFF"/>
-          <w:lang w:val="el-GR"/>
-        </w:rPr>
-        <w:t xml:space="preserve"> </w:t>
-      </w:r>
-      <w:r>
-        <w:rPr>
-          <w:rFonts w:ascii="Times New Roman" w:hAnsi="Times New Roman" w:cs="Times New Roman"/>
-          <w:b/>
-          <w:bCs/>
-          <w:color w:val="232629"/>
-          <w:sz w:val="28"/>
-          <w:szCs w:val="28"/>
-          <w:shd w:val="clear" w:color="auto" w:fill="FFFFFF"/>
-          <w:lang w:val="el-GR"/>
-        </w:rPr>
-        <w:t>Κεντράρισμα</w:t>
-      </w:r>
-      <w:r>
-        <w:rPr>
-          <w:rFonts w:ascii="Times New Roman" w:hAnsi="Times New Roman" w:cs="Times New Roman"/>
-          <w:color w:val="232629"/>
-          <w:sz w:val="28"/>
-          <w:szCs w:val="28"/>
-          <w:shd w:val="clear" w:color="auto" w:fill="FFFFFF"/>
-          <w:lang w:val="el-GR"/>
-        </w:rPr>
-        <w:t xml:space="preserve"> </w:t>
-      </w:r>
-      <w:r>
-        <w:rPr>
-          <w:rFonts w:ascii="Times New Roman" w:hAnsi="Times New Roman" w:cs="Times New Roman"/>
-          <w:color w:val="232629"/>
-          <w:sz w:val="28"/>
-          <w:szCs w:val="28"/>
-          <w:shd w:val="clear" w:color="auto" w:fill="FFFFFF"/>
-          <w:lang w:val="el-GR"/>
-        </w:rPr>
-        <w:t>(</w:t>
-      </w:r>
-      <w:r>
-        <w:rPr>
-          <w:rFonts w:ascii="Times New Roman" w:hAnsi="Times New Roman" w:cs="Times New Roman"/>
-          <w:color w:val="232629"/>
-          <w:sz w:val="28"/>
-          <w:szCs w:val="28"/>
-          <w:shd w:val="clear" w:color="auto" w:fill="FFFFFF"/>
-        </w:rPr>
-        <w:t>centering</w:t>
-      </w:r>
-      <w:r>
-        <w:rPr>
-          <w:rFonts w:ascii="Times New Roman" w:hAnsi="Times New Roman" w:cs="Times New Roman"/>
-          <w:color w:val="232629"/>
-          <w:sz w:val="28"/>
-          <w:szCs w:val="28"/>
-          <w:shd w:val="clear" w:color="auto" w:fill="FFFFFF"/>
-          <w:lang w:val="el-GR"/>
-        </w:rPr>
-        <w:t xml:space="preserve">) </w:t>
-      </w:r>
-      <w:r>
-        <w:rPr>
-          <w:rFonts w:ascii="Times New Roman" w:hAnsi="Times New Roman" w:cs="Times New Roman"/>
-          <w:color w:val="232629"/>
-          <w:sz w:val="28"/>
-          <w:szCs w:val="28"/>
-          <w:shd w:val="clear" w:color="auto" w:fill="FFFFFF"/>
-          <w:lang w:val="el-GR"/>
-        </w:rPr>
-        <w:t xml:space="preserve">αφαιρεί μία σταθερή τιμή απο κάθε μεταβλητή εισόδου. Πρακτικά, </w:t>
-      </w:r>
-      <w:r>
-        <w:rPr>
-          <w:rFonts w:ascii="Times New Roman" w:hAnsi="Times New Roman" w:cs="Times New Roman"/>
-          <w:color w:val="232629"/>
-          <w:sz w:val="28"/>
-          <w:szCs w:val="28"/>
-          <w:shd w:val="clear" w:color="auto" w:fill="FFFFFF"/>
-          <w:lang w:val="el-GR"/>
-        </w:rPr>
-        <w:t>επαναπροσδιορίσει το σημείο 0 για τον προγνωστικό παράγοντα</w:t>
-      </w:r>
-      <w:r>
-        <w:rPr>
-          <w:rFonts w:ascii="Times New Roman" w:hAnsi="Times New Roman" w:cs="Times New Roman"/>
-          <w:color w:val="232629"/>
-          <w:sz w:val="28"/>
-          <w:szCs w:val="28"/>
-          <w:shd w:val="clear" w:color="auto" w:fill="FFFFFF"/>
-          <w:lang w:val="el-GR"/>
-        </w:rPr>
-        <w:t>,</w:t>
-      </w:r>
-      <w:r>
-        <w:rPr>
-          <w:rFonts w:ascii="Times New Roman" w:hAnsi="Times New Roman" w:cs="Times New Roman"/>
-          <w:color w:val="232629"/>
-          <w:sz w:val="28"/>
-          <w:szCs w:val="28"/>
-          <w:shd w:val="clear" w:color="auto" w:fill="FFFFFF"/>
-          <w:lang w:val="el-GR"/>
-        </w:rPr>
-        <w:t xml:space="preserve"> ώστε να είναι οποιαδήποτε τιμή </w:t>
-      </w:r>
-      <w:r>
-        <w:rPr>
-          <w:rFonts w:ascii="Times New Roman" w:hAnsi="Times New Roman" w:cs="Times New Roman"/>
-          <w:color w:val="232629"/>
-          <w:sz w:val="28"/>
-          <w:szCs w:val="28"/>
-          <w:shd w:val="clear" w:color="auto" w:fill="FFFFFF"/>
-          <w:lang w:val="el-GR"/>
-        </w:rPr>
-        <w:t>αφαιρέθηκε</w:t>
-      </w:r>
-      <w:r>
-        <w:rPr>
-          <w:rFonts w:ascii="Times New Roman" w:hAnsi="Times New Roman" w:cs="Times New Roman"/>
-          <w:color w:val="232629"/>
-          <w:sz w:val="28"/>
-          <w:szCs w:val="28"/>
-          <w:shd w:val="clear" w:color="auto" w:fill="FFFFFF"/>
-          <w:lang w:val="el-GR"/>
-        </w:rPr>
-        <w:t>. Μετατοπίζει την κλίμακα, αλλά διατηρεί τις μονάδες</w:t>
-      </w:r>
-      <w:r>
-        <w:rPr>
-          <w:rFonts w:ascii="Times New Roman" w:hAnsi="Times New Roman" w:cs="Times New Roman"/>
-          <w:color w:val="232629"/>
-          <w:sz w:val="28"/>
-          <w:szCs w:val="28"/>
-          <w:shd w:val="clear" w:color="auto" w:fill="FFFFFF"/>
-          <w:lang w:val="el-GR"/>
-        </w:rPr>
-        <w:t>.</w:t>
-      </w:r>
     </w:p>
     <w:p>
       <w:pPr>
         <w:ind w:firstLine="720"/>
         <w:rPr>
           <w:rFonts w:ascii="Times New Roman" w:hAnsi="Times New Roman" w:cs="Times New Roman"/>
-          <w:color w:val="232629"/>
-          <w:sz w:val="28"/>
-          <w:szCs w:val="28"/>
-          <w:shd w:val="clear" w:color="auto" w:fill="FFFFFF"/>
-          <w:lang w:val="el-GR"/>
-        </w:rPr>
-      </w:pPr>
-    </w:p>
-    <w:p>
-      <w:pPr>
-        <w:ind w:firstLine="720"/>
-        <w:rPr>
-          <w:rFonts w:ascii="Times New Roman" w:hAnsi="Times New Roman" w:cs="Times New Roman"/>
           <w:sz w:val="28"/>
           <w:szCs w:val="28"/>
           <w:lang w:val="el-GR"/>
@@ -970,16 +962,7 @@
           <w:szCs w:val="28"/>
           <w:lang w:val="el-GR"/>
         </w:rPr>
-        <w:t xml:space="preserve">. </w:t>
-      </w:r>
-      <w:r>
-        <w:rPr>
-          <w:rFonts w:ascii="Times New Roman" w:hAnsi="Times New Roman" w:cs="Times New Roman"/>
-          <w:sz w:val="28"/>
-          <w:szCs w:val="28"/>
-          <w:lang w:val="el-GR"/>
-        </w:rPr>
-        <w:t xml:space="preserve">Η </w:t>
+        <w:t xml:space="preserve">. Η </w:t>
       </w:r>
       <w:r>
         <w:rPr>
@@ -1382,16 +1365,7 @@
           <w:szCs w:val="28"/>
           <w:lang w:val="el-GR"/>
         </w:rPr>
-        <w:t xml:space="preserve"> </w:t>
-      </w:r>
-      <w:r>
-        <w:rPr>
-          <w:rFonts w:ascii="Times New Roman" w:hAnsi="Times New Roman" w:cs="Times New Roman"/>
-          <w:sz w:val="28"/>
-          <w:szCs w:val="28"/>
-          <w:lang w:val="el-GR"/>
-        </w:rPr>
-        <w:t>είναι ο μετασχηματισμός χαρακτηριστικών με αφαίρεση</w:t>
+        <w:t xml:space="preserve"> είναι ο μετασχηματισμός χαρακτηριστικών με αφαίρεση</w:t>
       </w:r>
       <w:r>
         <w:rPr>
@@ -1636,7 +1610,17 @@
           <w:bCs/>
           <w:sz w:val="40"/>
           <w:szCs w:val="40"/>
-          <w:lang w:val="el-GR"/>
+        </w:rPr>
+      </w:pPr>
+    </w:p>
+    <w:p>
+      <w:pPr>
+        <w:rPr>
+          <w:rFonts w:ascii="Times New Roman" w:hAnsi="Times New Roman" w:cs="Times New Roman"/>
+          <w:b/>
+          <w:bCs/>
+          <w:sz w:val="32"/>
+          <w:szCs w:val="32"/>
         </w:rPr>
         <w:sectPr>
           <w:headerReference w:type="default" r:id="rId8"/>
@@ -1651,120 +1635,117 @@
           <w:rFonts w:ascii="Times New Roman" w:hAnsi="Times New Roman" w:cs="Times New Roman"/>
           <w:b/>
           <w:bCs/>
-          <w:sz w:val="40"/>
-          <w:szCs w:val="40"/>
-        </w:rPr>
-        <w:lastRenderedPageBreak/>
-        <w:t>b</w:t>
-      </w:r>
-      <w:r>
-        <w:rPr>
-          <w:rFonts w:ascii="Times New Roman" w:hAnsi="Times New Roman" w:cs="Times New Roman"/>
-          <w:b/>
-          <w:bCs/>
-          <w:sz w:val="40"/>
-          <w:szCs w:val="40"/>
-          <w:lang w:val="el-GR"/>
-        </w:rPr>
-        <w:t>)</w:t>
-      </w:r>
-      <w:r>
-        <w:rPr>
-          <w:rFonts w:ascii="Times New Roman" w:hAnsi="Times New Roman" w:cs="Times New Roman"/>
-          <w:b/>
-          <w:bCs/>
-          <w:sz w:val="40"/>
-          <w:szCs w:val="40"/>
-        </w:rPr>
-        <w:t xml:space="preserve"> </w:t>
-      </w:r>
-      <w:r>
-        <w:rPr>
-          <w:rFonts w:ascii="Times New Roman" w:hAnsi="Times New Roman" w:cs="Times New Roman"/>
-          <w:b/>
-          <w:bCs/>
-          <w:sz w:val="40"/>
-          <w:szCs w:val="40"/>
-          <w:lang w:val="el-GR"/>
-        </w:rPr>
-        <w:t>Κώδικας</w:t>
+          <w:sz w:val="32"/>
+          <w:szCs w:val="32"/>
+          <w:lang w:val="el-GR"/>
+        </w:rPr>
+        <w:t>γ</w:t>
+      </w:r>
+      <w:r>
+        <w:rPr>
+          <w:rFonts w:ascii="Times New Roman" w:hAnsi="Times New Roman" w:cs="Times New Roman"/>
+          <w:b/>
+          <w:bCs/>
+          <w:sz w:val="32"/>
+          <w:szCs w:val="32"/>
+        </w:rPr>
+        <w:t xml:space="preserve">) </w:t>
       </w:r>
     </w:p>
     <w:p>
       <w:pPr>
-        <w:pStyle w:val="Default"/>
-        <w:rPr>
-          <w:sz w:val="20"/>
-          <w:szCs w:val="20"/>
-          <w:lang w:val="el-GR"/>
-        </w:rPr>
-      </w:pPr>
-      <w:r>
-        <w:rPr>
-          <w:sz w:val="22"/>
-          <w:szCs w:val="22"/>
-          <w:lang w:val="el-GR"/>
-        </w:rPr>
-        <w:lastRenderedPageBreak/>
-        <w:t>Όσον αφορά την τοπολογία των ΤΝΔ για την εκπαίδευση τους με τον Αλγόριθμο Οπισθοδιάδοσης του Σφάλματος (</w:t>
-      </w:r>
-      <w:r>
-        <w:rPr>
-          <w:sz w:val="22"/>
-          <w:szCs w:val="22"/>
-        </w:rPr>
-        <w:t>back</w:t>
-      </w:r>
-      <w:r>
-        <w:rPr>
-          <w:sz w:val="22"/>
-          <w:szCs w:val="22"/>
-          <w:lang w:val="el-GR"/>
-        </w:rPr>
-        <w:t>-</w:t>
-      </w:r>
-      <w:r>
-        <w:rPr>
-          <w:sz w:val="22"/>
-          <w:szCs w:val="22"/>
-        </w:rPr>
-        <w:t>propagation</w:t>
-      </w:r>
-      <w:r>
-        <w:rPr>
-          <w:sz w:val="22"/>
-          <w:szCs w:val="22"/>
-          <w:lang w:val="el-GR"/>
-        </w:rPr>
-        <w:t xml:space="preserve">), θα χρησιμοποιήσετε ΤΝΔ με </w:t>
-      </w:r>
-      <w:r>
-        <w:rPr>
-          <w:i/>
-          <w:iCs/>
-          <w:sz w:val="22"/>
-          <w:szCs w:val="22"/>
-          <w:lang w:val="el-GR"/>
-        </w:rPr>
-        <w:t xml:space="preserve">ένα κρυφό </w:t>
-      </w:r>
-      <w:r>
-        <w:rPr>
-          <w:sz w:val="20"/>
-          <w:szCs w:val="20"/>
-          <w:lang w:val="el-GR"/>
-        </w:rPr>
-        <w:t xml:space="preserve">3 </w:t>
-      </w:r>
+        <w:rPr>
+          <w:rFonts w:ascii="Times New Roman" w:hAnsi="Times New Roman" w:cs="Times New Roman"/>
+          <w:b/>
+          <w:bCs/>
+          <w:color w:val="232629"/>
+          <w:sz w:val="28"/>
+          <w:szCs w:val="28"/>
+          <w:shd w:val="clear" w:color="auto" w:fill="FFFFFF"/>
+        </w:rPr>
+      </w:pPr>
     </w:p>
     <w:p>
       <w:pPr>
-        <w:pStyle w:val="Default"/>
-        <w:rPr>
-          <w:color w:val="auto"/>
-          <w:lang w:val="el-GR"/>
-        </w:rPr>
-      </w:pPr>
+        <w:rPr>
+          <w:rFonts w:ascii="Times New Roman" w:hAnsi="Times New Roman" w:cs="Times New Roman"/>
+          <w:b/>
+          <w:bCs/>
+          <w:color w:val="232629"/>
+          <w:sz w:val="32"/>
+          <w:szCs w:val="32"/>
+          <w:shd w:val="clear" w:color="auto" w:fill="FFFFFF"/>
+        </w:rPr>
+      </w:pPr>
+      <w:r>
+        <w:rPr>
+          <w:rFonts w:ascii="Times New Roman" w:hAnsi="Times New Roman" w:cs="Times New Roman"/>
+          <w:b/>
+          <w:bCs/>
+          <w:color w:val="232629"/>
+          <w:sz w:val="32"/>
+          <w:szCs w:val="32"/>
+          <w:shd w:val="clear" w:color="auto" w:fill="FFFFFF"/>
+          <w:lang w:val="el-GR"/>
+        </w:rPr>
+        <w:t>α</w:t>
+      </w:r>
+      <w:r>
+        <w:rPr>
+          <w:rFonts w:ascii="Times New Roman" w:hAnsi="Times New Roman" w:cs="Times New Roman"/>
+          <w:b/>
+          <w:bCs/>
+          <w:color w:val="232629"/>
+          <w:sz w:val="32"/>
+          <w:szCs w:val="32"/>
+          <w:shd w:val="clear" w:color="auto" w:fill="FFFFFF"/>
+        </w:rPr>
+        <w:t xml:space="preserve">) </w:t>
+      </w:r>
+      <w:r>
+        <w:rPr>
+          <w:rFonts w:ascii="Helvetica" w:hAnsi="Helvetica" w:cs="Helvetica"/>
+          <w:color w:val="555555"/>
+          <w:sz w:val="23"/>
+          <w:szCs w:val="23"/>
+          <w:shd w:val="clear" w:color="auto" w:fill="FFFFFF"/>
+        </w:rPr>
+        <w:t xml:space="preserve"> </w:t>
+      </w:r>
+      <w:r>
+        <w:rPr>
+          <w:rFonts w:ascii="Helvetica" w:hAnsi="Helvetica" w:cs="Helvetica"/>
+          <w:color w:val="555555"/>
+          <w:sz w:val="23"/>
+          <w:szCs w:val="23"/>
+          <w:shd w:val="clear" w:color="auto" w:fill="FFFFFF"/>
+        </w:rPr>
+        <w:t>Finally, the model must be fit with the </w:t>
+      </w:r>
+      <w:hyperlink r:id="rId9" w:history="1">
+        <w:r>
+          <w:rPr>
+            <w:rStyle w:val="Hyperlink"/>
+            <w:rFonts w:ascii="Helvetica" w:hAnsi="Helvetica" w:cs="Helvetica"/>
+            <w:color w:val="428BCA"/>
+            <w:sz w:val="23"/>
+            <w:szCs w:val="23"/>
+            <w:bdr w:val="none" w:sz="0" w:space="0" w:color="auto" w:frame="1"/>
+            <w:shd w:val="clear" w:color="auto" w:fill="FFFFFF"/>
+          </w:rPr>
+          <w:t>binary cross-entropy loss function</w:t>
+        </w:r>
+      </w:hyperlink>
+      <w:r>
+        <w:rPr>
+          <w:rFonts w:ascii="Helvetica" w:hAnsi="Helvetica" w:cs="Helvetica"/>
+          <w:color w:val="555555"/>
+          <w:sz w:val="23"/>
+          <w:szCs w:val="23"/>
+          <w:shd w:val="clear" w:color="auto" w:fill="FFFFFF"/>
+        </w:rPr>
+        <w:t>.</w:t>
+      </w:r>
     </w:p>
     <w:p>
       <w:pPr>
@@ -1773,43 +1754,1093 @@
           <w:b/>
           <w:bCs/>
           <w:color w:val="232629"/>
-          <w:sz w:val="28"/>
-          <w:szCs w:val="28"/>
+          <w:sz w:val="32"/>
+          <w:szCs w:val="32"/>
           <w:shd w:val="clear" w:color="auto" w:fill="FFFFFF"/>
-          <w:lang w:val="el-GR"/>
-        </w:rPr>
-      </w:pPr>
-      <w:r>
-        <w:rPr>
-          <w:i/>
-          <w:iCs/>
+        </w:rPr>
+      </w:pPr>
+    </w:p>
+    <w:p>
+      <w:pPr>
+        <w:rPr>
+          <w:rFonts w:ascii="Times New Roman" w:hAnsi="Times New Roman" w:cs="Times New Roman"/>
+          <w:sz w:val="28"/>
+          <w:szCs w:val="28"/>
+          <w:lang w:val="el-GR"/>
+        </w:rPr>
+      </w:pPr>
+      <w:r>
+        <w:rPr>
+          <w:rFonts w:ascii="Times New Roman" w:hAnsi="Times New Roman" w:cs="Times New Roman"/>
+          <w:b/>
+          <w:bCs/>
+          <w:color w:val="232629"/>
+          <w:sz w:val="32"/>
+          <w:szCs w:val="32"/>
+          <w:shd w:val="clear" w:color="auto" w:fill="FFFFFF"/>
+          <w:lang w:val="el-GR"/>
+        </w:rPr>
+        <w:t>β)</w:t>
+      </w:r>
+      <w:r>
+        <w:rPr>
+          <w:rFonts w:ascii="Times New Roman" w:hAnsi="Times New Roman" w:cs="Times New Roman"/>
+          <w:b/>
+          <w:bCs/>
+          <w:color w:val="232629"/>
+          <w:sz w:val="28"/>
+          <w:szCs w:val="28"/>
+          <w:shd w:val="clear" w:color="auto" w:fill="FFFFFF"/>
+          <w:lang w:val="el-GR"/>
+        </w:rPr>
+        <w:t xml:space="preserve"> </w:t>
+      </w:r>
+      <w:r>
+        <w:rPr>
+          <w:rFonts w:ascii="Times New Roman" w:hAnsi="Times New Roman" w:cs="Times New Roman"/>
+          <w:sz w:val="28"/>
+          <w:szCs w:val="28"/>
+          <w:lang w:val="el-GR"/>
+        </w:rPr>
+        <w:t xml:space="preserve">Η ταξινόμηση πολλαπλών ετικετών μπορεί να υποστηριχθεί απευθείας από νευρωνικά δίκτυα, προσδιορίζοντας τον αριθμό των ετικετών-στόχων που υπάρχουν στο πρόβλημα ως τον αριθμό των κόμβων στο επίπεδο εξόδου. </w:t>
+      </w:r>
+      <w:r>
+        <w:rPr>
+          <w:rFonts w:ascii="Times New Roman" w:hAnsi="Times New Roman" w:cs="Times New Roman"/>
+          <w:sz w:val="28"/>
+          <w:szCs w:val="28"/>
+          <w:lang w:val="el-GR"/>
+        </w:rPr>
+        <w:t>Στη περίπτωση μας, το πρόβλημα</w:t>
+      </w:r>
+      <w:r>
+        <w:rPr>
+          <w:rFonts w:ascii="Times New Roman" w:hAnsi="Times New Roman" w:cs="Times New Roman"/>
+          <w:sz w:val="28"/>
+          <w:szCs w:val="28"/>
+          <w:lang w:val="el-GR"/>
+        </w:rPr>
+        <w:t xml:space="preserve"> έχει </w:t>
+      </w:r>
+      <w:r>
+        <w:rPr>
+          <w:rFonts w:ascii="Times New Roman" w:hAnsi="Times New Roman" w:cs="Times New Roman"/>
+          <w:sz w:val="28"/>
+          <w:szCs w:val="28"/>
+          <w:lang w:val="el-GR"/>
+        </w:rPr>
+        <w:t>είκοσι (20)</w:t>
+      </w:r>
+      <w:r>
+        <w:rPr>
+          <w:rFonts w:ascii="Times New Roman" w:hAnsi="Times New Roman" w:cs="Times New Roman"/>
+          <w:sz w:val="28"/>
+          <w:szCs w:val="28"/>
+          <w:lang w:val="el-GR"/>
+        </w:rPr>
+        <w:t xml:space="preserve"> </w:t>
+      </w:r>
+      <w:r>
+        <w:rPr>
+          <w:rFonts w:ascii="Times New Roman" w:hAnsi="Times New Roman" w:cs="Times New Roman"/>
+          <w:sz w:val="28"/>
+          <w:szCs w:val="28"/>
+          <w:lang w:val="el-GR"/>
+        </w:rPr>
+        <w:t xml:space="preserve">πιθανές </w:t>
+      </w:r>
+      <w:r>
+        <w:rPr>
+          <w:rFonts w:ascii="Times New Roman" w:hAnsi="Times New Roman" w:cs="Times New Roman"/>
+          <w:sz w:val="28"/>
+          <w:szCs w:val="28"/>
+          <w:lang w:val="el-GR"/>
+        </w:rPr>
+        <w:t>ετικέτες εξόδου (κλάσεις)</w:t>
+      </w:r>
+      <w:r>
+        <w:rPr>
+          <w:rFonts w:ascii="Times New Roman" w:hAnsi="Times New Roman" w:cs="Times New Roman"/>
+          <w:sz w:val="28"/>
+          <w:szCs w:val="28"/>
+          <w:lang w:val="el-GR"/>
+        </w:rPr>
+        <w:t>, άρα</w:t>
+      </w:r>
+      <w:r>
+        <w:rPr>
+          <w:rFonts w:ascii="Times New Roman" w:hAnsi="Times New Roman" w:cs="Times New Roman"/>
+          <w:sz w:val="28"/>
+          <w:szCs w:val="28"/>
+          <w:lang w:val="el-GR"/>
+        </w:rPr>
+        <w:t xml:space="preserve"> </w:t>
+      </w:r>
+      <w:r>
+        <w:rPr>
+          <w:rFonts w:ascii="Times New Roman" w:hAnsi="Times New Roman" w:cs="Times New Roman"/>
+          <w:sz w:val="28"/>
+          <w:szCs w:val="28"/>
+          <w:lang w:val="el-GR"/>
+        </w:rPr>
+        <w:t>για το επίπεδο</w:t>
+      </w:r>
+      <w:r>
+        <w:rPr>
+          <w:rFonts w:ascii="Times New Roman" w:hAnsi="Times New Roman" w:cs="Times New Roman"/>
+          <w:sz w:val="28"/>
+          <w:szCs w:val="28"/>
+          <w:lang w:val="el-GR"/>
+        </w:rPr>
+        <w:t xml:space="preserve"> εξόδου </w:t>
+      </w:r>
+      <w:r>
+        <w:rPr>
+          <w:rFonts w:ascii="Times New Roman" w:hAnsi="Times New Roman" w:cs="Times New Roman"/>
+          <w:sz w:val="28"/>
+          <w:szCs w:val="28"/>
+          <w:lang w:val="el-GR"/>
+        </w:rPr>
+        <w:t xml:space="preserve">του </w:t>
+      </w:r>
+      <w:r>
+        <w:rPr>
+          <w:rFonts w:ascii="Times New Roman" w:hAnsi="Times New Roman" w:cs="Times New Roman"/>
+          <w:sz w:val="28"/>
+          <w:szCs w:val="28"/>
+          <w:lang w:val="el-GR"/>
+        </w:rPr>
+        <w:t xml:space="preserve">νευρωνικού δικτύου </w:t>
+      </w:r>
+      <w:r>
+        <w:rPr>
+          <w:rFonts w:ascii="Times New Roman" w:hAnsi="Times New Roman" w:cs="Times New Roman"/>
+          <w:sz w:val="28"/>
+          <w:szCs w:val="28"/>
+          <w:lang w:val="el-GR"/>
+        </w:rPr>
+        <w:t>απαιτούνται 20 κόμβοι/νευρώνες εξόδου.</w:t>
+      </w:r>
+    </w:p>
+    <w:p>
+      <w:pPr>
+        <w:rPr>
+          <w:rFonts w:ascii="Times New Roman" w:hAnsi="Times New Roman" w:cs="Times New Roman"/>
+          <w:sz w:val="28"/>
+          <w:szCs w:val="28"/>
+          <w:lang w:val="el-GR"/>
+        </w:rPr>
+      </w:pPr>
+    </w:p>
+    <w:p>
+      <w:pPr>
+        <w:rPr>
+          <w:rFonts w:ascii="Times New Roman" w:hAnsi="Times New Roman" w:cs="Times New Roman"/>
+          <w:sz w:val="28"/>
+          <w:szCs w:val="28"/>
+          <w:lang w:val="el-GR"/>
+        </w:rPr>
+      </w:pPr>
+      <w:r>
+        <w:rPr>
+          <w:rFonts w:ascii="Times New Roman" w:hAnsi="Times New Roman" w:cs="Times New Roman"/>
+          <w:b/>
+          <w:bCs/>
+          <w:sz w:val="32"/>
+          <w:szCs w:val="32"/>
+          <w:lang w:val="el-GR"/>
+        </w:rPr>
+        <w:t>γ)</w:t>
+      </w:r>
+      <w:r>
+        <w:rPr>
+          <w:rFonts w:ascii="Times New Roman" w:hAnsi="Times New Roman" w:cs="Times New Roman"/>
+          <w:b/>
+          <w:bCs/>
+          <w:sz w:val="32"/>
+          <w:szCs w:val="32"/>
+          <w:lang w:val="el-GR"/>
+        </w:rPr>
+        <w:t xml:space="preserve"> </w:t>
+      </w:r>
+      <w:r>
+        <w:rPr>
+          <w:rFonts w:ascii="Times New Roman" w:hAnsi="Times New Roman" w:cs="Times New Roman"/>
+          <w:sz w:val="28"/>
+          <w:szCs w:val="28"/>
+          <w:lang w:val="el-GR"/>
+        </w:rPr>
+        <w:t xml:space="preserve">Κάθε κόμβος στο </w:t>
+      </w:r>
+      <w:r>
+        <w:rPr>
+          <w:rFonts w:ascii="Times New Roman" w:hAnsi="Times New Roman" w:cs="Times New Roman"/>
+          <w:sz w:val="28"/>
+          <w:szCs w:val="28"/>
+          <w:lang w:val="el-GR"/>
+        </w:rPr>
+        <w:t xml:space="preserve">κρυφό </w:t>
+      </w:r>
+      <w:r>
+        <w:rPr>
+          <w:rFonts w:ascii="Times New Roman" w:hAnsi="Times New Roman" w:cs="Times New Roman"/>
+          <w:sz w:val="28"/>
+          <w:szCs w:val="28"/>
           <w:lang w:val="el-GR"/>
         </w:rPr>
         <w:t xml:space="preserve">επίπεδο </w:t>
       </w:r>
       <w:r>
         <w:rPr>
-          <w:lang w:val="el-GR"/>
-        </w:rPr>
-        <w:t xml:space="preserve">και θα πειραματιστείτε με τον αριθμό των κρυφών κόμβων. Για την εκπαίδευση του δικτύου χρησιμοποιήστε αρχικά ρυθμό μάθησης </w:t>
-      </w:r>
-      <w:r>
-        <w:rPr>
-          <w:i/>
-          <w:iCs/>
-          <w:lang w:val="el-GR"/>
-        </w:rPr>
-        <w:t xml:space="preserve">η = </w:t>
-      </w:r>
-      <w:r>
-        <w:rPr>
-          <w:lang w:val="el-GR"/>
-        </w:rPr>
-        <w:t>0.001.</w:t>
-      </w:r>
+          <w:rFonts w:ascii="Times New Roman" w:hAnsi="Times New Roman" w:cs="Times New Roman"/>
+          <w:sz w:val="28"/>
+          <w:szCs w:val="28"/>
+          <w:lang w:val="el-GR"/>
+        </w:rPr>
+        <w:t xml:space="preserve">θα </w:t>
+      </w:r>
+      <w:r>
+        <w:rPr>
+          <w:rFonts w:ascii="Times New Roman" w:hAnsi="Times New Roman" w:cs="Times New Roman"/>
+          <w:sz w:val="28"/>
+          <w:szCs w:val="28"/>
+          <w:lang w:val="el-GR"/>
+        </w:rPr>
+        <w:t xml:space="preserve">χρησιμοποιεί την </w:t>
+      </w:r>
+      <w:r>
+        <w:rPr>
+          <w:rFonts w:ascii="Times New Roman" w:hAnsi="Times New Roman" w:cs="Times New Roman"/>
+          <w:b/>
+          <w:bCs/>
+          <w:sz w:val="28"/>
+          <w:szCs w:val="28"/>
+        </w:rPr>
+        <w:t>ReLU</w:t>
+      </w:r>
+      <w:r>
+        <w:rPr>
+          <w:rFonts w:ascii="Times New Roman" w:hAnsi="Times New Roman" w:cs="Times New Roman"/>
+          <w:sz w:val="28"/>
+          <w:szCs w:val="28"/>
+          <w:lang w:val="el-GR"/>
+        </w:rPr>
+        <w:t xml:space="preserve"> συνάρτηση </w:t>
+      </w:r>
+      <w:r>
+        <w:rPr>
+          <w:rFonts w:ascii="Times New Roman" w:hAnsi="Times New Roman" w:cs="Times New Roman"/>
+          <w:sz w:val="28"/>
+          <w:szCs w:val="28"/>
+          <w:lang w:val="el-GR"/>
+        </w:rPr>
+        <w:t>ενεργοποίηση</w:t>
+      </w:r>
+      <w:r>
+        <w:rPr>
+          <w:rFonts w:ascii="Times New Roman" w:hAnsi="Times New Roman" w:cs="Times New Roman"/>
+          <w:sz w:val="28"/>
+          <w:szCs w:val="28"/>
+          <w:lang w:val="el-GR"/>
+        </w:rPr>
+        <w:t>ς</w:t>
+      </w:r>
+      <w:r>
+        <w:rPr>
+          <w:rFonts w:ascii="Times New Roman" w:hAnsi="Times New Roman" w:cs="Times New Roman"/>
+          <w:sz w:val="28"/>
+          <w:szCs w:val="28"/>
+          <w:lang w:val="el-GR"/>
+        </w:rPr>
+        <w:t>.</w:t>
+      </w:r>
+      <w:r>
+        <w:rPr>
+          <w:rFonts w:ascii="Times New Roman" w:hAnsi="Times New Roman" w:cs="Times New Roman"/>
+          <w:sz w:val="28"/>
+          <w:szCs w:val="28"/>
+          <w:lang w:val="el-GR"/>
+        </w:rPr>
+        <w:t xml:space="preserve"> </w:t>
+      </w:r>
+      <w:r>
+        <w:rPr>
+          <w:rFonts w:ascii="Times New Roman" w:hAnsi="Times New Roman" w:cs="Times New Roman"/>
+          <w:sz w:val="28"/>
+          <w:szCs w:val="28"/>
+          <w:lang w:val="el-GR"/>
+        </w:rPr>
+        <w:t xml:space="preserve">Τα χαρακτρηριστικά της μας φαίνοται ιδιαίτερα χρήσιμα στο συγκεκριμένο πρόβλημα καθώς </w:t>
+      </w:r>
+      <w:r>
+        <w:rPr>
+          <w:rFonts w:ascii="Times New Roman" w:hAnsi="Times New Roman" w:cs="Times New Roman"/>
+          <w:sz w:val="28"/>
+          <w:szCs w:val="28"/>
+          <w:lang w:val="el-GR"/>
+        </w:rPr>
+        <w:t xml:space="preserve">οι τιμές των </w:t>
+      </w:r>
+      <w:r>
+        <w:rPr>
+          <w:rFonts w:ascii="Times New Roman" w:hAnsi="Times New Roman" w:cs="Times New Roman"/>
+          <w:sz w:val="28"/>
+          <w:szCs w:val="28"/>
+          <w:lang w:val="el-GR"/>
+        </w:rPr>
+        <w:t>διανύσματ</w:t>
+      </w:r>
+      <w:r>
+        <w:rPr>
+          <w:rFonts w:ascii="Times New Roman" w:hAnsi="Times New Roman" w:cs="Times New Roman"/>
+          <w:sz w:val="28"/>
+          <w:szCs w:val="28"/>
+          <w:lang w:val="el-GR"/>
+        </w:rPr>
+        <w:t>ων</w:t>
+      </w:r>
+      <w:r>
+        <w:rPr>
+          <w:rFonts w:ascii="Times New Roman" w:hAnsi="Times New Roman" w:cs="Times New Roman"/>
+          <w:sz w:val="28"/>
+          <w:szCs w:val="28"/>
+          <w:lang w:val="el-GR"/>
+        </w:rPr>
+        <w:t xml:space="preserve"> εισόδου αποτελούνται απο</w:t>
+      </w:r>
+      <w:r>
+        <w:rPr>
+          <w:rFonts w:ascii="Times New Roman" w:hAnsi="Times New Roman" w:cs="Times New Roman"/>
+          <w:sz w:val="28"/>
+          <w:szCs w:val="28"/>
+          <w:lang w:val="el-GR"/>
+        </w:rPr>
+        <w:t xml:space="preserve"> διακριτές στο εύρος [0, </w:t>
+      </w:r>
+      <w:r>
+        <w:rPr>
+          <w:rFonts w:ascii="Times New Roman" w:hAnsi="Times New Roman" w:cs="Times New Roman"/>
+          <w:sz w:val="28"/>
+          <w:szCs w:val="28"/>
+        </w:rPr>
+        <w:t>k</w:t>
+      </w:r>
+      <w:r>
+        <w:rPr>
+          <w:rFonts w:ascii="Times New Roman" w:hAnsi="Times New Roman" w:cs="Times New Roman"/>
+          <w:sz w:val="28"/>
+          <w:szCs w:val="28"/>
+          <w:lang w:val="el-GR"/>
+        </w:rPr>
+        <w:t xml:space="preserve">], </w:t>
+      </w:r>
+      <w:r>
+        <w:rPr>
+          <w:rFonts w:ascii="Times New Roman" w:hAnsi="Times New Roman" w:cs="Times New Roman"/>
+          <w:sz w:val="28"/>
+          <w:szCs w:val="28"/>
+          <w:lang w:val="el-GR"/>
+        </w:rPr>
+        <w:t xml:space="preserve">με </w:t>
+      </w:r>
+      <w:r>
+        <w:rPr>
+          <w:rFonts w:ascii="Times New Roman" w:eastAsiaTheme="minorEastAsia" w:hAnsi="Times New Roman" w:cs="Times New Roman"/>
+          <w:sz w:val="28"/>
+          <w:szCs w:val="28"/>
+        </w:rPr>
+        <w:t>k</w:t>
+      </w:r>
+      <w:r>
+        <w:rPr>
+          <w:rFonts w:ascii="Times New Roman" w:eastAsiaTheme="minorEastAsia" w:hAnsi="Times New Roman" w:cs="Times New Roman"/>
+          <w:sz w:val="28"/>
+          <w:szCs w:val="28"/>
+          <w:lang w:val="el-GR"/>
+        </w:rPr>
+        <w:t xml:space="preserve"> </w:t>
+      </w:r>
+      <m:oMath>
+        <m:r>
+          <w:rPr>
+            <w:rFonts w:ascii="Cambria Math" w:hAnsi="Cambria Math" w:cs="Times New Roman"/>
+            <w:sz w:val="28"/>
+            <w:szCs w:val="28"/>
+            <w:lang w:val="el-GR"/>
+          </w:rPr>
+          <m:t>∈Ν</m:t>
+        </m:r>
+      </m:oMath>
+      <w:r>
+        <w:rPr>
+          <w:rFonts w:ascii="Times New Roman" w:eastAsiaTheme="minorEastAsia" w:hAnsi="Times New Roman" w:cs="Times New Roman"/>
+          <w:sz w:val="28"/>
+          <w:szCs w:val="28"/>
+          <w:lang w:val="el-GR"/>
+        </w:rPr>
+        <w:t>, δίνοντας έτσι στην εκάστοτε τιμή το βάρος που της αναλογεί</w:t>
+      </w:r>
+      <w:r>
+        <w:rPr>
+          <w:rFonts w:ascii="Times New Roman" w:hAnsi="Times New Roman" w:cs="Times New Roman"/>
+          <w:sz w:val="28"/>
+          <w:szCs w:val="28"/>
+          <w:lang w:val="el-GR"/>
+        </w:rPr>
+        <w:t xml:space="preserve">. </w:t>
+      </w:r>
+    </w:p>
+    <w:p>
+      <w:pPr>
+        <w:rPr>
+          <w:rFonts w:ascii="Times New Roman" w:hAnsi="Times New Roman" w:cs="Times New Roman"/>
+          <w:sz w:val="28"/>
+          <w:szCs w:val="28"/>
+          <w:lang w:val="el-GR"/>
+        </w:rPr>
+      </w:pPr>
+    </w:p>
+    <w:p>
+      <w:pPr>
+        <w:rPr>
+          <w:rFonts w:ascii="Times New Roman" w:hAnsi="Times New Roman" w:cs="Times New Roman"/>
+          <w:sz w:val="28"/>
+          <w:szCs w:val="28"/>
+          <w:lang w:val="el-GR"/>
+        </w:rPr>
+        <w:sectPr>
+          <w:headerReference w:type="default" r:id="rId10"/>
+          <w:pgSz w:w="12240" w:h="15840"/>
+          <w:pgMar w:top="1440" w:right="1800" w:bottom="1440" w:left="1800" w:header="720" w:footer="720" w:gutter="0"/>
+          <w:cols w:space="720"/>
+          <w:docGrid w:linePitch="360"/>
+        </w:sectPr>
+      </w:pPr>
+      <w:r>
+        <w:rPr>
+          <w:rFonts w:ascii="Times New Roman" w:hAnsi="Times New Roman" w:cs="Times New Roman"/>
+          <w:b/>
+          <w:bCs/>
+          <w:sz w:val="32"/>
+          <w:szCs w:val="32"/>
+          <w:lang w:val="el-GR"/>
+        </w:rPr>
+        <w:t>δ)</w:t>
+      </w:r>
+      <w:r>
+        <w:rPr>
+          <w:rFonts w:ascii="Times New Roman" w:hAnsi="Times New Roman" w:cs="Times New Roman"/>
+          <w:b/>
+          <w:bCs/>
+          <w:sz w:val="32"/>
+          <w:szCs w:val="32"/>
+          <w:lang w:val="el-GR"/>
+        </w:rPr>
+        <w:t xml:space="preserve"> </w:t>
+      </w:r>
+      <w:r>
+        <w:rPr>
+          <w:rFonts w:ascii="Times New Roman" w:hAnsi="Times New Roman" w:cs="Times New Roman"/>
+          <w:sz w:val="28"/>
+          <w:szCs w:val="28"/>
+          <w:lang w:val="el-GR"/>
+        </w:rPr>
+        <w:t xml:space="preserve">Κάθε κόμβος στο επίπεδο εξόδου πρέπει να χρησιμοποιεί την </w:t>
+      </w:r>
+      <w:r>
+        <w:rPr>
+          <w:rFonts w:ascii="Times New Roman" w:hAnsi="Times New Roman" w:cs="Times New Roman"/>
+          <w:b/>
+          <w:bCs/>
+          <w:sz w:val="28"/>
+          <w:szCs w:val="28"/>
+          <w:lang w:val="el-GR"/>
+        </w:rPr>
+        <w:t>σιγμοειδ</w:t>
+      </w:r>
+      <w:r>
+        <w:rPr>
+          <w:rFonts w:ascii="Times New Roman" w:hAnsi="Times New Roman" w:cs="Times New Roman"/>
+          <w:b/>
+          <w:bCs/>
+          <w:sz w:val="28"/>
+          <w:szCs w:val="28"/>
+          <w:lang w:val="el-GR"/>
+        </w:rPr>
+        <w:t>ή</w:t>
+      </w:r>
+      <w:r>
+        <w:rPr>
+          <w:rFonts w:ascii="Times New Roman" w:hAnsi="Times New Roman" w:cs="Times New Roman"/>
+          <w:sz w:val="28"/>
+          <w:szCs w:val="28"/>
+          <w:lang w:val="el-GR"/>
+        </w:rPr>
+        <w:t xml:space="preserve"> συνάρτηση </w:t>
+      </w:r>
+      <w:r>
+        <w:rPr>
+          <w:rFonts w:ascii="Times New Roman" w:hAnsi="Times New Roman" w:cs="Times New Roman"/>
+          <w:sz w:val="28"/>
+          <w:szCs w:val="28"/>
+          <w:lang w:val="el-GR"/>
+        </w:rPr>
+        <w:t>ενεργοποίηση</w:t>
+      </w:r>
+      <w:r>
+        <w:rPr>
+          <w:rFonts w:ascii="Times New Roman" w:hAnsi="Times New Roman" w:cs="Times New Roman"/>
+          <w:sz w:val="28"/>
+          <w:szCs w:val="28"/>
+          <w:lang w:val="el-GR"/>
+        </w:rPr>
+        <w:t>ς</w:t>
+      </w:r>
+      <w:r>
+        <w:rPr>
+          <w:rFonts w:ascii="Times New Roman" w:hAnsi="Times New Roman" w:cs="Times New Roman"/>
+          <w:sz w:val="28"/>
+          <w:szCs w:val="28"/>
+          <w:lang w:val="el-GR"/>
+        </w:rPr>
+        <w:t>.</w:t>
+      </w:r>
+      <w:r>
+        <w:rPr>
+          <w:rFonts w:ascii="Times New Roman" w:hAnsi="Times New Roman" w:cs="Times New Roman"/>
+          <w:sz w:val="28"/>
+          <w:szCs w:val="28"/>
+          <w:lang w:val="el-GR"/>
+        </w:rPr>
+        <w:t xml:space="preserve"> </w:t>
+      </w:r>
+      <w:r>
+        <w:rPr>
+          <w:rFonts w:ascii="Times New Roman" w:hAnsi="Times New Roman" w:cs="Times New Roman"/>
+          <w:sz w:val="28"/>
+          <w:szCs w:val="28"/>
+          <w:lang w:val="el-GR"/>
+        </w:rPr>
+        <w:t xml:space="preserve">Ο βασικός λόγος </w:t>
+      </w:r>
+      <w:r>
+        <w:rPr>
+          <w:rFonts w:ascii="Times New Roman" w:hAnsi="Times New Roman" w:cs="Times New Roman"/>
+          <w:sz w:val="28"/>
+          <w:szCs w:val="28"/>
+          <w:lang w:val="el-GR"/>
+        </w:rPr>
+        <w:t xml:space="preserve">είναι ότι οι πιθανότητες που παράγονται από </w:t>
+      </w:r>
+      <w:r>
+        <w:rPr>
+          <w:rFonts w:ascii="Times New Roman" w:hAnsi="Times New Roman" w:cs="Times New Roman"/>
+          <w:sz w:val="28"/>
+          <w:szCs w:val="28"/>
+          <w:lang w:val="el-GR"/>
+        </w:rPr>
+        <w:t>τη σιγμοειδή</w:t>
+      </w:r>
+      <w:r>
+        <w:rPr>
+          <w:rFonts w:ascii="Times New Roman" w:hAnsi="Times New Roman" w:cs="Times New Roman"/>
+          <w:sz w:val="28"/>
+          <w:szCs w:val="28"/>
+          <w:lang w:val="el-GR"/>
+        </w:rPr>
+        <w:t xml:space="preserve"> είναι ανεξάρτητες και δεν </w:t>
+      </w:r>
+      <w:r>
+        <w:rPr>
+          <w:rFonts w:ascii="Times New Roman" w:hAnsi="Times New Roman" w:cs="Times New Roman"/>
+          <w:sz w:val="28"/>
+          <w:szCs w:val="28"/>
+          <w:lang w:val="el-GR"/>
+        </w:rPr>
+        <w:t>περιορίζονται στο να αθροιστούν στο ‘1’</w:t>
+      </w:r>
+      <w:r>
+        <w:rPr>
+          <w:rFonts w:ascii="Times New Roman" w:hAnsi="Times New Roman" w:cs="Times New Roman"/>
+          <w:sz w:val="28"/>
+          <w:szCs w:val="28"/>
+          <w:lang w:val="el-GR"/>
+        </w:rPr>
+        <w:t>.</w:t>
+      </w:r>
+    </w:p>
+    <w:p>
+      <w:pPr>
+        <w:rPr>
+          <w:rFonts w:ascii="Times New Roman" w:hAnsi="Times New Roman" w:cs="Times New Roman"/>
+          <w:b/>
+          <w:bCs/>
+          <w:color w:val="232629"/>
+          <w:sz w:val="32"/>
+          <w:szCs w:val="32"/>
+          <w:shd w:val="clear" w:color="auto" w:fill="FFFFFF"/>
+          <w:lang w:val="el-GR"/>
+        </w:rPr>
+      </w:pPr>
+    </w:p>
+    <w:p>
+      <w:pPr>
+        <w:rPr>
+          <w:rFonts w:ascii="Times New Roman" w:hAnsi="Times New Roman" w:cs="Times New Roman"/>
+          <w:b/>
+          <w:bCs/>
+          <w:color w:val="232629"/>
+          <w:sz w:val="32"/>
+          <w:szCs w:val="32"/>
+          <w:shd w:val="clear" w:color="auto" w:fill="FFFFFF"/>
+          <w:lang w:val="el-GR"/>
+        </w:rPr>
+      </w:pPr>
+      <w:r>
+        <w:rPr>
+          <w:rFonts w:ascii="Times New Roman" w:hAnsi="Times New Roman" w:cs="Times New Roman"/>
+          <w:b/>
+          <w:bCs/>
+          <w:color w:val="232629"/>
+          <w:sz w:val="32"/>
+          <w:szCs w:val="32"/>
+          <w:shd w:val="clear" w:color="auto" w:fill="FFFFFF"/>
+          <w:lang w:val="el-GR"/>
+        </w:rPr>
+        <w:t xml:space="preserve">ε) </w:t>
+      </w:r>
+    </w:p>
+    <w:tbl>
+      <w:tblPr>
+        <w:tblStyle w:val="TableGrid"/>
+        <w:tblW w:w="0" w:type="auto"/>
+        <w:tblLook w:val="04A0" w:firstRow="1" w:lastRow="0" w:firstColumn="1" w:lastColumn="0" w:noHBand="0" w:noVBand="1"/>
+      </w:tblPr>
+      <w:tblGrid>
+        <w:gridCol w:w="2292"/>
+        <w:gridCol w:w="2112"/>
+        <w:gridCol w:w="2116"/>
+        <w:gridCol w:w="2110"/>
+      </w:tblGrid>
+      <w:tr>
+        <w:tc>
+          <w:tcPr>
+            <w:tcW w:w="2157" w:type="dxa"/>
+          </w:tcPr>
+          <w:p>
+            <w:pPr>
+              <w:rPr>
+                <w:rFonts w:ascii="Times New Roman" w:hAnsi="Times New Roman" w:cs="Times New Roman"/>
+                <w:b/>
+                <w:bCs/>
+                <w:color w:val="232629"/>
+                <w:sz w:val="32"/>
+                <w:szCs w:val="32"/>
+                <w:shd w:val="clear" w:color="auto" w:fill="FFFFFF"/>
+                <w:lang w:val="el-GR"/>
+              </w:rPr>
+            </w:pPr>
+            <w:r>
+              <w:rPr>
+                <w:rFonts w:ascii="Times New Roman" w:hAnsi="Times New Roman" w:cs="Times New Roman"/>
+                <w:b/>
+                <w:bCs/>
+                <w:color w:val="232629"/>
+                <w:sz w:val="28"/>
+                <w:szCs w:val="28"/>
+                <w:shd w:val="clear" w:color="auto" w:fill="FFFFFF"/>
+                <w:lang w:val="el-GR"/>
+              </w:rPr>
+              <w:t>#</w:t>
+            </w:r>
+            <w:r>
+              <w:rPr>
+                <w:rFonts w:ascii="Times New Roman" w:hAnsi="Times New Roman" w:cs="Times New Roman"/>
+                <w:b/>
+                <w:bCs/>
+                <w:color w:val="232629"/>
+                <w:sz w:val="28"/>
+                <w:szCs w:val="28"/>
+                <w:shd w:val="clear" w:color="auto" w:fill="FFFFFF"/>
+                <w:lang w:val="el-GR"/>
+              </w:rPr>
+              <w:t>Νευρώνων στο κρυφό επίπεδο</w:t>
+            </w:r>
+          </w:p>
+        </w:tc>
+        <w:tc>
+          <w:tcPr>
+            <w:tcW w:w="2157" w:type="dxa"/>
+          </w:tcPr>
+          <w:p>
+            <w:pPr>
+              <w:rPr>
+                <w:rFonts w:ascii="Times New Roman" w:hAnsi="Times New Roman" w:cs="Times New Roman"/>
+                <w:b/>
+                <w:bCs/>
+                <w:color w:val="232629"/>
+                <w:sz w:val="32"/>
+                <w:szCs w:val="32"/>
+                <w:shd w:val="clear" w:color="auto" w:fill="FFFFFF"/>
+              </w:rPr>
+            </w:pPr>
+            <w:r>
+              <w:rPr>
+                <w:rFonts w:ascii="Times New Roman" w:hAnsi="Times New Roman" w:cs="Times New Roman"/>
+                <w:b/>
+                <w:bCs/>
+                <w:color w:val="232629"/>
+                <w:sz w:val="32"/>
+                <w:szCs w:val="32"/>
+                <w:shd w:val="clear" w:color="auto" w:fill="FFFFFF"/>
+              </w:rPr>
+              <w:t>CE Loss</w:t>
+            </w:r>
+          </w:p>
+        </w:tc>
+        <w:tc>
+          <w:tcPr>
+            <w:tcW w:w="2158" w:type="dxa"/>
+          </w:tcPr>
+          <w:p>
+            <w:pPr>
+              <w:rPr>
+                <w:rFonts w:ascii="Times New Roman" w:hAnsi="Times New Roman" w:cs="Times New Roman"/>
+                <w:b/>
+                <w:bCs/>
+                <w:color w:val="232629"/>
+                <w:sz w:val="32"/>
+                <w:szCs w:val="32"/>
+                <w:shd w:val="clear" w:color="auto" w:fill="FFFFFF"/>
+              </w:rPr>
+            </w:pPr>
+            <w:r>
+              <w:rPr>
+                <w:rFonts w:ascii="Times New Roman" w:hAnsi="Times New Roman" w:cs="Times New Roman"/>
+                <w:b/>
+                <w:bCs/>
+                <w:color w:val="232629"/>
+                <w:sz w:val="32"/>
+                <w:szCs w:val="32"/>
+                <w:shd w:val="clear" w:color="auto" w:fill="FFFFFF"/>
+              </w:rPr>
+              <w:t>MSE</w:t>
+            </w:r>
+          </w:p>
+        </w:tc>
+        <w:tc>
+          <w:tcPr>
+            <w:tcW w:w="2158" w:type="dxa"/>
+          </w:tcPr>
+          <w:p>
+            <w:pPr>
+              <w:rPr>
+                <w:rFonts w:ascii="Times New Roman" w:hAnsi="Times New Roman" w:cs="Times New Roman"/>
+                <w:b/>
+                <w:bCs/>
+                <w:color w:val="232629"/>
+                <w:sz w:val="32"/>
+                <w:szCs w:val="32"/>
+                <w:shd w:val="clear" w:color="auto" w:fill="FFFFFF"/>
+              </w:rPr>
+            </w:pPr>
+            <w:r>
+              <w:rPr>
+                <w:rFonts w:ascii="Times New Roman" w:hAnsi="Times New Roman" w:cs="Times New Roman"/>
+                <w:b/>
+                <w:bCs/>
+                <w:color w:val="232629"/>
+                <w:sz w:val="32"/>
+                <w:szCs w:val="32"/>
+                <w:shd w:val="clear" w:color="auto" w:fill="FFFFFF"/>
+              </w:rPr>
+              <w:t>Acc</w:t>
+            </w:r>
+          </w:p>
+        </w:tc>
+      </w:tr>
+      <w:tr>
+        <w:tc>
+          <w:tcPr>
+            <w:tcW w:w="2157" w:type="dxa"/>
+          </w:tcPr>
+          <w:p>
+            <w:pPr>
+              <w:rPr>
+                <w:rFonts w:ascii="Times New Roman" w:hAnsi="Times New Roman" w:cs="Times New Roman"/>
+                <w:color w:val="232629"/>
+                <w:sz w:val="28"/>
+                <w:szCs w:val="28"/>
+                <w:shd w:val="clear" w:color="auto" w:fill="FFFFFF"/>
+              </w:rPr>
+            </w:pPr>
+            <w:r>
+              <w:rPr>
+                <w:rFonts w:ascii="Times New Roman" w:hAnsi="Times New Roman" w:cs="Times New Roman"/>
+                <w:color w:val="232629"/>
+                <w:sz w:val="28"/>
+                <w:szCs w:val="28"/>
+                <w:shd w:val="clear" w:color="auto" w:fill="FFFFFF"/>
+              </w:rPr>
+              <w:t>H1 = O = 20</w:t>
+            </w:r>
+          </w:p>
+        </w:tc>
+        <w:tc>
+          <w:tcPr>
+            <w:tcW w:w="2157" w:type="dxa"/>
+          </w:tcPr>
+          <w:p>
+            <w:pPr>
+              <w:rPr>
+                <w:rFonts w:ascii="Times New Roman" w:hAnsi="Times New Roman" w:cs="Times New Roman"/>
+                <w:b/>
+                <w:bCs/>
+                <w:color w:val="232629"/>
+                <w:sz w:val="32"/>
+                <w:szCs w:val="32"/>
+                <w:shd w:val="clear" w:color="auto" w:fill="FFFFFF"/>
+                <w:lang w:val="el-GR"/>
+              </w:rPr>
+            </w:pPr>
+          </w:p>
+        </w:tc>
+        <w:tc>
+          <w:tcPr>
+            <w:tcW w:w="2158" w:type="dxa"/>
+          </w:tcPr>
+          <w:p>
+            <w:pPr>
+              <w:rPr>
+                <w:rFonts w:ascii="Times New Roman" w:hAnsi="Times New Roman" w:cs="Times New Roman"/>
+                <w:b/>
+                <w:bCs/>
+                <w:color w:val="232629"/>
+                <w:sz w:val="32"/>
+                <w:szCs w:val="32"/>
+                <w:shd w:val="clear" w:color="auto" w:fill="FFFFFF"/>
+                <w:lang w:val="el-GR"/>
+              </w:rPr>
+            </w:pPr>
+          </w:p>
+        </w:tc>
+        <w:tc>
+          <w:tcPr>
+            <w:tcW w:w="2158" w:type="dxa"/>
+          </w:tcPr>
+          <w:p>
+            <w:pPr>
+              <w:rPr>
+                <w:rFonts w:ascii="Times New Roman" w:hAnsi="Times New Roman" w:cs="Times New Roman"/>
+                <w:b/>
+                <w:bCs/>
+                <w:color w:val="232629"/>
+                <w:sz w:val="32"/>
+                <w:szCs w:val="32"/>
+                <w:shd w:val="clear" w:color="auto" w:fill="FFFFFF"/>
+                <w:lang w:val="el-GR"/>
+              </w:rPr>
+            </w:pPr>
+          </w:p>
+        </w:tc>
+      </w:tr>
+      <w:tr>
+        <w:tc>
+          <w:tcPr>
+            <w:tcW w:w="2157" w:type="dxa"/>
+          </w:tcPr>
+          <w:p>
+            <w:pPr>
+              <w:rPr>
+                <w:rFonts w:ascii="Times New Roman" w:hAnsi="Times New Roman" w:cs="Times New Roman"/>
+                <w:color w:val="232629"/>
+                <w:sz w:val="28"/>
+                <w:szCs w:val="28"/>
+                <w:shd w:val="clear" w:color="auto" w:fill="FFFFFF"/>
+              </w:rPr>
+            </w:pPr>
+            <w:r>
+              <w:rPr>
+                <w:rFonts w:ascii="Times New Roman" w:hAnsi="Times New Roman" w:cs="Times New Roman"/>
+                <w:color w:val="232629"/>
+                <w:sz w:val="28"/>
+                <w:szCs w:val="28"/>
+                <w:shd w:val="clear" w:color="auto" w:fill="FFFFFF"/>
+              </w:rPr>
+              <w:t>H1=</w:t>
+            </w:r>
+            <w:r>
+              <w:rPr>
+                <w:rFonts w:ascii="Times New Roman" w:hAnsi="Times New Roman" w:cs="Times New Roman"/>
+                <w:color w:val="232629"/>
+                <w:sz w:val="28"/>
+                <w:szCs w:val="28"/>
+                <w:shd w:val="clear" w:color="auto" w:fill="FFFFFF"/>
+              </w:rPr>
+              <w:t>(I+O)/2=4270</w:t>
+            </w:r>
+          </w:p>
+        </w:tc>
+        <w:tc>
+          <w:tcPr>
+            <w:tcW w:w="2157" w:type="dxa"/>
+          </w:tcPr>
+          <w:p>
+            <w:pPr>
+              <w:rPr>
+                <w:rFonts w:ascii="Times New Roman" w:hAnsi="Times New Roman" w:cs="Times New Roman"/>
+                <w:b/>
+                <w:bCs/>
+                <w:color w:val="232629"/>
+                <w:sz w:val="32"/>
+                <w:szCs w:val="32"/>
+                <w:shd w:val="clear" w:color="auto" w:fill="FFFFFF"/>
+                <w:lang w:val="el-GR"/>
+              </w:rPr>
+            </w:pPr>
+          </w:p>
+        </w:tc>
+        <w:tc>
+          <w:tcPr>
+            <w:tcW w:w="2158" w:type="dxa"/>
+          </w:tcPr>
+          <w:p>
+            <w:pPr>
+              <w:rPr>
+                <w:rFonts w:ascii="Times New Roman" w:hAnsi="Times New Roman" w:cs="Times New Roman"/>
+                <w:b/>
+                <w:bCs/>
+                <w:color w:val="232629"/>
+                <w:sz w:val="32"/>
+                <w:szCs w:val="32"/>
+                <w:shd w:val="clear" w:color="auto" w:fill="FFFFFF"/>
+                <w:lang w:val="el-GR"/>
+              </w:rPr>
+            </w:pPr>
+          </w:p>
+        </w:tc>
+        <w:tc>
+          <w:tcPr>
+            <w:tcW w:w="2158" w:type="dxa"/>
+          </w:tcPr>
+          <w:p>
+            <w:pPr>
+              <w:rPr>
+                <w:rFonts w:ascii="Times New Roman" w:hAnsi="Times New Roman" w:cs="Times New Roman"/>
+                <w:b/>
+                <w:bCs/>
+                <w:color w:val="232629"/>
+                <w:sz w:val="32"/>
+                <w:szCs w:val="32"/>
+                <w:shd w:val="clear" w:color="auto" w:fill="FFFFFF"/>
+                <w:lang w:val="el-GR"/>
+              </w:rPr>
+            </w:pPr>
+          </w:p>
+        </w:tc>
+      </w:tr>
+      <w:tr>
+        <w:tc>
+          <w:tcPr>
+            <w:tcW w:w="2157" w:type="dxa"/>
+          </w:tcPr>
+          <w:p>
+            <w:pPr>
+              <w:rPr>
+                <w:rFonts w:ascii="Times New Roman" w:hAnsi="Times New Roman" w:cs="Times New Roman"/>
+                <w:color w:val="232629"/>
+                <w:sz w:val="26"/>
+                <w:szCs w:val="26"/>
+                <w:shd w:val="clear" w:color="auto" w:fill="FFFFFF"/>
+              </w:rPr>
+            </w:pPr>
+            <w:r>
+              <w:rPr>
+                <w:rFonts w:ascii="Times New Roman" w:hAnsi="Times New Roman" w:cs="Times New Roman"/>
+                <w:color w:val="232629"/>
+                <w:sz w:val="26"/>
+                <w:szCs w:val="26"/>
+                <w:shd w:val="clear" w:color="auto" w:fill="FFFFFF"/>
+              </w:rPr>
+              <w:t>H1 = (I+O) = 8540</w:t>
+            </w:r>
+          </w:p>
+        </w:tc>
+        <w:tc>
+          <w:tcPr>
+            <w:tcW w:w="2157" w:type="dxa"/>
+          </w:tcPr>
+          <w:p>
+            <w:pPr>
+              <w:rPr>
+                <w:rFonts w:ascii="Times New Roman" w:hAnsi="Times New Roman" w:cs="Times New Roman"/>
+                <w:b/>
+                <w:bCs/>
+                <w:color w:val="232629"/>
+                <w:sz w:val="32"/>
+                <w:szCs w:val="32"/>
+                <w:shd w:val="clear" w:color="auto" w:fill="FFFFFF"/>
+                <w:lang w:val="el-GR"/>
+              </w:rPr>
+            </w:pPr>
+          </w:p>
+        </w:tc>
+        <w:tc>
+          <w:tcPr>
+            <w:tcW w:w="2158" w:type="dxa"/>
+          </w:tcPr>
+          <w:p>
+            <w:pPr>
+              <w:rPr>
+                <w:rFonts w:ascii="Times New Roman" w:hAnsi="Times New Roman" w:cs="Times New Roman"/>
+                <w:b/>
+                <w:bCs/>
+                <w:color w:val="232629"/>
+                <w:sz w:val="32"/>
+                <w:szCs w:val="32"/>
+                <w:shd w:val="clear" w:color="auto" w:fill="FFFFFF"/>
+                <w:lang w:val="el-GR"/>
+              </w:rPr>
+            </w:pPr>
+          </w:p>
+        </w:tc>
+        <w:tc>
+          <w:tcPr>
+            <w:tcW w:w="2158" w:type="dxa"/>
+          </w:tcPr>
+          <w:p>
+            <w:pPr>
+              <w:rPr>
+                <w:rFonts w:ascii="Times New Roman" w:hAnsi="Times New Roman" w:cs="Times New Roman"/>
+                <w:b/>
+                <w:bCs/>
+                <w:color w:val="232629"/>
+                <w:sz w:val="32"/>
+                <w:szCs w:val="32"/>
+                <w:shd w:val="clear" w:color="auto" w:fill="FFFFFF"/>
+                <w:lang w:val="el-GR"/>
+              </w:rPr>
+            </w:pPr>
+          </w:p>
+        </w:tc>
+      </w:tr>
+    </w:tbl>
+    <w:p>
+      <w:pPr>
+        <w:rPr>
+          <w:rFonts w:ascii="Times New Roman" w:hAnsi="Times New Roman" w:cs="Times New Roman"/>
+          <w:b/>
+          <w:bCs/>
+          <w:color w:val="232629"/>
+          <w:sz w:val="32"/>
+          <w:szCs w:val="32"/>
+          <w:shd w:val="clear" w:color="auto" w:fill="FFFFFF"/>
+          <w:lang w:val="el-GR"/>
+        </w:rPr>
+      </w:pPr>
     </w:p>
     <w:sectPr>
-      <w:headerReference w:type="default" r:id="rId9"/>
+      <w:headerReference w:type="default" r:id="rId11"/>
       <w:pgSz w:w="12240" w:h="15840"/>
       <w:pgMar w:top="1440" w:right="1800" w:bottom="1440" w:left="1800" w:header="720" w:footer="720" w:gutter="0"/>
       <w:cols w:space="720"/>
@@ -1889,64 +2920,8 @@
         <w:sz w:val="40"/>
         <w:szCs w:val="40"/>
       </w:rPr>
-      <w:t xml:space="preserve">Α1. </w:t>
+      <w:t>Α1. Προεπεξεργασία και Προετοιμασία δεδομένων</w:t>
     </w:r>
-    <w:proofErr w:type="spellStart"/>
-    <w:r>
-      <w:rPr>
-        <w:rFonts w:ascii="Times New Roman" w:hAnsi="Times New Roman" w:cs="Times New Roman"/>
-        <w:b/>
-        <w:bCs/>
-        <w:sz w:val="40"/>
-        <w:szCs w:val="40"/>
-      </w:rPr>
-      <w:t>Προε</w:t>
-    </w:r>
-    <w:proofErr w:type="spellEnd"/>
-    <w:r>
-      <w:rPr>
-        <w:rFonts w:ascii="Times New Roman" w:hAnsi="Times New Roman" w:cs="Times New Roman"/>
-        <w:b/>
-        <w:bCs/>
-        <w:sz w:val="40"/>
-        <w:szCs w:val="40"/>
-      </w:rPr>
-      <w:t xml:space="preserve">πεξεργασία και </w:t>
-    </w:r>
-    <w:proofErr w:type="spellStart"/>
-    <w:r>
-      <w:rPr>
-        <w:rFonts w:ascii="Times New Roman" w:hAnsi="Times New Roman" w:cs="Times New Roman"/>
-        <w:b/>
-        <w:bCs/>
-        <w:sz w:val="40"/>
-        <w:szCs w:val="40"/>
-      </w:rPr>
-      <w:t>Προετοιμ</w:t>
-    </w:r>
-    <w:proofErr w:type="spellEnd"/>
-    <w:r>
-      <w:rPr>
-        <w:rFonts w:ascii="Times New Roman" w:hAnsi="Times New Roman" w:cs="Times New Roman"/>
-        <w:b/>
-        <w:bCs/>
-        <w:sz w:val="40"/>
-        <w:szCs w:val="40"/>
-      </w:rPr>
-      <w:t xml:space="preserve">ασία </w:t>
-    </w:r>
-    <w:proofErr w:type="spellStart"/>
-    <w:r>
-      <w:rPr>
-        <w:rFonts w:ascii="Times New Roman" w:hAnsi="Times New Roman" w:cs="Times New Roman"/>
-        <w:b/>
-        <w:bCs/>
-        <w:sz w:val="40"/>
-        <w:szCs w:val="40"/>
-      </w:rPr>
-      <w:t>δεδομένων</w:t>
-    </w:r>
-    <w:proofErr w:type="spellEnd"/>
   </w:p>
 </w:hdr>
 </file>
@@ -1970,64 +2945,8 @@
         <w:sz w:val="40"/>
         <w:szCs w:val="40"/>
       </w:rPr>
-      <w:t xml:space="preserve">Α1. </w:t>
+      <w:t>Α1. Προεπεξεργασία και Προετοιμασία δεδομένων</w:t>
     </w:r>
-    <w:proofErr w:type="spellStart"/>
-    <w:r>
-      <w:rPr>
-        <w:rFonts w:ascii="Times New Roman" w:hAnsi="Times New Roman" w:cs="Times New Roman"/>
-        <w:b/>
-        <w:bCs/>
-        <w:sz w:val="40"/>
-        <w:szCs w:val="40"/>
-      </w:rPr>
-      <w:t>Προε</w:t>
-    </w:r>
-    <w:proofErr w:type="spellEnd"/>
-    <w:r>
-      <w:rPr>
-        <w:rFonts w:ascii="Times New Roman" w:hAnsi="Times New Roman" w:cs="Times New Roman"/>
-        <w:b/>
-        <w:bCs/>
-        <w:sz w:val="40"/>
-        <w:szCs w:val="40"/>
-      </w:rPr>
-      <w:t xml:space="preserve">πεξεργασία και </w:t>
-    </w:r>
-    <w:proofErr w:type="spellStart"/>
-    <w:r>
-      <w:rPr>
-        <w:rFonts w:ascii="Times New Roman" w:hAnsi="Times New Roman" w:cs="Times New Roman"/>
-        <w:b/>
-        <w:bCs/>
-        <w:sz w:val="40"/>
-        <w:szCs w:val="40"/>
-      </w:rPr>
-      <w:t>Προετοιμ</w:t>
-    </w:r>
-    <w:proofErr w:type="spellEnd"/>
-    <w:r>
-      <w:rPr>
-        <w:rFonts w:ascii="Times New Roman" w:hAnsi="Times New Roman" w:cs="Times New Roman"/>
-        <w:b/>
-        <w:bCs/>
-        <w:sz w:val="40"/>
-        <w:szCs w:val="40"/>
-      </w:rPr>
-      <w:t xml:space="preserve">ασία </w:t>
-    </w:r>
-    <w:proofErr w:type="spellStart"/>
-    <w:r>
-      <w:rPr>
-        <w:rFonts w:ascii="Times New Roman" w:hAnsi="Times New Roman" w:cs="Times New Roman"/>
-        <w:b/>
-        <w:bCs/>
-        <w:sz w:val="40"/>
-        <w:szCs w:val="40"/>
-      </w:rPr>
-      <w:t>δεδομένων</w:t>
-    </w:r>
-    <w:proofErr w:type="spellEnd"/>
   </w:p>
 </w:hdr>
 </file>
@@ -2052,9 +2971,24 @@
         <w:sz w:val="40"/>
         <w:szCs w:val="40"/>
       </w:rPr>
-      <w:t>Α2. Επ</w:t>
+      <w:t>Α2. Επιλογή αρχιτεκτονικής</w:t>
     </w:r>
-    <w:proofErr w:type="spellStart"/>
+  </w:p>
+</w:hdr>
+</file>
+
+<file path=word/header4.xml><?xml version="1.0" encoding="utf-8"?>
+<w:hdr xmlns:wpc="http://schemas.microsoft.com/office/word/2010/wordprocessingCanvas" xmlns:cx="http://schemas.microsoft.com/office/drawing/2014/chartex" xmlns:cx1="http://schemas.microsoft.com/office/drawing/2015/9/8/chartex" xmlns:cx2="http://schemas.microsoft.com/office/drawing/2015/10/21/chartex" xmlns:cx3="http://schemas.microsoft.com/office/drawing/2016/5/9/chartex" xmlns:cx4="http://schemas.microsoft.com/office/drawing/2016/5/10/chartex" xmlns:cx5="http://schemas.microsoft.com/office/drawing/2016/5/11/chartex" xmlns:cx6="http://schemas.microsoft.com/office/drawing/2016/5/12/chartex" xmlns:cx7="http://schemas.microsoft.com/office/drawing/2016/5/13/chartex" xmlns:cx8="http://schemas.microsoft.com/office/drawing/2016/5/14/chartex" xmlns:mc="http://schemas.openxmlformats.org/markup-compatibility/2006" xmlns:aink="http://schemas.microsoft.com/office/drawing/2016/ink" xmlns:am3d="http://schemas.microsoft.com/office/drawing/2017/model3d" xmlns:o="urn:schemas-microsoft-com:office:office" xmlns:r="http://schemas.openxmlformats.org/officeDocument/2006/relationships" xmlns:m="http://schemas.openxmlformats.org/officeDocument/2006/math" xmlns:v="urn:schemas-microsoft-com:vml" xmlns:wp14="http://schemas.microsoft.com/office/word/2010/wordprocessingDrawing" xmlns:wp="http://schemas.openxmlformats.org/drawingml/2006/wordprocessingDrawing" xmlns:w10="urn:schemas-microsoft-com:office:word" xmlns:w="http://schemas.openxmlformats.org/wordprocessingml/2006/main" xmlns:w14="http://schemas.microsoft.com/office/word/2010/wordml" xmlns:w15="http://schemas.microsoft.com/office/word/2012/wordml" xmlns:w16cex="http://schemas.microsoft.com/office/word/2018/wordml/cex" xmlns:w16cid="http://schemas.microsoft.com/office/word/2016/wordml/cid" xmlns:w16="http://schemas.microsoft.com/office/word/2018/wordml" xmlns:w16sdtdh="http://schemas.microsoft.com/office/word/2020/wordml/sdtdatahash" xmlns:w16se="http://schemas.microsoft.com/office/word/2015/wordml/symex" xmlns:wpg="http://schemas.microsoft.com/office/word/2010/wordprocessingGroup" xmlns:wpi="http://schemas.microsoft.com/office/word/2010/wordprocessingInk" xmlns:wne="http://schemas.microsoft.com/office/word/2006/wordml" xmlns:wps="http://schemas.microsoft.com/office/word/2010/wordprocessingShape" mc:Ignorable="w14 w15 w16se w16cid w16 w16cex w16sdtdh wp14">
+  <w:p>
+    <w:pPr>
+      <w:pStyle w:val="Header"/>
+      <w:jc w:val="center"/>
+      <w:rPr>
+        <w:rFonts w:ascii="Times New Roman" w:hAnsi="Times New Roman" w:cs="Times New Roman"/>
+        <w:sz w:val="40"/>
+        <w:szCs w:val="40"/>
+      </w:rPr>
+    </w:pPr>
     <w:r>
       <w:rPr>
         <w:rFonts w:ascii="Times New Roman" w:hAnsi="Times New Roman" w:cs="Times New Roman"/>
@@ -2063,31 +2997,8 @@
         <w:sz w:val="40"/>
         <w:szCs w:val="40"/>
       </w:rPr>
-      <w:t>ιλογή</w:t>
+      <w:t>Α2. Επιλογή αρχιτεκτονικής</w:t>
     </w:r>
-    <w:proofErr w:type="spellEnd"/>
-    <w:r>
-      <w:rPr>
-        <w:rFonts w:ascii="Times New Roman" w:hAnsi="Times New Roman" w:cs="Times New Roman"/>
-        <w:b/>
-        <w:bCs/>
-        <w:sz w:val="40"/>
-        <w:szCs w:val="40"/>
-      </w:rPr>
-      <w:t xml:space="preserve"> α</w:t>
-    </w:r>
-    <w:proofErr w:type="spellStart"/>
-    <w:r>
-      <w:rPr>
-        <w:rFonts w:ascii="Times New Roman" w:hAnsi="Times New Roman" w:cs="Times New Roman"/>
-        <w:b/>
-        <w:bCs/>
-        <w:sz w:val="40"/>
-        <w:szCs w:val="40"/>
-      </w:rPr>
-      <w:t>ρχιτεκτονικής</w:t>
-    </w:r>
-    <w:proofErr w:type="spellEnd"/>
   </w:p>
 </w:hdr>
 </file>
@@ -2653,6 +3564,25 @@
       <w:iCs/>
     </w:rPr>
   </w:style>
+  <w:style w:type="table" w:styleId="TableGrid">
+    <w:name w:val="Table Grid"/>
+    <w:basedOn w:val="TableNormal"/>
+    <w:uiPriority w:val="39"/>
+    <w:rsid w:val="001D5033"/>
+    <w:pPr>
+      <w:spacing w:after="0" w:line="240" w:lineRule="auto"/>
+    </w:pPr>
+    <w:tblPr>
+      <w:tblBorders>
+        <w:top w:val="single" w:sz="4" w:space="0" w:color="auto"/>
+        <w:left w:val="single" w:sz="4" w:space="0" w:color="auto"/>
+        <w:bottom w:val="single" w:sz="4" w:space="0" w:color="auto"/>
+        <w:right w:val="single" w:sz="4" w:space="0" w:color="auto"/>
+        <w:insideH w:val="single" w:sz="4" w:space="0" w:color="auto"/>
+        <w:insideV w:val="single" w:sz="4" w:space="0" w:color="auto"/>
+      </w:tblBorders>
+    </w:tblPr>
+  </w:style>
 </w:styles>
 </file>
 

</xml_diff>

<commit_message>
Completed H2 layer exps
</commit_message>
<xml_diff>
--- a/Report.docx
+++ b/Report.docx
@@ -3109,7 +3109,6 @@
         </w:rPr>
         <w:t xml:space="preserve">των </w:t>
       </w:r>
-      <w:proofErr w:type="spellStart"/>
       <w:r>
         <w:rPr>
           <w:rFonts w:ascii="Times New Roman" w:hAnsi="Times New Roman" w:cs="Times New Roman"/>
@@ -3118,7 +3117,6 @@
         </w:rPr>
         <w:t>stopwords</w:t>
       </w:r>
-      <w:proofErr w:type="spellEnd"/>
       <w:r>
         <w:rPr>
           <w:rFonts w:ascii="Times New Roman" w:hAnsi="Times New Roman" w:cs="Times New Roman"/>
@@ -4899,19 +4897,7 @@
                 <w:szCs w:val="30"/>
                 <w:shd w:val="clear" w:color="auto" w:fill="FFFFFF"/>
               </w:rPr>
-              <w:t xml:space="preserve"> </w:t>
-            </w:r>
-            <w:r>
-              <w:rPr>
-                <w:rFonts w:ascii="Times New Roman" w:hAnsi="Times New Roman" w:cs="Times New Roman"/>
-                <w:b/>
-                <w:bCs/>
-                <w:color w:val="232629"/>
-                <w:sz w:val="30"/>
-                <w:szCs w:val="30"/>
-                <w:shd w:val="clear" w:color="auto" w:fill="FFFFFF"/>
-              </w:rPr>
-              <w:t>0.8572</w:t>
+              <w:t xml:space="preserve"> 0.8572</w:t>
             </w:r>
           </w:p>
         </w:tc>
@@ -6790,6 +6776,7 @@
           <w:sz w:val="28"/>
           <w:szCs w:val="28"/>
           <w:shd w:val="clear" w:color="auto" w:fill="FFFFFF"/>
+          <w:lang w:val="el-GR"/>
         </w:rPr>
       </w:pPr>
       <w:r>
@@ -6907,20 +6894,1326 @@
         <w:t>, που φαίνεται να συνεχίζει να μειώνεται με την εμπειρία.</w:t>
       </w:r>
     </w:p>
+    <w:tbl>
+      <w:tblPr>
+        <w:tblStyle w:val="TableGrid"/>
+        <w:tblpPr w:leftFromText="180" w:rightFromText="180" w:vertAnchor="page" w:horzAnchor="margin" w:tblpY="3277"/>
+        <w:tblW w:w="0" w:type="auto"/>
+        <w:tblLook w:val="04A0" w:firstRow="1" w:lastRow="0" w:firstColumn="1" w:lastColumn="0" w:noHBand="0" w:noVBand="1"/>
+      </w:tblPr>
+      <w:tblGrid>
+        <w:gridCol w:w="2293"/>
+        <w:gridCol w:w="2105"/>
+        <w:gridCol w:w="2106"/>
+        <w:gridCol w:w="2126"/>
+      </w:tblGrid>
+      <w:tr>
+        <w:tc>
+          <w:tcPr>
+            <w:tcW w:w="2293" w:type="dxa"/>
+          </w:tcPr>
+          <w:p>
+            <w:pPr>
+              <w:rPr>
+                <w:rFonts w:ascii="Times New Roman" w:hAnsi="Times New Roman" w:cs="Times New Roman"/>
+                <w:b/>
+                <w:bCs/>
+                <w:color w:val="232629"/>
+                <w:sz w:val="32"/>
+                <w:szCs w:val="32"/>
+                <w:shd w:val="clear" w:color="auto" w:fill="FFFFFF"/>
+                <w:lang w:val="el-GR"/>
+              </w:rPr>
+            </w:pPr>
+            <w:r>
+              <w:rPr>
+                <w:rFonts w:ascii="Times New Roman" w:hAnsi="Times New Roman" w:cs="Times New Roman"/>
+                <w:b/>
+                <w:bCs/>
+                <w:color w:val="232629"/>
+                <w:sz w:val="28"/>
+                <w:szCs w:val="28"/>
+                <w:shd w:val="clear" w:color="auto" w:fill="FFFFFF"/>
+                <w:lang w:val="el-GR"/>
+              </w:rPr>
+              <w:lastRenderedPageBreak/>
+              <w:t>#</w:t>
+            </w:r>
+            <w:r>
+              <w:rPr>
+                <w:rFonts w:ascii="Times New Roman" w:hAnsi="Times New Roman" w:cs="Times New Roman"/>
+                <w:b/>
+                <w:bCs/>
+                <w:color w:val="232629"/>
+                <w:sz w:val="28"/>
+                <w:szCs w:val="28"/>
+                <w:shd w:val="clear" w:color="auto" w:fill="FFFFFF"/>
+                <w:lang w:val="el-GR"/>
+              </w:rPr>
+              <w:t>Νευρώνων στο κρυφό επίπεδο</w:t>
+            </w:r>
+          </w:p>
+        </w:tc>
+        <w:tc>
+          <w:tcPr>
+            <w:tcW w:w="2105" w:type="dxa"/>
+          </w:tcPr>
+          <w:p>
+            <w:pPr>
+              <w:rPr>
+                <w:rFonts w:ascii="Times New Roman" w:hAnsi="Times New Roman" w:cs="Times New Roman"/>
+                <w:b/>
+                <w:bCs/>
+                <w:color w:val="232629"/>
+                <w:sz w:val="32"/>
+                <w:szCs w:val="32"/>
+                <w:shd w:val="clear" w:color="auto" w:fill="FFFFFF"/>
+              </w:rPr>
+            </w:pPr>
+            <w:r>
+              <w:rPr>
+                <w:rFonts w:ascii="Times New Roman" w:hAnsi="Times New Roman" w:cs="Times New Roman"/>
+                <w:b/>
+                <w:bCs/>
+                <w:color w:val="232629"/>
+                <w:sz w:val="32"/>
+                <w:szCs w:val="32"/>
+                <w:shd w:val="clear" w:color="auto" w:fill="FFFFFF"/>
+              </w:rPr>
+              <w:t>CE Loss</w:t>
+            </w:r>
+          </w:p>
+        </w:tc>
+        <w:tc>
+          <w:tcPr>
+            <w:tcW w:w="2106" w:type="dxa"/>
+          </w:tcPr>
+          <w:p>
+            <w:pPr>
+              <w:rPr>
+                <w:rFonts w:ascii="Times New Roman" w:hAnsi="Times New Roman" w:cs="Times New Roman"/>
+                <w:b/>
+                <w:bCs/>
+                <w:color w:val="232629"/>
+                <w:sz w:val="32"/>
+                <w:szCs w:val="32"/>
+                <w:shd w:val="clear" w:color="auto" w:fill="FFFFFF"/>
+              </w:rPr>
+            </w:pPr>
+            <w:r>
+              <w:rPr>
+                <w:rFonts w:ascii="Times New Roman" w:hAnsi="Times New Roman" w:cs="Times New Roman"/>
+                <w:b/>
+                <w:bCs/>
+                <w:color w:val="232629"/>
+                <w:sz w:val="32"/>
+                <w:szCs w:val="32"/>
+                <w:shd w:val="clear" w:color="auto" w:fill="FFFFFF"/>
+              </w:rPr>
+              <w:t>MSE</w:t>
+            </w:r>
+          </w:p>
+        </w:tc>
+        <w:tc>
+          <w:tcPr>
+            <w:tcW w:w="2126" w:type="dxa"/>
+          </w:tcPr>
+          <w:p>
+            <w:pPr>
+              <w:rPr>
+                <w:rFonts w:ascii="Times New Roman" w:hAnsi="Times New Roman" w:cs="Times New Roman"/>
+                <w:b/>
+                <w:bCs/>
+                <w:color w:val="232629"/>
+                <w:sz w:val="32"/>
+                <w:szCs w:val="32"/>
+                <w:shd w:val="clear" w:color="auto" w:fill="FFFFFF"/>
+              </w:rPr>
+            </w:pPr>
+            <w:r>
+              <w:rPr>
+                <w:rFonts w:ascii="Times New Roman" w:hAnsi="Times New Roman" w:cs="Times New Roman"/>
+                <w:b/>
+                <w:bCs/>
+                <w:color w:val="232629"/>
+                <w:sz w:val="32"/>
+                <w:szCs w:val="32"/>
+                <w:shd w:val="clear" w:color="auto" w:fill="FFFFFF"/>
+              </w:rPr>
+              <w:t xml:space="preserve">Acc </w:t>
+            </w:r>
+            <w:r>
+              <w:rPr>
+                <w:rFonts w:ascii="Times New Roman" w:hAnsi="Times New Roman" w:cs="Times New Roman"/>
+                <w:b/>
+                <w:bCs/>
+                <w:color w:val="232629"/>
+                <w:sz w:val="28"/>
+                <w:szCs w:val="28"/>
+                <w:shd w:val="clear" w:color="auto" w:fill="FFFFFF"/>
+              </w:rPr>
+              <w:t>(CE/MSE)</w:t>
+            </w:r>
+          </w:p>
+        </w:tc>
+      </w:tr>
+      <w:tr>
+        <w:tc>
+          <w:tcPr>
+            <w:tcW w:w="2293" w:type="dxa"/>
+          </w:tcPr>
+          <w:p>
+            <w:pPr>
+              <w:rPr>
+                <w:rFonts w:ascii="Times New Roman" w:hAnsi="Times New Roman" w:cs="Times New Roman"/>
+                <w:color w:val="232629"/>
+                <w:sz w:val="28"/>
+                <w:szCs w:val="28"/>
+                <w:shd w:val="clear" w:color="auto" w:fill="FFFFFF"/>
+                <w:lang w:val="el-GR"/>
+              </w:rPr>
+            </w:pPr>
+            <w:r>
+              <w:rPr>
+                <w:rFonts w:ascii="Times New Roman" w:hAnsi="Times New Roman" w:cs="Times New Roman"/>
+                <w:color w:val="232629"/>
+                <w:sz w:val="28"/>
+                <w:szCs w:val="28"/>
+                <w:shd w:val="clear" w:color="auto" w:fill="FFFFFF"/>
+              </w:rPr>
+              <w:t>H</w:t>
+            </w:r>
+            <w:r>
+              <w:rPr>
+                <w:rFonts w:ascii="Times New Roman" w:hAnsi="Times New Roman" w:cs="Times New Roman"/>
+                <w:color w:val="232629"/>
+                <w:sz w:val="28"/>
+                <w:szCs w:val="28"/>
+                <w:shd w:val="clear" w:color="auto" w:fill="FFFFFF"/>
+                <w:lang w:val="el-GR"/>
+              </w:rPr>
+              <w:t>2</w:t>
+            </w:r>
+            <w:r>
+              <w:rPr>
+                <w:rFonts w:ascii="Times New Roman" w:hAnsi="Times New Roman" w:cs="Times New Roman"/>
+                <w:color w:val="232629"/>
+                <w:sz w:val="28"/>
+                <w:szCs w:val="28"/>
+                <w:shd w:val="clear" w:color="auto" w:fill="FFFFFF"/>
+              </w:rPr>
+              <w:t xml:space="preserve"> = </w:t>
+            </w:r>
+            <w:r>
+              <w:rPr>
+                <w:rFonts w:ascii="Times New Roman" w:hAnsi="Times New Roman" w:cs="Times New Roman"/>
+                <w:color w:val="232629"/>
+                <w:sz w:val="28"/>
+                <w:szCs w:val="28"/>
+                <w:shd w:val="clear" w:color="auto" w:fill="FFFFFF"/>
+              </w:rPr>
+              <w:t>1</w:t>
+            </w:r>
+            <w:r>
+              <w:rPr>
+                <w:rFonts w:ascii="Times New Roman" w:hAnsi="Times New Roman" w:cs="Times New Roman"/>
+                <w:color w:val="232629"/>
+                <w:sz w:val="28"/>
+                <w:szCs w:val="28"/>
+                <w:shd w:val="clear" w:color="auto" w:fill="FFFFFF"/>
+                <w:lang w:val="el-GR"/>
+              </w:rPr>
+              <w:t>5</w:t>
+            </w:r>
+          </w:p>
+        </w:tc>
+        <w:tc>
+          <w:tcPr>
+            <w:tcW w:w="2105" w:type="dxa"/>
+          </w:tcPr>
+          <w:p>
+            <w:pPr>
+              <w:rPr>
+                <w:rFonts w:ascii="Times New Roman" w:hAnsi="Times New Roman" w:cs="Times New Roman"/>
+                <w:b/>
+                <w:bCs/>
+                <w:color w:val="232629"/>
+                <w:sz w:val="30"/>
+                <w:szCs w:val="30"/>
+                <w:shd w:val="clear" w:color="auto" w:fill="FFFFFF"/>
+              </w:rPr>
+            </w:pPr>
+            <w:r>
+              <w:rPr>
+                <w:rFonts w:ascii="Times New Roman" w:hAnsi="Times New Roman" w:cs="Times New Roman"/>
+                <w:b/>
+                <w:bCs/>
+                <w:color w:val="232629"/>
+                <w:sz w:val="28"/>
+                <w:szCs w:val="28"/>
+                <w:shd w:val="clear" w:color="auto" w:fill="FFFFFF"/>
+                <w:lang w:val="el-GR"/>
+              </w:rPr>
+              <w:t>0.6270</w:t>
+            </w:r>
+          </w:p>
+        </w:tc>
+        <w:tc>
+          <w:tcPr>
+            <w:tcW w:w="2106" w:type="dxa"/>
+          </w:tcPr>
+          <w:p>
+            <w:pPr>
+              <w:rPr>
+                <w:rFonts w:ascii="Times New Roman" w:hAnsi="Times New Roman" w:cs="Times New Roman"/>
+                <w:b/>
+                <w:bCs/>
+                <w:color w:val="232629"/>
+                <w:sz w:val="30"/>
+                <w:szCs w:val="30"/>
+                <w:shd w:val="clear" w:color="auto" w:fill="FFFFFF"/>
+              </w:rPr>
+            </w:pPr>
+            <w:r>
+              <w:rPr>
+                <w:rFonts w:ascii="Times New Roman" w:hAnsi="Times New Roman" w:cs="Times New Roman"/>
+                <w:b/>
+                <w:bCs/>
+                <w:color w:val="232629"/>
+                <w:sz w:val="30"/>
+                <w:szCs w:val="30"/>
+                <w:shd w:val="clear" w:color="auto" w:fill="FFFFFF"/>
+              </w:rPr>
+              <w:t>0.2327</w:t>
+            </w:r>
+          </w:p>
+        </w:tc>
+        <w:tc>
+          <w:tcPr>
+            <w:tcW w:w="2126" w:type="dxa"/>
+          </w:tcPr>
+          <w:p>
+            <w:pPr>
+              <w:rPr>
+                <w:rFonts w:ascii="Times New Roman" w:hAnsi="Times New Roman" w:cs="Times New Roman"/>
+                <w:b/>
+                <w:bCs/>
+                <w:color w:val="232629"/>
+                <w:sz w:val="32"/>
+                <w:szCs w:val="32"/>
+                <w:shd w:val="clear" w:color="auto" w:fill="FFFFFF"/>
+                <w:lang w:val="el-GR"/>
+              </w:rPr>
+            </w:pPr>
+            <w:r>
+              <w:rPr>
+                <w:rFonts w:ascii="Times New Roman" w:hAnsi="Times New Roman" w:cs="Times New Roman"/>
+                <w:b/>
+                <w:bCs/>
+                <w:color w:val="232629"/>
+                <w:sz w:val="28"/>
+                <w:szCs w:val="28"/>
+                <w:shd w:val="clear" w:color="auto" w:fill="FFFFFF"/>
+                <w:lang w:val="el-GR"/>
+              </w:rPr>
+              <w:t>0.8420</w:t>
+            </w:r>
+            <w:r>
+              <w:rPr>
+                <w:rFonts w:ascii="Times New Roman" w:hAnsi="Times New Roman" w:cs="Times New Roman"/>
+                <w:b/>
+                <w:bCs/>
+                <w:color w:val="232629"/>
+                <w:sz w:val="30"/>
+                <w:szCs w:val="30"/>
+                <w:shd w:val="clear" w:color="auto" w:fill="FFFFFF"/>
+              </w:rPr>
+              <w:t xml:space="preserve">/ </w:t>
+            </w:r>
+            <w:r>
+              <w:rPr>
+                <w:rFonts w:ascii="Times New Roman" w:hAnsi="Times New Roman" w:cs="Times New Roman"/>
+                <w:b/>
+                <w:bCs/>
+                <w:color w:val="232629"/>
+                <w:sz w:val="30"/>
+                <w:szCs w:val="30"/>
+                <w:shd w:val="clear" w:color="auto" w:fill="FFFFFF"/>
+              </w:rPr>
+              <w:t>0.7922</w:t>
+            </w:r>
+          </w:p>
+        </w:tc>
+      </w:tr>
+      <w:tr>
+        <w:tc>
+          <w:tcPr>
+            <w:tcW w:w="2293" w:type="dxa"/>
+          </w:tcPr>
+          <w:p>
+            <w:pPr>
+              <w:rPr>
+                <w:rFonts w:ascii="Times New Roman" w:hAnsi="Times New Roman" w:cs="Times New Roman"/>
+                <w:color w:val="232629"/>
+                <w:sz w:val="28"/>
+                <w:szCs w:val="28"/>
+                <w:shd w:val="clear" w:color="auto" w:fill="FFFFFF"/>
+                <w:lang w:val="el-GR"/>
+              </w:rPr>
+            </w:pPr>
+            <w:r>
+              <w:rPr>
+                <w:rFonts w:ascii="Times New Roman" w:hAnsi="Times New Roman" w:cs="Times New Roman"/>
+                <w:color w:val="232629"/>
+                <w:sz w:val="28"/>
+                <w:szCs w:val="28"/>
+                <w:shd w:val="clear" w:color="auto" w:fill="FFFFFF"/>
+              </w:rPr>
+              <w:t>H</w:t>
+            </w:r>
+            <w:r>
+              <w:rPr>
+                <w:rFonts w:ascii="Times New Roman" w:hAnsi="Times New Roman" w:cs="Times New Roman"/>
+                <w:color w:val="232629"/>
+                <w:sz w:val="28"/>
+                <w:szCs w:val="28"/>
+                <w:shd w:val="clear" w:color="auto" w:fill="FFFFFF"/>
+                <w:lang w:val="el-GR"/>
+              </w:rPr>
+              <w:t>2 = 20</w:t>
+            </w:r>
+          </w:p>
+        </w:tc>
+        <w:tc>
+          <w:tcPr>
+            <w:tcW w:w="2105" w:type="dxa"/>
+          </w:tcPr>
+          <w:p>
+            <w:pPr>
+              <w:rPr>
+                <w:rFonts w:ascii="Times New Roman" w:hAnsi="Times New Roman" w:cs="Times New Roman"/>
+                <w:b/>
+                <w:bCs/>
+                <w:color w:val="232629"/>
+                <w:sz w:val="30"/>
+                <w:szCs w:val="30"/>
+                <w:shd w:val="clear" w:color="auto" w:fill="FFFFFF"/>
+                <w:lang w:val="el-GR"/>
+              </w:rPr>
+            </w:pPr>
+            <w:r>
+              <w:rPr>
+                <w:rFonts w:ascii="Times New Roman" w:hAnsi="Times New Roman" w:cs="Times New Roman"/>
+                <w:b/>
+                <w:bCs/>
+                <w:color w:val="232629"/>
+                <w:sz w:val="30"/>
+                <w:szCs w:val="30"/>
+                <w:shd w:val="clear" w:color="auto" w:fill="FFFFFF"/>
+                <w:lang w:val="el-GR"/>
+              </w:rPr>
+              <w:t xml:space="preserve">0.6015 </w:t>
+            </w:r>
+          </w:p>
+        </w:tc>
+        <w:tc>
+          <w:tcPr>
+            <w:tcW w:w="2106" w:type="dxa"/>
+          </w:tcPr>
+          <w:p>
+            <w:pPr>
+              <w:rPr>
+                <w:rFonts w:ascii="Times New Roman" w:hAnsi="Times New Roman" w:cs="Times New Roman"/>
+                <w:b/>
+                <w:bCs/>
+                <w:color w:val="232629"/>
+                <w:sz w:val="30"/>
+                <w:szCs w:val="30"/>
+                <w:shd w:val="clear" w:color="auto" w:fill="FFFFFF"/>
+                <w:lang w:val="el-GR"/>
+              </w:rPr>
+            </w:pPr>
+            <w:r>
+              <w:rPr>
+                <w:rFonts w:ascii="Times New Roman" w:hAnsi="Times New Roman" w:cs="Times New Roman"/>
+                <w:b/>
+                <w:bCs/>
+                <w:color w:val="232629"/>
+                <w:sz w:val="30"/>
+                <w:szCs w:val="30"/>
+                <w:shd w:val="clear" w:color="auto" w:fill="FFFFFF"/>
+                <w:lang w:val="el-GR"/>
+              </w:rPr>
+              <w:t xml:space="preserve">0.2245 </w:t>
+            </w:r>
+          </w:p>
+        </w:tc>
+        <w:tc>
+          <w:tcPr>
+            <w:tcW w:w="2126" w:type="dxa"/>
+          </w:tcPr>
+          <w:p>
+            <w:pPr>
+              <w:rPr>
+                <w:rFonts w:ascii="Times New Roman" w:hAnsi="Times New Roman" w:cs="Times New Roman"/>
+                <w:b/>
+                <w:bCs/>
+                <w:color w:val="232629"/>
+                <w:sz w:val="32"/>
+                <w:szCs w:val="32"/>
+                <w:shd w:val="clear" w:color="auto" w:fill="FFFFFF"/>
+              </w:rPr>
+            </w:pPr>
+            <w:r>
+              <w:rPr>
+                <w:rFonts w:ascii="Times New Roman" w:hAnsi="Times New Roman" w:cs="Times New Roman"/>
+                <w:b/>
+                <w:bCs/>
+                <w:color w:val="232629"/>
+                <w:sz w:val="30"/>
+                <w:szCs w:val="30"/>
+                <w:shd w:val="clear" w:color="auto" w:fill="FFFFFF"/>
+                <w:lang w:val="el-GR"/>
+              </w:rPr>
+              <w:t>0.8193</w:t>
+            </w:r>
+            <w:r>
+              <w:rPr>
+                <w:rFonts w:ascii="Times New Roman" w:hAnsi="Times New Roman" w:cs="Times New Roman"/>
+                <w:b/>
+                <w:bCs/>
+                <w:color w:val="232629"/>
+                <w:sz w:val="30"/>
+                <w:szCs w:val="30"/>
+                <w:shd w:val="clear" w:color="auto" w:fill="FFFFFF"/>
+              </w:rPr>
+              <w:t xml:space="preserve"> / </w:t>
+            </w:r>
+            <w:r>
+              <w:rPr>
+                <w:rFonts w:ascii="Times New Roman" w:hAnsi="Times New Roman" w:cs="Times New Roman"/>
+                <w:b/>
+                <w:bCs/>
+                <w:color w:val="232629"/>
+                <w:sz w:val="30"/>
+                <w:szCs w:val="30"/>
+                <w:shd w:val="clear" w:color="auto" w:fill="FFFFFF"/>
+                <w:lang w:val="el-GR"/>
+              </w:rPr>
+              <w:t>0.8248</w:t>
+            </w:r>
+          </w:p>
+        </w:tc>
+      </w:tr>
+      <w:tr>
+        <w:tc>
+          <w:tcPr>
+            <w:tcW w:w="2293" w:type="dxa"/>
+          </w:tcPr>
+          <w:p>
+            <w:pPr>
+              <w:rPr>
+                <w:rFonts w:ascii="Times New Roman" w:hAnsi="Times New Roman" w:cs="Times New Roman"/>
+                <w:color w:val="232629"/>
+                <w:sz w:val="26"/>
+                <w:szCs w:val="26"/>
+                <w:shd w:val="clear" w:color="auto" w:fill="FFFFFF"/>
+                <w:lang w:val="el-GR"/>
+              </w:rPr>
+            </w:pPr>
+            <w:r>
+              <w:rPr>
+                <w:rFonts w:ascii="Times New Roman" w:hAnsi="Times New Roman" w:cs="Times New Roman"/>
+                <w:color w:val="232629"/>
+                <w:sz w:val="26"/>
+                <w:szCs w:val="26"/>
+                <w:shd w:val="clear" w:color="auto" w:fill="FFFFFF"/>
+              </w:rPr>
+              <w:t>H</w:t>
+            </w:r>
+            <w:r>
+              <w:rPr>
+                <w:rFonts w:ascii="Times New Roman" w:hAnsi="Times New Roman" w:cs="Times New Roman"/>
+                <w:color w:val="232629"/>
+                <w:sz w:val="26"/>
+                <w:szCs w:val="26"/>
+                <w:shd w:val="clear" w:color="auto" w:fill="FFFFFF"/>
+                <w:lang w:val="el-GR"/>
+              </w:rPr>
+              <w:t xml:space="preserve">2 </w:t>
+            </w:r>
+            <w:r>
+              <w:rPr>
+                <w:rFonts w:ascii="Times New Roman" w:hAnsi="Times New Roman" w:cs="Times New Roman"/>
+                <w:color w:val="232629"/>
+                <w:sz w:val="26"/>
+                <w:szCs w:val="26"/>
+                <w:shd w:val="clear" w:color="auto" w:fill="FFFFFF"/>
+              </w:rPr>
+              <w:t xml:space="preserve">= </w:t>
+            </w:r>
+            <w:r>
+              <w:rPr>
+                <w:rFonts w:ascii="Times New Roman" w:hAnsi="Times New Roman" w:cs="Times New Roman"/>
+                <w:color w:val="232629"/>
+                <w:sz w:val="26"/>
+                <w:szCs w:val="26"/>
+                <w:shd w:val="clear" w:color="auto" w:fill="FFFFFF"/>
+                <w:lang w:val="el-GR"/>
+              </w:rPr>
+              <w:t>40</w:t>
+            </w:r>
+          </w:p>
+        </w:tc>
+        <w:tc>
+          <w:tcPr>
+            <w:tcW w:w="2105" w:type="dxa"/>
+          </w:tcPr>
+          <w:p>
+            <w:pPr>
+              <w:rPr>
+                <w:rFonts w:ascii="Times New Roman" w:hAnsi="Times New Roman" w:cs="Times New Roman"/>
+                <w:b/>
+                <w:bCs/>
+                <w:color w:val="232629"/>
+                <w:sz w:val="30"/>
+                <w:szCs w:val="30"/>
+                <w:shd w:val="clear" w:color="auto" w:fill="FFFFFF"/>
+                <w:lang w:val="el-GR"/>
+              </w:rPr>
+            </w:pPr>
+            <w:r>
+              <w:rPr>
+                <w:rFonts w:ascii="Times New Roman" w:hAnsi="Times New Roman" w:cs="Times New Roman"/>
+                <w:b/>
+                <w:bCs/>
+                <w:color w:val="232629"/>
+                <w:sz w:val="28"/>
+                <w:szCs w:val="28"/>
+                <w:shd w:val="clear" w:color="auto" w:fill="FFFFFF"/>
+                <w:lang w:val="el-GR"/>
+              </w:rPr>
+              <w:t>0.6054</w:t>
+            </w:r>
+          </w:p>
+        </w:tc>
+        <w:tc>
+          <w:tcPr>
+            <w:tcW w:w="2106" w:type="dxa"/>
+          </w:tcPr>
+          <w:p>
+            <w:pPr>
+              <w:rPr>
+                <w:rFonts w:ascii="Times New Roman" w:hAnsi="Times New Roman" w:cs="Times New Roman"/>
+                <w:b/>
+                <w:bCs/>
+                <w:color w:val="232629"/>
+                <w:sz w:val="30"/>
+                <w:szCs w:val="30"/>
+                <w:shd w:val="clear" w:color="auto" w:fill="FFFFFF"/>
+              </w:rPr>
+            </w:pPr>
+            <w:r>
+              <w:rPr>
+                <w:rFonts w:ascii="Times New Roman" w:hAnsi="Times New Roman" w:cs="Times New Roman"/>
+                <w:b/>
+                <w:bCs/>
+                <w:color w:val="232629"/>
+                <w:sz w:val="30"/>
+                <w:szCs w:val="30"/>
+                <w:shd w:val="clear" w:color="auto" w:fill="FFFFFF"/>
+              </w:rPr>
+              <w:t xml:space="preserve">0.2278 </w:t>
+            </w:r>
+          </w:p>
+        </w:tc>
+        <w:tc>
+          <w:tcPr>
+            <w:tcW w:w="2126" w:type="dxa"/>
+          </w:tcPr>
+          <w:p>
+            <w:pPr>
+              <w:rPr>
+                <w:rFonts w:ascii="Times New Roman" w:hAnsi="Times New Roman" w:cs="Times New Roman"/>
+                <w:b/>
+                <w:bCs/>
+                <w:color w:val="232629"/>
+                <w:sz w:val="32"/>
+                <w:szCs w:val="32"/>
+                <w:shd w:val="clear" w:color="auto" w:fill="FFFFFF"/>
+              </w:rPr>
+            </w:pPr>
+            <w:r>
+              <w:rPr>
+                <w:rFonts w:ascii="Times New Roman" w:hAnsi="Times New Roman" w:cs="Times New Roman"/>
+                <w:b/>
+                <w:bCs/>
+                <w:color w:val="232629"/>
+                <w:sz w:val="28"/>
+                <w:szCs w:val="28"/>
+                <w:shd w:val="clear" w:color="auto" w:fill="FFFFFF"/>
+                <w:lang w:val="el-GR"/>
+              </w:rPr>
+              <w:t>0.8527</w:t>
+            </w:r>
+            <w:r>
+              <w:rPr>
+                <w:rFonts w:ascii="Times New Roman" w:hAnsi="Times New Roman" w:cs="Times New Roman"/>
+                <w:b/>
+                <w:bCs/>
+                <w:color w:val="232629"/>
+                <w:sz w:val="30"/>
+                <w:szCs w:val="30"/>
+                <w:shd w:val="clear" w:color="auto" w:fill="FFFFFF"/>
+              </w:rPr>
+              <w:t>/</w:t>
+            </w:r>
+            <w:r>
+              <w:rPr>
+                <w:rFonts w:ascii="Times New Roman" w:hAnsi="Times New Roman" w:cs="Times New Roman"/>
+                <w:b/>
+                <w:bCs/>
+                <w:color w:val="232629"/>
+                <w:sz w:val="30"/>
+                <w:szCs w:val="30"/>
+                <w:shd w:val="clear" w:color="auto" w:fill="FFFFFF"/>
+              </w:rPr>
+              <w:t>0.8504</w:t>
+            </w:r>
+          </w:p>
+        </w:tc>
+      </w:tr>
+    </w:tbl>
     <w:p>
       <w:pPr>
+        <w:rPr>
+          <w:rFonts w:ascii="Times New Roman" w:hAnsi="Times New Roman" w:cs="Times New Roman"/>
+          <w:b/>
+          <w:bCs/>
+          <w:color w:val="232629"/>
+          <w:sz w:val="28"/>
+          <w:szCs w:val="28"/>
+          <w:shd w:val="clear" w:color="auto" w:fill="FFFFFF"/>
+          <w:lang w:val="el-GR"/>
+        </w:rPr>
+      </w:pPr>
+    </w:p>
+    <w:p>
+      <w:pPr>
+        <w:pStyle w:val="ListParagraph"/>
+        <w:ind w:left="360"/>
+        <w:rPr>
+          <w:rFonts w:ascii="Times New Roman" w:hAnsi="Times New Roman" w:cs="Times New Roman"/>
+          <w:b/>
+          <w:bCs/>
+          <w:color w:val="232629"/>
+          <w:sz w:val="28"/>
+          <w:szCs w:val="28"/>
+          <w:shd w:val="clear" w:color="auto" w:fill="FFFFFF"/>
+          <w:lang w:val="el-GR"/>
+        </w:rPr>
+      </w:pPr>
+    </w:p>
+    <w:p>
+      <w:pPr>
+        <w:pStyle w:val="ListParagraph"/>
+        <w:numPr>
+          <w:ilvl w:val="0"/>
+          <w:numId w:val="7"/>
+        </w:numPr>
+        <w:rPr>
+          <w:rFonts w:ascii="Times New Roman" w:hAnsi="Times New Roman" w:cs="Times New Roman"/>
+          <w:b/>
+          <w:bCs/>
+          <w:color w:val="232629"/>
+          <w:sz w:val="28"/>
+          <w:szCs w:val="28"/>
+          <w:shd w:val="clear" w:color="auto" w:fill="FFFFFF"/>
+          <w:lang w:val="el-GR"/>
+        </w:rPr>
+      </w:pPr>
+      <w:r>
+        <w:rPr>
+          <w:rFonts w:ascii="Times New Roman" w:hAnsi="Times New Roman" w:cs="Times New Roman"/>
+          <w:b/>
+          <w:bCs/>
+          <w:color w:val="232629"/>
+          <w:sz w:val="28"/>
+          <w:szCs w:val="28"/>
+          <w:shd w:val="clear" w:color="auto" w:fill="FFFFFF"/>
+          <w:lang w:val="el-GR"/>
+        </w:rPr>
+        <w:t xml:space="preserve">Το πείραμα αυτό θα συνεχιστεί με </w:t>
+      </w:r>
+      <w:r>
+        <w:rPr>
+          <w:rFonts w:ascii="Times New Roman" w:hAnsi="Times New Roman" w:cs="Times New Roman"/>
+          <w:b/>
+          <w:bCs/>
+          <w:color w:val="232629"/>
+          <w:sz w:val="28"/>
+          <w:szCs w:val="28"/>
+          <w:shd w:val="clear" w:color="auto" w:fill="FFFFFF"/>
+        </w:rPr>
+        <w:t>H</w:t>
+      </w:r>
+      <w:r>
+        <w:rPr>
+          <w:rFonts w:ascii="Times New Roman" w:hAnsi="Times New Roman" w:cs="Times New Roman"/>
+          <w:b/>
+          <w:bCs/>
+          <w:color w:val="232629"/>
+          <w:sz w:val="28"/>
+          <w:szCs w:val="28"/>
+          <w:shd w:val="clear" w:color="auto" w:fill="FFFFFF"/>
+          <w:lang w:val="el-GR"/>
+        </w:rPr>
+        <w:t xml:space="preserve">1 = 20 </w:t>
+      </w:r>
+    </w:p>
+    <w:p>
+      <w:pPr>
+        <w:rPr>
+          <w:rFonts w:ascii="Times New Roman" w:hAnsi="Times New Roman" w:cs="Times New Roman"/>
+          <w:b/>
+          <w:bCs/>
+          <w:color w:val="232629"/>
+          <w:sz w:val="28"/>
+          <w:szCs w:val="28"/>
+          <w:shd w:val="clear" w:color="auto" w:fill="FFFFFF"/>
+          <w:lang w:val="el-GR"/>
+        </w:rPr>
+      </w:pPr>
+      <w:r>
+        <w:rPr>
+          <w:rFonts w:ascii="Times New Roman" w:hAnsi="Times New Roman" w:cs="Times New Roman"/>
+          <w:b/>
+          <w:bCs/>
+          <w:color w:val="232629"/>
+          <w:sz w:val="28"/>
+          <w:szCs w:val="28"/>
+          <w:shd w:val="clear" w:color="auto" w:fill="FFFFFF"/>
+          <w:lang w:val="el-GR"/>
+        </w:rPr>
+        <w:t>στ)</w:t>
+      </w:r>
+      <w:r>
+        <w:rPr>
+          <w:rFonts w:ascii="Times New Roman" w:hAnsi="Times New Roman" w:cs="Times New Roman"/>
+          <w:b/>
+          <w:bCs/>
+          <w:color w:val="232629"/>
+          <w:sz w:val="28"/>
+          <w:szCs w:val="28"/>
+          <w:shd w:val="clear" w:color="auto" w:fill="FFFFFF"/>
+          <w:lang w:val="el-GR"/>
+        </w:rPr>
+        <w:br/>
+      </w:r>
+    </w:p>
+    <w:p>
+      <w:pPr>
+        <w:rPr>
+          <w:rFonts w:ascii="Times New Roman" w:hAnsi="Times New Roman" w:cs="Times New Roman"/>
+          <w:b/>
+          <w:bCs/>
+          <w:color w:val="232629"/>
+          <w:sz w:val="28"/>
+          <w:szCs w:val="28"/>
+          <w:shd w:val="clear" w:color="auto" w:fill="FFFFFF"/>
+          <w:lang w:val="el-GR"/>
+        </w:rPr>
+      </w:pPr>
+      <w:r>
+        <w:rPr>
+          <w:rFonts w:ascii="Times New Roman" w:hAnsi="Times New Roman" w:cs="Times New Roman"/>
+          <w:b/>
+          <w:bCs/>
+          <w:color w:val="232629"/>
+          <w:sz w:val="28"/>
+          <w:szCs w:val="28"/>
+          <w:shd w:val="clear" w:color="auto" w:fill="FFFFFF"/>
+          <w:lang w:val="el-GR"/>
+        </w:rPr>
+        <w:br/>
+      </w:r>
+      <w:r>
+        <w:rPr>
+          <w:rFonts w:ascii="Times New Roman" w:hAnsi="Times New Roman" w:cs="Times New Roman"/>
+          <w:b/>
+          <w:bCs/>
+          <w:i/>
+          <w:iCs/>
+          <w:color w:val="232629"/>
+          <w:sz w:val="28"/>
+          <w:szCs w:val="28"/>
+          <w:shd w:val="clear" w:color="auto" w:fill="FFFFFF"/>
+          <w:lang w:val="el-GR"/>
+        </w:rPr>
+        <w:t>Πόρισμα 2.4:</w:t>
+      </w:r>
+      <w:r>
+        <w:rPr>
+          <w:rFonts w:ascii="Times New Roman" w:hAnsi="Times New Roman" w:cs="Times New Roman"/>
+          <w:b/>
+          <w:bCs/>
+          <w:color w:val="232629"/>
+          <w:sz w:val="28"/>
+          <w:szCs w:val="28"/>
+          <w:shd w:val="clear" w:color="auto" w:fill="FFFFFF"/>
+          <w:lang w:val="el-GR"/>
+        </w:rPr>
+        <w:t xml:space="preserve"> </w:t>
+      </w:r>
+    </w:p>
+    <w:p>
+      <w:pPr>
         <w:ind w:firstLine="720"/>
         <w:rPr>
           <w:rFonts w:ascii="Times New Roman" w:hAnsi="Times New Roman" w:cs="Times New Roman"/>
-          <w:b/>
-          <w:bCs/>
-          <w:color w:val="232629"/>
-          <w:sz w:val="28"/>
-          <w:szCs w:val="28"/>
-          <w:shd w:val="clear" w:color="auto" w:fill="FFFFFF"/>
-          <w:lang w:val="el-GR"/>
-        </w:rPr>
-      </w:pPr>
+          <w:color w:val="232629"/>
+          <w:sz w:val="28"/>
+          <w:szCs w:val="28"/>
+          <w:shd w:val="clear" w:color="auto" w:fill="FFFFFF"/>
+          <w:lang w:val="el-GR"/>
+        </w:rPr>
+      </w:pPr>
+      <w:r>
+        <w:rPr>
+          <w:rFonts w:ascii="Times New Roman" w:hAnsi="Times New Roman" w:cs="Times New Roman"/>
+          <w:color w:val="232629"/>
+          <w:sz w:val="28"/>
+          <w:szCs w:val="28"/>
+          <w:shd w:val="clear" w:color="auto" w:fill="FFFFFF"/>
+          <w:lang w:val="el-GR"/>
+        </w:rPr>
+        <w:t xml:space="preserve">Απο το παραπάνω πινακάκι προκύπτει οτι η </w:t>
+      </w:r>
+      <w:r>
+        <w:rPr>
+          <w:rFonts w:ascii="Times New Roman" w:hAnsi="Times New Roman" w:cs="Times New Roman"/>
+          <w:color w:val="232629"/>
+          <w:sz w:val="28"/>
+          <w:szCs w:val="28"/>
+          <w:shd w:val="clear" w:color="auto" w:fill="FFFFFF"/>
+        </w:rPr>
+        <w:t>CE</w:t>
+      </w:r>
+      <w:r>
+        <w:rPr>
+          <w:rFonts w:ascii="Times New Roman" w:hAnsi="Times New Roman" w:cs="Times New Roman"/>
+          <w:color w:val="232629"/>
+          <w:sz w:val="28"/>
+          <w:szCs w:val="28"/>
+          <w:shd w:val="clear" w:color="auto" w:fill="FFFFFF"/>
+          <w:lang w:val="el-GR"/>
+        </w:rPr>
+        <w:t xml:space="preserve"> συμπεριφέρεται καλύτερα (πάλι). Όσον αφορά τον αριθμό νευρώνων του 2</w:t>
+      </w:r>
+      <w:r>
+        <w:rPr>
+          <w:rFonts w:ascii="Times New Roman" w:hAnsi="Times New Roman" w:cs="Times New Roman"/>
+          <w:color w:val="232629"/>
+          <w:sz w:val="28"/>
+          <w:szCs w:val="28"/>
+          <w:shd w:val="clear" w:color="auto" w:fill="FFFFFF"/>
+          <w:vertAlign w:val="superscript"/>
+          <w:lang w:val="el-GR"/>
+        </w:rPr>
+        <w:t>ου</w:t>
+      </w:r>
+      <w:r>
+        <w:rPr>
+          <w:rFonts w:ascii="Times New Roman" w:hAnsi="Times New Roman" w:cs="Times New Roman"/>
+          <w:color w:val="232629"/>
+          <w:sz w:val="28"/>
+          <w:szCs w:val="28"/>
+          <w:shd w:val="clear" w:color="auto" w:fill="FFFFFF"/>
+          <w:lang w:val="el-GR"/>
+        </w:rPr>
+        <w:t xml:space="preserve"> κρυφού επιπέδου φαίνεται για </w:t>
+      </w:r>
+      <w:r>
+        <w:rPr>
+          <w:rFonts w:ascii="Times New Roman" w:hAnsi="Times New Roman" w:cs="Times New Roman"/>
+          <w:color w:val="232629"/>
+          <w:sz w:val="28"/>
+          <w:szCs w:val="28"/>
+          <w:shd w:val="clear" w:color="auto" w:fill="FFFFFF"/>
+        </w:rPr>
+        <w:t>H</w:t>
+      </w:r>
+      <w:r>
+        <w:rPr>
+          <w:rFonts w:ascii="Times New Roman" w:hAnsi="Times New Roman" w:cs="Times New Roman"/>
+          <w:color w:val="232629"/>
+          <w:sz w:val="28"/>
+          <w:szCs w:val="28"/>
+          <w:shd w:val="clear" w:color="auto" w:fill="FFFFFF"/>
+          <w:lang w:val="el-GR"/>
+        </w:rPr>
+        <w:t>1=</w:t>
+      </w:r>
+      <w:r>
+        <w:rPr>
+          <w:rFonts w:ascii="Times New Roman" w:hAnsi="Times New Roman" w:cs="Times New Roman"/>
+          <w:color w:val="232629"/>
+          <w:sz w:val="28"/>
+          <w:szCs w:val="28"/>
+          <w:shd w:val="clear" w:color="auto" w:fill="FFFFFF"/>
+        </w:rPr>
+        <w:t>H</w:t>
+      </w:r>
+      <w:r>
+        <w:rPr>
+          <w:rFonts w:ascii="Times New Roman" w:hAnsi="Times New Roman" w:cs="Times New Roman"/>
+          <w:color w:val="232629"/>
+          <w:sz w:val="28"/>
+          <w:szCs w:val="28"/>
+          <w:shd w:val="clear" w:color="auto" w:fill="FFFFFF"/>
+          <w:lang w:val="el-GR"/>
+        </w:rPr>
+        <w:t>2 να αποδίδει καλύτερα. Ωστόσο, το 2</w:t>
+      </w:r>
+      <w:r>
+        <w:rPr>
+          <w:rFonts w:ascii="Times New Roman" w:hAnsi="Times New Roman" w:cs="Times New Roman"/>
+          <w:color w:val="232629"/>
+          <w:sz w:val="28"/>
+          <w:szCs w:val="28"/>
+          <w:shd w:val="clear" w:color="auto" w:fill="FFFFFF"/>
+          <w:vertAlign w:val="superscript"/>
+          <w:lang w:val="el-GR"/>
+        </w:rPr>
+        <w:t>ο</w:t>
+      </w:r>
+      <w:r>
+        <w:rPr>
+          <w:rFonts w:ascii="Times New Roman" w:hAnsi="Times New Roman" w:cs="Times New Roman"/>
+          <w:color w:val="232629"/>
+          <w:sz w:val="28"/>
+          <w:szCs w:val="28"/>
+          <w:shd w:val="clear" w:color="auto" w:fill="FFFFFF"/>
+          <w:lang w:val="el-GR"/>
+        </w:rPr>
+        <w:t xml:space="preserve"> κρυφό επίπεδο δε προσδίδει ουσιαστικό όφελος στην εκμάθηση του αλγορίθμου και για αυτό στα παρακάτω πειράματα θα γίνουν με αρχιτεκτονική 8520-20-20.</w:t>
+      </w:r>
+    </w:p>
+    <w:p>
+      <w:pPr>
+        <w:rPr>
+          <w:rFonts w:ascii="Times New Roman" w:hAnsi="Times New Roman" w:cs="Times New Roman"/>
+          <w:color w:val="232629"/>
+          <w:sz w:val="28"/>
+          <w:szCs w:val="28"/>
+          <w:shd w:val="clear" w:color="auto" w:fill="FFFFFF"/>
+          <w:lang w:val="el-GR"/>
+        </w:rPr>
+      </w:pPr>
+    </w:p>
+    <w:p>
+      <w:pPr>
+        <w:rPr>
+          <w:rFonts w:ascii="Times New Roman" w:hAnsi="Times New Roman" w:cs="Times New Roman"/>
+          <w:color w:val="232629"/>
+          <w:sz w:val="28"/>
+          <w:szCs w:val="28"/>
+          <w:shd w:val="clear" w:color="auto" w:fill="FFFFFF"/>
+          <w:lang w:val="el-GR"/>
+        </w:rPr>
+      </w:pPr>
+      <w:r>
+        <w:rPr>
+          <w:rFonts w:ascii="Times New Roman" w:hAnsi="Times New Roman" w:cs="Times New Roman"/>
+          <w:b/>
+          <w:bCs/>
+          <w:color w:val="232629"/>
+          <w:sz w:val="28"/>
+          <w:szCs w:val="28"/>
+          <w:shd w:val="clear" w:color="auto" w:fill="FFFFFF"/>
+          <w:lang w:val="el-GR"/>
+        </w:rPr>
+        <w:t xml:space="preserve">ζ) </w:t>
+      </w:r>
+      <w:r>
+        <w:rPr>
+          <w:rFonts w:ascii="Times New Roman" w:hAnsi="Times New Roman" w:cs="Times New Roman"/>
+          <w:color w:val="232629"/>
+          <w:sz w:val="28"/>
+          <w:szCs w:val="28"/>
+          <w:shd w:val="clear" w:color="auto" w:fill="FFFFFF"/>
+          <w:lang w:val="el-GR"/>
+        </w:rPr>
+        <w:t xml:space="preserve"> </w:t>
+      </w:r>
+      <w:r>
+        <w:rPr>
+          <w:rFonts w:ascii="Times New Roman" w:hAnsi="Times New Roman" w:cs="Times New Roman"/>
+          <w:color w:val="232629"/>
+          <w:sz w:val="28"/>
+          <w:szCs w:val="28"/>
+          <w:shd w:val="clear" w:color="auto" w:fill="FFFFFF"/>
+          <w:lang w:val="el-GR"/>
+        </w:rPr>
+        <w:t xml:space="preserve">Το κριτήριο τερματισμού για κάθε </w:t>
+      </w:r>
+      <w:r>
+        <w:rPr>
+          <w:rFonts w:ascii="Times New Roman" w:hAnsi="Times New Roman" w:cs="Times New Roman"/>
+          <w:color w:val="232629"/>
+          <w:sz w:val="28"/>
+          <w:szCs w:val="28"/>
+          <w:shd w:val="clear" w:color="auto" w:fill="FFFFFF"/>
+        </w:rPr>
+        <w:t>fold</w:t>
+      </w:r>
+      <w:r>
+        <w:rPr>
+          <w:rFonts w:ascii="Times New Roman" w:hAnsi="Times New Roman" w:cs="Times New Roman"/>
+          <w:color w:val="232629"/>
+          <w:sz w:val="28"/>
+          <w:szCs w:val="28"/>
+          <w:shd w:val="clear" w:color="auto" w:fill="FFFFFF"/>
+          <w:lang w:val="el-GR"/>
+        </w:rPr>
+        <w:t xml:space="preserve"> </w:t>
+      </w:r>
+      <w:r>
+        <w:rPr>
+          <w:rFonts w:ascii="Times New Roman" w:hAnsi="Times New Roman" w:cs="Times New Roman"/>
+          <w:color w:val="232629"/>
+          <w:sz w:val="28"/>
+          <w:szCs w:val="28"/>
+          <w:shd w:val="clear" w:color="auto" w:fill="FFFFFF"/>
+          <w:lang w:val="el-GR"/>
+        </w:rPr>
+        <w:t xml:space="preserve">θα είναι το ίδιο το </w:t>
+      </w:r>
+      <w:r>
+        <w:rPr>
+          <w:rFonts w:ascii="Times New Roman" w:hAnsi="Times New Roman" w:cs="Times New Roman"/>
+          <w:color w:val="232629"/>
+          <w:sz w:val="28"/>
+          <w:szCs w:val="28"/>
+          <w:shd w:val="clear" w:color="auto" w:fill="FFFFFF"/>
+          <w:lang w:val="el-GR"/>
+        </w:rPr>
+        <w:t xml:space="preserve">μέτρο ακρίβειας γενίκευσης </w:t>
+      </w:r>
+      <w:r>
+        <w:rPr>
+          <w:rFonts w:ascii="Times New Roman" w:hAnsi="Times New Roman" w:cs="Times New Roman"/>
+          <w:color w:val="232629"/>
+          <w:sz w:val="28"/>
+          <w:szCs w:val="28"/>
+          <w:shd w:val="clear" w:color="auto" w:fill="FFFFFF"/>
+          <w:lang w:val="el-GR"/>
+        </w:rPr>
+        <w:t xml:space="preserve">του </w:t>
+      </w:r>
+      <w:r>
+        <w:rPr>
+          <w:rFonts w:ascii="Times New Roman" w:hAnsi="Times New Roman" w:cs="Times New Roman"/>
+          <w:color w:val="232629"/>
+          <w:sz w:val="28"/>
+          <w:szCs w:val="28"/>
+          <w:shd w:val="clear" w:color="auto" w:fill="FFFFFF"/>
+        </w:rPr>
+        <w:t>CV</w:t>
+      </w:r>
+      <w:r>
+        <w:rPr>
+          <w:rFonts w:ascii="Times New Roman" w:hAnsi="Times New Roman" w:cs="Times New Roman"/>
+          <w:color w:val="232629"/>
+          <w:sz w:val="28"/>
+          <w:szCs w:val="28"/>
+          <w:shd w:val="clear" w:color="auto" w:fill="FFFFFF"/>
+          <w:lang w:val="el-GR"/>
+        </w:rPr>
+        <w:t>.</w:t>
+      </w:r>
+      <w:r>
+        <w:rPr>
+          <w:rFonts w:ascii="Times New Roman" w:hAnsi="Times New Roman" w:cs="Times New Roman"/>
+          <w:color w:val="232629"/>
+          <w:sz w:val="28"/>
+          <w:szCs w:val="28"/>
+          <w:shd w:val="clear" w:color="auto" w:fill="FFFFFF"/>
+          <w:lang w:val="el-GR"/>
+        </w:rPr>
+        <w:t xml:space="preserve"> </w:t>
+      </w:r>
+      <w:r>
+        <w:rPr>
+          <w:rFonts w:ascii="Times New Roman" w:hAnsi="Times New Roman" w:cs="Times New Roman"/>
+          <w:color w:val="232629"/>
+          <w:sz w:val="28"/>
+          <w:szCs w:val="28"/>
+          <w:shd w:val="clear" w:color="auto" w:fill="FFFFFF"/>
+        </w:rPr>
+        <w:t>To</w:t>
+      </w:r>
+      <w:r>
+        <w:rPr>
+          <w:rFonts w:ascii="Times New Roman" w:hAnsi="Times New Roman" w:cs="Times New Roman"/>
+          <w:color w:val="232629"/>
+          <w:sz w:val="28"/>
+          <w:szCs w:val="28"/>
+          <w:shd w:val="clear" w:color="auto" w:fill="FFFFFF"/>
+          <w:lang w:val="el-GR"/>
+        </w:rPr>
+        <w:t xml:space="preserve"> </w:t>
+      </w:r>
+      <w:r>
+        <w:rPr>
+          <w:rFonts w:ascii="Times New Roman" w:hAnsi="Times New Roman" w:cs="Times New Roman"/>
+          <w:color w:val="232629"/>
+          <w:sz w:val="28"/>
+          <w:szCs w:val="28"/>
+          <w:shd w:val="clear" w:color="auto" w:fill="FFFFFF"/>
+        </w:rPr>
+        <w:t>early</w:t>
+      </w:r>
+      <w:r>
+        <w:rPr>
+          <w:rFonts w:ascii="Times New Roman" w:hAnsi="Times New Roman" w:cs="Times New Roman"/>
+          <w:color w:val="232629"/>
+          <w:sz w:val="28"/>
+          <w:szCs w:val="28"/>
+          <w:shd w:val="clear" w:color="auto" w:fill="FFFFFF"/>
+          <w:lang w:val="el-GR"/>
+        </w:rPr>
+        <w:t xml:space="preserve"> </w:t>
+      </w:r>
+      <w:r>
+        <w:rPr>
+          <w:rFonts w:ascii="Times New Roman" w:hAnsi="Times New Roman" w:cs="Times New Roman"/>
+          <w:color w:val="232629"/>
+          <w:sz w:val="28"/>
+          <w:szCs w:val="28"/>
+          <w:shd w:val="clear" w:color="auto" w:fill="FFFFFF"/>
+        </w:rPr>
+        <w:t>stopping</w:t>
+      </w:r>
+      <w:r>
+        <w:rPr>
+          <w:rFonts w:ascii="Times New Roman" w:hAnsi="Times New Roman" w:cs="Times New Roman"/>
+          <w:color w:val="232629"/>
+          <w:sz w:val="28"/>
+          <w:szCs w:val="28"/>
+          <w:shd w:val="clear" w:color="auto" w:fill="FFFFFF"/>
+          <w:lang w:val="el-GR"/>
+        </w:rPr>
+        <w:t xml:space="preserve"> </w:t>
+      </w:r>
+      <w:r>
+        <w:rPr>
+          <w:rFonts w:ascii="Times New Roman" w:hAnsi="Times New Roman" w:cs="Times New Roman"/>
+          <w:color w:val="232629"/>
+          <w:sz w:val="28"/>
+          <w:szCs w:val="28"/>
+          <w:shd w:val="clear" w:color="auto" w:fill="FFFFFF"/>
+          <w:lang w:val="el-GR"/>
+        </w:rPr>
+        <w:t xml:space="preserve">μπορεί να χρησιμοποιηθεί με </w:t>
+      </w:r>
+      <w:r>
+        <w:rPr>
+          <w:rFonts w:ascii="Times New Roman" w:hAnsi="Times New Roman" w:cs="Times New Roman"/>
+          <w:color w:val="232629"/>
+          <w:sz w:val="28"/>
+          <w:szCs w:val="28"/>
+          <w:shd w:val="clear" w:color="auto" w:fill="FFFFFF"/>
+        </w:rPr>
+        <w:t>CV</w:t>
+      </w:r>
+      <w:r>
+        <w:rPr>
+          <w:rFonts w:ascii="Times New Roman" w:hAnsi="Times New Roman" w:cs="Times New Roman"/>
+          <w:color w:val="232629"/>
+          <w:sz w:val="28"/>
+          <w:szCs w:val="28"/>
+          <w:shd w:val="clear" w:color="auto" w:fill="FFFFFF"/>
+          <w:lang w:val="el-GR"/>
+        </w:rPr>
+        <w:t xml:space="preserve">, εάν  το </w:t>
+      </w:r>
+      <w:r>
+        <w:rPr>
+          <w:rFonts w:ascii="Times New Roman" w:hAnsi="Times New Roman" w:cs="Times New Roman"/>
+          <w:color w:val="232629"/>
+          <w:sz w:val="28"/>
+          <w:szCs w:val="28"/>
+          <w:shd w:val="clear" w:color="auto" w:fill="FFFFFF"/>
+          <w:lang w:val="el-GR"/>
+        </w:rPr>
+        <w:t>μέτρο ακρίβειας γενίκευσης</w:t>
+      </w:r>
+      <w:r>
+        <w:rPr>
+          <w:rFonts w:ascii="Times New Roman" w:hAnsi="Times New Roman" w:cs="Times New Roman"/>
+          <w:color w:val="232629"/>
+          <w:sz w:val="28"/>
+          <w:szCs w:val="28"/>
+          <w:shd w:val="clear" w:color="auto" w:fill="FFFFFF"/>
+          <w:lang w:val="el-GR"/>
+        </w:rPr>
+        <w:t xml:space="preserve"> του καθε </w:t>
+      </w:r>
+      <w:r>
+        <w:rPr>
+          <w:rFonts w:ascii="Times New Roman" w:hAnsi="Times New Roman" w:cs="Times New Roman"/>
+          <w:color w:val="232629"/>
+          <w:sz w:val="28"/>
+          <w:szCs w:val="28"/>
+          <w:shd w:val="clear" w:color="auto" w:fill="FFFFFF"/>
+        </w:rPr>
+        <w:t>fold</w:t>
+      </w:r>
+      <w:r>
+        <w:rPr>
+          <w:rFonts w:ascii="Times New Roman" w:hAnsi="Times New Roman" w:cs="Times New Roman"/>
+          <w:color w:val="232629"/>
+          <w:sz w:val="28"/>
+          <w:szCs w:val="28"/>
+          <w:shd w:val="clear" w:color="auto" w:fill="FFFFFF"/>
+          <w:lang w:val="el-GR"/>
+        </w:rPr>
+        <w:t xml:space="preserve"> χρησιμοποιηθεί ως μέρος ενός πλαισίου πρόωρης διακοπής</w:t>
+      </w:r>
+      <w:r>
+        <w:rPr>
+          <w:rFonts w:ascii="Times New Roman" w:hAnsi="Times New Roman" w:cs="Times New Roman"/>
+          <w:color w:val="232629"/>
+          <w:sz w:val="28"/>
+          <w:szCs w:val="28"/>
+          <w:shd w:val="clear" w:color="auto" w:fill="FFFFFF"/>
+          <w:lang w:val="el-GR"/>
+        </w:rPr>
+        <w:t xml:space="preserve">, </w:t>
+      </w:r>
+      <w:r>
+        <w:rPr>
+          <w:rFonts w:ascii="Times New Roman" w:hAnsi="Times New Roman" w:cs="Times New Roman"/>
+          <w:color w:val="232629"/>
+          <w:sz w:val="28"/>
+          <w:szCs w:val="28"/>
+          <w:shd w:val="clear" w:color="auto" w:fill="FFFFFF"/>
+          <w:lang w:val="el-GR"/>
+        </w:rPr>
+        <w:t>ωστόσο, αυτό δε προτείνεται</w:t>
+      </w:r>
+      <w:r>
+        <w:rPr>
+          <w:rFonts w:ascii="Times New Roman" w:hAnsi="Times New Roman" w:cs="Times New Roman"/>
+          <w:color w:val="232629"/>
+          <w:sz w:val="28"/>
+          <w:szCs w:val="28"/>
+          <w:shd w:val="clear" w:color="auto" w:fill="FFFFFF"/>
+          <w:lang w:val="el-GR"/>
+        </w:rPr>
+        <w:t>.</w:t>
+      </w:r>
     </w:p>
     <w:sectPr>
       <w:headerReference w:type="default" r:id="rId30"/>
@@ -7003,64 +8296,8 @@
         <w:sz w:val="40"/>
         <w:szCs w:val="40"/>
       </w:rPr>
-      <w:t xml:space="preserve">Α1. </w:t>
+      <w:t>Α1. Προεπεξεργασία και Προετοιμασία δεδομένων</w:t>
     </w:r>
-    <w:proofErr w:type="spellStart"/>
-    <w:r>
-      <w:rPr>
-        <w:rFonts w:ascii="Times New Roman" w:hAnsi="Times New Roman" w:cs="Times New Roman"/>
-        <w:b/>
-        <w:bCs/>
-        <w:sz w:val="40"/>
-        <w:szCs w:val="40"/>
-      </w:rPr>
-      <w:t>Προε</w:t>
-    </w:r>
-    <w:proofErr w:type="spellEnd"/>
-    <w:r>
-      <w:rPr>
-        <w:rFonts w:ascii="Times New Roman" w:hAnsi="Times New Roman" w:cs="Times New Roman"/>
-        <w:b/>
-        <w:bCs/>
-        <w:sz w:val="40"/>
-        <w:szCs w:val="40"/>
-      </w:rPr>
-      <w:t xml:space="preserve">πεξεργασία και </w:t>
-    </w:r>
-    <w:proofErr w:type="spellStart"/>
-    <w:r>
-      <w:rPr>
-        <w:rFonts w:ascii="Times New Roman" w:hAnsi="Times New Roman" w:cs="Times New Roman"/>
-        <w:b/>
-        <w:bCs/>
-        <w:sz w:val="40"/>
-        <w:szCs w:val="40"/>
-      </w:rPr>
-      <w:t>Προετοιμ</w:t>
-    </w:r>
-    <w:proofErr w:type="spellEnd"/>
-    <w:r>
-      <w:rPr>
-        <w:rFonts w:ascii="Times New Roman" w:hAnsi="Times New Roman" w:cs="Times New Roman"/>
-        <w:b/>
-        <w:bCs/>
-        <w:sz w:val="40"/>
-        <w:szCs w:val="40"/>
-      </w:rPr>
-      <w:t xml:space="preserve">ασία </w:t>
-    </w:r>
-    <w:proofErr w:type="spellStart"/>
-    <w:r>
-      <w:rPr>
-        <w:rFonts w:ascii="Times New Roman" w:hAnsi="Times New Roman" w:cs="Times New Roman"/>
-        <w:b/>
-        <w:bCs/>
-        <w:sz w:val="40"/>
-        <w:szCs w:val="40"/>
-      </w:rPr>
-      <w:t>δεδομένων</w:t>
-    </w:r>
-    <w:proofErr w:type="spellEnd"/>
   </w:p>
 </w:hdr>
 </file>
@@ -7084,64 +8321,8 @@
         <w:sz w:val="40"/>
         <w:szCs w:val="40"/>
       </w:rPr>
-      <w:t xml:space="preserve">Α1. </w:t>
+      <w:t>Α1. Προεπεξεργασία και Προετοιμασία δεδομένων</w:t>
     </w:r>
-    <w:proofErr w:type="spellStart"/>
-    <w:r>
-      <w:rPr>
-        <w:rFonts w:ascii="Times New Roman" w:hAnsi="Times New Roman" w:cs="Times New Roman"/>
-        <w:b/>
-        <w:bCs/>
-        <w:sz w:val="40"/>
-        <w:szCs w:val="40"/>
-      </w:rPr>
-      <w:t>Προε</w:t>
-    </w:r>
-    <w:proofErr w:type="spellEnd"/>
-    <w:r>
-      <w:rPr>
-        <w:rFonts w:ascii="Times New Roman" w:hAnsi="Times New Roman" w:cs="Times New Roman"/>
-        <w:b/>
-        <w:bCs/>
-        <w:sz w:val="40"/>
-        <w:szCs w:val="40"/>
-      </w:rPr>
-      <w:t xml:space="preserve">πεξεργασία και </w:t>
-    </w:r>
-    <w:proofErr w:type="spellStart"/>
-    <w:r>
-      <w:rPr>
-        <w:rFonts w:ascii="Times New Roman" w:hAnsi="Times New Roman" w:cs="Times New Roman"/>
-        <w:b/>
-        <w:bCs/>
-        <w:sz w:val="40"/>
-        <w:szCs w:val="40"/>
-      </w:rPr>
-      <w:t>Προετοιμ</w:t>
-    </w:r>
-    <w:proofErr w:type="spellEnd"/>
-    <w:r>
-      <w:rPr>
-        <w:rFonts w:ascii="Times New Roman" w:hAnsi="Times New Roman" w:cs="Times New Roman"/>
-        <w:b/>
-        <w:bCs/>
-        <w:sz w:val="40"/>
-        <w:szCs w:val="40"/>
-      </w:rPr>
-      <w:t xml:space="preserve">ασία </w:t>
-    </w:r>
-    <w:proofErr w:type="spellStart"/>
-    <w:r>
-      <w:rPr>
-        <w:rFonts w:ascii="Times New Roman" w:hAnsi="Times New Roman" w:cs="Times New Roman"/>
-        <w:b/>
-        <w:bCs/>
-        <w:sz w:val="40"/>
-        <w:szCs w:val="40"/>
-      </w:rPr>
-      <w:t>δεδομένων</w:t>
-    </w:r>
-    <w:proofErr w:type="spellEnd"/>
   </w:p>
 </w:hdr>
 </file>
@@ -7166,42 +8347,8 @@
         <w:sz w:val="40"/>
         <w:szCs w:val="40"/>
       </w:rPr>
-      <w:t>Α2. Επ</w:t>
+      <w:t>Α2. Επιλογή αρχιτεκτονικής</w:t>
     </w:r>
-    <w:proofErr w:type="spellStart"/>
-    <w:r>
-      <w:rPr>
-        <w:rFonts w:ascii="Times New Roman" w:hAnsi="Times New Roman" w:cs="Times New Roman"/>
-        <w:b/>
-        <w:bCs/>
-        <w:sz w:val="40"/>
-        <w:szCs w:val="40"/>
-      </w:rPr>
-      <w:t>ιλογή</w:t>
-    </w:r>
-    <w:proofErr w:type="spellEnd"/>
-    <w:r>
-      <w:rPr>
-        <w:rFonts w:ascii="Times New Roman" w:hAnsi="Times New Roman" w:cs="Times New Roman"/>
-        <w:b/>
-        <w:bCs/>
-        <w:sz w:val="40"/>
-        <w:szCs w:val="40"/>
-      </w:rPr>
-      <w:t xml:space="preserve"> α</w:t>
-    </w:r>
-    <w:proofErr w:type="spellStart"/>
-    <w:r>
-      <w:rPr>
-        <w:rFonts w:ascii="Times New Roman" w:hAnsi="Times New Roman" w:cs="Times New Roman"/>
-        <w:b/>
-        <w:bCs/>
-        <w:sz w:val="40"/>
-        <w:szCs w:val="40"/>
-      </w:rPr>
-      <w:t>ρχιτεκτονικής</w:t>
-    </w:r>
-    <w:proofErr w:type="spellEnd"/>
   </w:p>
 </w:hdr>
 </file>
@@ -7226,42 +8373,8 @@
         <w:sz w:val="40"/>
         <w:szCs w:val="40"/>
       </w:rPr>
-      <w:t>Α2. Επ</w:t>
+      <w:t>Α2. Επιλογή αρχιτεκτονικής</w:t>
     </w:r>
-    <w:proofErr w:type="spellStart"/>
-    <w:r>
-      <w:rPr>
-        <w:rFonts w:ascii="Times New Roman" w:hAnsi="Times New Roman" w:cs="Times New Roman"/>
-        <w:b/>
-        <w:bCs/>
-        <w:sz w:val="40"/>
-        <w:szCs w:val="40"/>
-      </w:rPr>
-      <w:t>ιλογή</w:t>
-    </w:r>
-    <w:proofErr w:type="spellEnd"/>
-    <w:r>
-      <w:rPr>
-        <w:rFonts w:ascii="Times New Roman" w:hAnsi="Times New Roman" w:cs="Times New Roman"/>
-        <w:b/>
-        <w:bCs/>
-        <w:sz w:val="40"/>
-        <w:szCs w:val="40"/>
-      </w:rPr>
-      <w:t xml:space="preserve"> α</w:t>
-    </w:r>
-    <w:proofErr w:type="spellStart"/>
-    <w:r>
-      <w:rPr>
-        <w:rFonts w:ascii="Times New Roman" w:hAnsi="Times New Roman" w:cs="Times New Roman"/>
-        <w:b/>
-        <w:bCs/>
-        <w:sz w:val="40"/>
-        <w:szCs w:val="40"/>
-      </w:rPr>
-      <w:t>ρχιτεκτονικής</w:t>
-    </w:r>
-    <w:proofErr w:type="spellEnd"/>
   </w:p>
 </w:hdr>
 </file>
@@ -7286,42 +8399,8 @@
         <w:sz w:val="40"/>
         <w:szCs w:val="40"/>
       </w:rPr>
-      <w:t>Α2. Επ</w:t>
+      <w:t>Α2. Επιλογή αρχιτεκτονικής</w:t>
     </w:r>
-    <w:proofErr w:type="spellStart"/>
-    <w:r>
-      <w:rPr>
-        <w:rFonts w:ascii="Times New Roman" w:hAnsi="Times New Roman" w:cs="Times New Roman"/>
-        <w:b/>
-        <w:bCs/>
-        <w:sz w:val="40"/>
-        <w:szCs w:val="40"/>
-      </w:rPr>
-      <w:t>ιλογή</w:t>
-    </w:r>
-    <w:proofErr w:type="spellEnd"/>
-    <w:r>
-      <w:rPr>
-        <w:rFonts w:ascii="Times New Roman" w:hAnsi="Times New Roman" w:cs="Times New Roman"/>
-        <w:b/>
-        <w:bCs/>
-        <w:sz w:val="40"/>
-        <w:szCs w:val="40"/>
-      </w:rPr>
-      <w:t xml:space="preserve"> α</w:t>
-    </w:r>
-    <w:proofErr w:type="spellStart"/>
-    <w:r>
-      <w:rPr>
-        <w:rFonts w:ascii="Times New Roman" w:hAnsi="Times New Roman" w:cs="Times New Roman"/>
-        <w:b/>
-        <w:bCs/>
-        <w:sz w:val="40"/>
-        <w:szCs w:val="40"/>
-      </w:rPr>
-      <w:t>ρχιτεκτονικής</w:t>
-    </w:r>
-    <w:proofErr w:type="spellEnd"/>
   </w:p>
 </w:hdr>
 </file>
@@ -7346,42 +8425,8 @@
         <w:sz w:val="40"/>
         <w:szCs w:val="40"/>
       </w:rPr>
-      <w:t>Α2. Επ</w:t>
+      <w:t>Α2. Επιλογή αρχιτεκτονικής</w:t>
     </w:r>
-    <w:proofErr w:type="spellStart"/>
-    <w:r>
-      <w:rPr>
-        <w:rFonts w:ascii="Times New Roman" w:hAnsi="Times New Roman" w:cs="Times New Roman"/>
-        <w:b/>
-        <w:bCs/>
-        <w:sz w:val="40"/>
-        <w:szCs w:val="40"/>
-      </w:rPr>
-      <w:t>ιλογή</w:t>
-    </w:r>
-    <w:proofErr w:type="spellEnd"/>
-    <w:r>
-      <w:rPr>
-        <w:rFonts w:ascii="Times New Roman" w:hAnsi="Times New Roman" w:cs="Times New Roman"/>
-        <w:b/>
-        <w:bCs/>
-        <w:sz w:val="40"/>
-        <w:szCs w:val="40"/>
-      </w:rPr>
-      <w:t xml:space="preserve"> α</w:t>
-    </w:r>
-    <w:proofErr w:type="spellStart"/>
-    <w:r>
-      <w:rPr>
-        <w:rFonts w:ascii="Times New Roman" w:hAnsi="Times New Roman" w:cs="Times New Roman"/>
-        <w:b/>
-        <w:bCs/>
-        <w:sz w:val="40"/>
-        <w:szCs w:val="40"/>
-      </w:rPr>
-      <w:t>ρχιτεκτονικής</w:t>
-    </w:r>
-    <w:proofErr w:type="spellEnd"/>
   </w:p>
 </w:hdr>
 </file>
@@ -7406,42 +8451,8 @@
         <w:sz w:val="40"/>
         <w:szCs w:val="40"/>
       </w:rPr>
-      <w:t>Α2. Επ</w:t>
+      <w:t>Α2. Επιλογή αρχιτεκτονικής</w:t>
     </w:r>
-    <w:proofErr w:type="spellStart"/>
-    <w:r>
-      <w:rPr>
-        <w:rFonts w:ascii="Times New Roman" w:hAnsi="Times New Roman" w:cs="Times New Roman"/>
-        <w:b/>
-        <w:bCs/>
-        <w:sz w:val="40"/>
-        <w:szCs w:val="40"/>
-      </w:rPr>
-      <w:t>ιλογή</w:t>
-    </w:r>
-    <w:proofErr w:type="spellEnd"/>
-    <w:r>
-      <w:rPr>
-        <w:rFonts w:ascii="Times New Roman" w:hAnsi="Times New Roman" w:cs="Times New Roman"/>
-        <w:b/>
-        <w:bCs/>
-        <w:sz w:val="40"/>
-        <w:szCs w:val="40"/>
-      </w:rPr>
-      <w:t xml:space="preserve"> α</w:t>
-    </w:r>
-    <w:proofErr w:type="spellStart"/>
-    <w:r>
-      <w:rPr>
-        <w:rFonts w:ascii="Times New Roman" w:hAnsi="Times New Roman" w:cs="Times New Roman"/>
-        <w:b/>
-        <w:bCs/>
-        <w:sz w:val="40"/>
-        <w:szCs w:val="40"/>
-      </w:rPr>
-      <w:t>ρχιτεκτονικής</w:t>
-    </w:r>
-    <w:proofErr w:type="spellEnd"/>
   </w:p>
 </w:hdr>
 </file>
@@ -7500,13 +8511,13 @@
     </w:lvl>
   </w:abstractNum>
   <w:abstractNum w:abstractNumId="1" w15:restartNumberingAfterBreak="0">
-    <w:nsid w:val="0C247BC9"/>
+    <w:nsid w:val="0B4C0986"/>
     <w:multiLevelType w:val="hybridMultilevel"/>
-    <w:tmpl w:val="58BA32C8"/>
-    <w:lvl w:ilvl="0" w:tplc="04090005">
+    <w:tmpl w:val="0DFCB7E4"/>
+    <w:lvl w:ilvl="0" w:tplc="04090009">
       <w:start w:val="1"/>
       <w:numFmt w:val="bullet"/>
-      <w:lvlText w:val=""/>
+      <w:lvlText w:val=""/>
       <w:lvlJc w:val="left"/>
       <w:pPr>
         <w:ind w:left="360" w:hanging="360"/>
@@ -7613,13 +8624,13 @@
     </w:lvl>
   </w:abstractNum>
   <w:abstractNum w:abstractNumId="2" w15:restartNumberingAfterBreak="0">
-    <w:nsid w:val="1E3B7880"/>
+    <w:nsid w:val="0C247BC9"/>
     <w:multiLevelType w:val="hybridMultilevel"/>
-    <w:tmpl w:val="37F87FBA"/>
-    <w:lvl w:ilvl="0" w:tplc="0409000B">
+    <w:tmpl w:val="58BA32C8"/>
+    <w:lvl w:ilvl="0" w:tplc="04090005">
       <w:start w:val="1"/>
       <w:numFmt w:val="bullet"/>
-      <w:lvlText w:val=""/>
+      <w:lvlText w:val=""/>
       <w:lvlJc w:val="left"/>
       <w:pPr>
         <w:ind w:left="360" w:hanging="360"/>
@@ -7726,13 +8737,13 @@
     </w:lvl>
   </w:abstractNum>
   <w:abstractNum w:abstractNumId="3" w15:restartNumberingAfterBreak="0">
-    <w:nsid w:val="2460292C"/>
+    <w:nsid w:val="1E3B7880"/>
     <w:multiLevelType w:val="hybridMultilevel"/>
-    <w:tmpl w:val="AFCE2484"/>
-    <w:lvl w:ilvl="0" w:tplc="04090005">
+    <w:tmpl w:val="37F87FBA"/>
+    <w:lvl w:ilvl="0" w:tplc="0409000B">
       <w:start w:val="1"/>
       <w:numFmt w:val="bullet"/>
-      <w:lvlText w:val=""/>
+      <w:lvlText w:val=""/>
       <w:lvlJc w:val="left"/>
       <w:pPr>
         <w:ind w:left="360" w:hanging="360"/>
@@ -7839,9 +8850,9 @@
     </w:lvl>
   </w:abstractNum>
   <w:abstractNum w:abstractNumId="4" w15:restartNumberingAfterBreak="0">
-    <w:nsid w:val="393B4EAB"/>
+    <w:nsid w:val="2460292C"/>
     <w:multiLevelType w:val="hybridMultilevel"/>
-    <w:tmpl w:val="B3E03760"/>
+    <w:tmpl w:val="AFCE2484"/>
     <w:lvl w:ilvl="0" w:tplc="04090005">
       <w:start w:val="1"/>
       <w:numFmt w:val="bullet"/>
@@ -7952,9 +8963,9 @@
     </w:lvl>
   </w:abstractNum>
   <w:abstractNum w:abstractNumId="5" w15:restartNumberingAfterBreak="0">
-    <w:nsid w:val="3DBC0970"/>
+    <w:nsid w:val="393B4EAB"/>
     <w:multiLevelType w:val="hybridMultilevel"/>
-    <w:tmpl w:val="3410D7CC"/>
+    <w:tmpl w:val="B3E03760"/>
     <w:lvl w:ilvl="0" w:tplc="04090005">
       <w:start w:val="1"/>
       <w:numFmt w:val="bullet"/>
@@ -8064,23 +9075,139 @@
       </w:rPr>
     </w:lvl>
   </w:abstractNum>
+  <w:abstractNum w:abstractNumId="6" w15:restartNumberingAfterBreak="0">
+    <w:nsid w:val="3DBC0970"/>
+    <w:multiLevelType w:val="hybridMultilevel"/>
+    <w:tmpl w:val="3410D7CC"/>
+    <w:lvl w:ilvl="0" w:tplc="04090005">
+      <w:start w:val="1"/>
+      <w:numFmt w:val="bullet"/>
+      <w:lvlText w:val=""/>
+      <w:lvlJc w:val="left"/>
+      <w:pPr>
+        <w:ind w:left="360" w:hanging="360"/>
+      </w:pPr>
+      <w:rPr>
+        <w:rFonts w:ascii="Wingdings" w:hAnsi="Wingdings" w:hint="default"/>
+      </w:rPr>
+    </w:lvl>
+    <w:lvl w:ilvl="1" w:tplc="04090003" w:tentative="1">
+      <w:start w:val="1"/>
+      <w:numFmt w:val="bullet"/>
+      <w:lvlText w:val="o"/>
+      <w:lvlJc w:val="left"/>
+      <w:pPr>
+        <w:ind w:left="1080" w:hanging="360"/>
+      </w:pPr>
+      <w:rPr>
+        <w:rFonts w:ascii="Courier New" w:hAnsi="Courier New" w:cs="Courier New" w:hint="default"/>
+      </w:rPr>
+    </w:lvl>
+    <w:lvl w:ilvl="2" w:tplc="04090005" w:tentative="1">
+      <w:start w:val="1"/>
+      <w:numFmt w:val="bullet"/>
+      <w:lvlText w:val=""/>
+      <w:lvlJc w:val="left"/>
+      <w:pPr>
+        <w:ind w:left="1800" w:hanging="360"/>
+      </w:pPr>
+      <w:rPr>
+        <w:rFonts w:ascii="Wingdings" w:hAnsi="Wingdings" w:hint="default"/>
+      </w:rPr>
+    </w:lvl>
+    <w:lvl w:ilvl="3" w:tplc="04090001" w:tentative="1">
+      <w:start w:val="1"/>
+      <w:numFmt w:val="bullet"/>
+      <w:lvlText w:val=""/>
+      <w:lvlJc w:val="left"/>
+      <w:pPr>
+        <w:ind w:left="2520" w:hanging="360"/>
+      </w:pPr>
+      <w:rPr>
+        <w:rFonts w:ascii="Symbol" w:hAnsi="Symbol" w:hint="default"/>
+      </w:rPr>
+    </w:lvl>
+    <w:lvl w:ilvl="4" w:tplc="04090003" w:tentative="1">
+      <w:start w:val="1"/>
+      <w:numFmt w:val="bullet"/>
+      <w:lvlText w:val="o"/>
+      <w:lvlJc w:val="left"/>
+      <w:pPr>
+        <w:ind w:left="3240" w:hanging="360"/>
+      </w:pPr>
+      <w:rPr>
+        <w:rFonts w:ascii="Courier New" w:hAnsi="Courier New" w:cs="Courier New" w:hint="default"/>
+      </w:rPr>
+    </w:lvl>
+    <w:lvl w:ilvl="5" w:tplc="04090005" w:tentative="1">
+      <w:start w:val="1"/>
+      <w:numFmt w:val="bullet"/>
+      <w:lvlText w:val=""/>
+      <w:lvlJc w:val="left"/>
+      <w:pPr>
+        <w:ind w:left="3960" w:hanging="360"/>
+      </w:pPr>
+      <w:rPr>
+        <w:rFonts w:ascii="Wingdings" w:hAnsi="Wingdings" w:hint="default"/>
+      </w:rPr>
+    </w:lvl>
+    <w:lvl w:ilvl="6" w:tplc="04090001" w:tentative="1">
+      <w:start w:val="1"/>
+      <w:numFmt w:val="bullet"/>
+      <w:lvlText w:val=""/>
+      <w:lvlJc w:val="left"/>
+      <w:pPr>
+        <w:ind w:left="4680" w:hanging="360"/>
+      </w:pPr>
+      <w:rPr>
+        <w:rFonts w:ascii="Symbol" w:hAnsi="Symbol" w:hint="default"/>
+      </w:rPr>
+    </w:lvl>
+    <w:lvl w:ilvl="7" w:tplc="04090003" w:tentative="1">
+      <w:start w:val="1"/>
+      <w:numFmt w:val="bullet"/>
+      <w:lvlText w:val="o"/>
+      <w:lvlJc w:val="left"/>
+      <w:pPr>
+        <w:ind w:left="5400" w:hanging="360"/>
+      </w:pPr>
+      <w:rPr>
+        <w:rFonts w:ascii="Courier New" w:hAnsi="Courier New" w:cs="Courier New" w:hint="default"/>
+      </w:rPr>
+    </w:lvl>
+    <w:lvl w:ilvl="8" w:tplc="04090005" w:tentative="1">
+      <w:start w:val="1"/>
+      <w:numFmt w:val="bullet"/>
+      <w:lvlText w:val=""/>
+      <w:lvlJc w:val="left"/>
+      <w:pPr>
+        <w:ind w:left="6120" w:hanging="360"/>
+      </w:pPr>
+      <w:rPr>
+        <w:rFonts w:ascii="Wingdings" w:hAnsi="Wingdings" w:hint="default"/>
+      </w:rPr>
+    </w:lvl>
+  </w:abstractNum>
   <w:num w:numId="1">
     <w:abstractNumId w:val="0"/>
   </w:num>
   <w:num w:numId="2">
+    <w:abstractNumId w:val="3"/>
+  </w:num>
+  <w:num w:numId="3">
     <w:abstractNumId w:val="2"/>
   </w:num>
-  <w:num w:numId="3">
-    <w:abstractNumId w:val="1"/>
-  </w:num>
   <w:num w:numId="4">
-    <w:abstractNumId w:val="3"/>
+    <w:abstractNumId w:val="4"/>
   </w:num>
   <w:num w:numId="5">
+    <w:abstractNumId w:val="6"/>
+  </w:num>
+  <w:num w:numId="6">
     <w:abstractNumId w:val="5"/>
   </w:num>
-  <w:num w:numId="6">
-    <w:abstractNumId w:val="4"/>
+  <w:num w:numId="7">
+    <w:abstractNumId w:val="1"/>
   </w:num>
 </w:numbering>
 </file>

</xml_diff>

<commit_message>
exps withmomentum and lr (SGD)
</commit_message>
<xml_diff>
--- a/Report.docx
+++ b/Report.docx
@@ -7226,6 +7226,18 @@
                 <w:b/>
                 <w:bCs/>
                 <w:color w:val="232629"/>
+                <w:sz w:val="28"/>
+                <w:szCs w:val="28"/>
+                <w:shd w:val="clear" w:color="auto" w:fill="FFFFFF"/>
+              </w:rPr>
+              <w:t xml:space="preserve"> </w:t>
+            </w:r>
+            <w:r>
+              <w:rPr>
+                <w:rFonts w:ascii="Times New Roman" w:hAnsi="Times New Roman" w:cs="Times New Roman"/>
+                <w:b/>
+                <w:bCs/>
+                <w:color w:val="232629"/>
                 <w:sz w:val="30"/>
                 <w:szCs w:val="30"/>
                 <w:shd w:val="clear" w:color="auto" w:fill="FFFFFF"/>
@@ -7564,11 +7576,35 @@
                 <w:b/>
                 <w:bCs/>
                 <w:color w:val="232629"/>
+                <w:sz w:val="28"/>
+                <w:szCs w:val="28"/>
+                <w:shd w:val="clear" w:color="auto" w:fill="FFFFFF"/>
+              </w:rPr>
+              <w:t xml:space="preserve"> </w:t>
+            </w:r>
+            <w:r>
+              <w:rPr>
+                <w:rFonts w:ascii="Times New Roman" w:hAnsi="Times New Roman" w:cs="Times New Roman"/>
+                <w:b/>
+                <w:bCs/>
+                <w:color w:val="232629"/>
                 <w:sz w:val="30"/>
                 <w:szCs w:val="30"/>
                 <w:shd w:val="clear" w:color="auto" w:fill="FFFFFF"/>
               </w:rPr>
               <w:t>/</w:t>
+            </w:r>
+            <w:r>
+              <w:rPr>
+                <w:rFonts w:ascii="Times New Roman" w:hAnsi="Times New Roman" w:cs="Times New Roman"/>
+                <w:b/>
+                <w:bCs/>
+                <w:color w:val="232629"/>
+                <w:sz w:val="30"/>
+                <w:szCs w:val="30"/>
+                <w:shd w:val="clear" w:color="auto" w:fill="FFFFFF"/>
+              </w:rPr>
+              <w:t xml:space="preserve"> </w:t>
             </w:r>
             <w:r>
               <w:rPr>
@@ -8095,9 +8131,11 @@
           <w:lang w:val="el-GR"/>
         </w:rPr>
         <w:sectPr>
+          <w:headerReference w:type="default" r:id="rId30"/>
           <w:pgSz w:w="12240" w:h="15840"/>
           <w:pgMar w:top="1440" w:right="1800" w:bottom="1440" w:left="1800" w:header="720" w:footer="720" w:gutter="0"/>
           <w:cols w:space="720"/>
+          <w:docGrid w:linePitch="360"/>
         </w:sectPr>
       </w:pPr>
       <w:r>
@@ -8124,8 +8162,2295 @@
         </w:rPr>
       </w:pPr>
     </w:p>
+    <w:tbl>
+      <w:tblPr>
+        <w:tblStyle w:val="TableGrid"/>
+        <w:tblpPr w:leftFromText="180" w:rightFromText="180" w:vertAnchor="page" w:horzAnchor="page" w:tblpX="1345" w:tblpY="1981"/>
+        <w:tblW w:w="8630" w:type="dxa"/>
+        <w:tblLook w:val="04A0" w:firstRow="1" w:lastRow="0" w:firstColumn="1" w:lastColumn="0" w:noHBand="0" w:noVBand="1"/>
+      </w:tblPr>
+      <w:tblGrid>
+        <w:gridCol w:w="1271"/>
+        <w:gridCol w:w="992"/>
+        <w:gridCol w:w="1701"/>
+        <w:gridCol w:w="1701"/>
+        <w:gridCol w:w="2965"/>
+      </w:tblGrid>
+      <w:tr>
+        <w:tc>
+          <w:tcPr>
+            <w:tcW w:w="1271" w:type="dxa"/>
+          </w:tcPr>
+          <w:p>
+            <w:pPr>
+              <w:rPr>
+                <w:rFonts w:ascii="Times New Roman" w:hAnsi="Times New Roman" w:cs="Times New Roman"/>
+                <w:b/>
+                <w:bCs/>
+                <w:color w:val="232629"/>
+                <w:sz w:val="32"/>
+                <w:szCs w:val="32"/>
+                <w:shd w:val="clear" w:color="auto" w:fill="FFFFFF"/>
+                <w:lang w:val="el-GR"/>
+              </w:rPr>
+            </w:pPr>
+            <w:r>
+              <w:rPr>
+                <w:rFonts w:ascii="Times New Roman" w:hAnsi="Times New Roman" w:cs="Times New Roman"/>
+                <w:b/>
+                <w:bCs/>
+                <w:color w:val="232629"/>
+                <w:sz w:val="32"/>
+                <w:szCs w:val="32"/>
+                <w:shd w:val="clear" w:color="auto" w:fill="FFFFFF"/>
+                <w:lang w:val="el-GR"/>
+              </w:rPr>
+              <w:t>η</w:t>
+            </w:r>
+          </w:p>
+        </w:tc>
+        <w:tc>
+          <w:tcPr>
+            <w:tcW w:w="992" w:type="dxa"/>
+          </w:tcPr>
+          <w:p>
+            <w:pPr>
+              <w:rPr>
+                <w:rFonts w:ascii="Times New Roman" w:hAnsi="Times New Roman" w:cs="Times New Roman"/>
+                <w:b/>
+                <w:bCs/>
+                <w:color w:val="232629"/>
+                <w:sz w:val="32"/>
+                <w:szCs w:val="32"/>
+                <w:shd w:val="clear" w:color="auto" w:fill="FFFFFF"/>
+              </w:rPr>
+            </w:pPr>
+            <w:r>
+              <w:rPr>
+                <w:rFonts w:ascii="Times New Roman" w:hAnsi="Times New Roman" w:cs="Times New Roman"/>
+                <w:b/>
+                <w:bCs/>
+                <w:color w:val="232629"/>
+                <w:sz w:val="32"/>
+                <w:szCs w:val="32"/>
+                <w:shd w:val="clear" w:color="auto" w:fill="FFFFFF"/>
+              </w:rPr>
+              <w:t>m</w:t>
+            </w:r>
+          </w:p>
+        </w:tc>
+        <w:tc>
+          <w:tcPr>
+            <w:tcW w:w="1701" w:type="dxa"/>
+          </w:tcPr>
+          <w:p>
+            <w:pPr>
+              <w:rPr>
+                <w:rFonts w:ascii="Times New Roman" w:hAnsi="Times New Roman" w:cs="Times New Roman"/>
+                <w:b/>
+                <w:bCs/>
+                <w:color w:val="232629"/>
+                <w:sz w:val="32"/>
+                <w:szCs w:val="32"/>
+                <w:shd w:val="clear" w:color="auto" w:fill="FFFFFF"/>
+              </w:rPr>
+            </w:pPr>
+            <w:r>
+              <w:rPr>
+                <w:rFonts w:ascii="Times New Roman" w:hAnsi="Times New Roman" w:cs="Times New Roman"/>
+                <w:b/>
+                <w:bCs/>
+                <w:color w:val="232629"/>
+                <w:sz w:val="32"/>
+                <w:szCs w:val="32"/>
+                <w:shd w:val="clear" w:color="auto" w:fill="FFFFFF"/>
+              </w:rPr>
+              <w:t>CE Loss</w:t>
+            </w:r>
+          </w:p>
+        </w:tc>
+        <w:tc>
+          <w:tcPr>
+            <w:tcW w:w="1701" w:type="dxa"/>
+          </w:tcPr>
+          <w:p>
+            <w:pPr>
+              <w:rPr>
+                <w:rFonts w:ascii="Times New Roman" w:hAnsi="Times New Roman" w:cs="Times New Roman"/>
+                <w:b/>
+                <w:bCs/>
+                <w:color w:val="232629"/>
+                <w:sz w:val="32"/>
+                <w:szCs w:val="32"/>
+                <w:shd w:val="clear" w:color="auto" w:fill="FFFFFF"/>
+              </w:rPr>
+            </w:pPr>
+            <w:r>
+              <w:rPr>
+                <w:rFonts w:ascii="Times New Roman" w:hAnsi="Times New Roman" w:cs="Times New Roman"/>
+                <w:b/>
+                <w:bCs/>
+                <w:color w:val="232629"/>
+                <w:sz w:val="32"/>
+                <w:szCs w:val="32"/>
+                <w:shd w:val="clear" w:color="auto" w:fill="FFFFFF"/>
+              </w:rPr>
+              <w:t>MSE</w:t>
+            </w:r>
+          </w:p>
+        </w:tc>
+        <w:tc>
+          <w:tcPr>
+            <w:tcW w:w="2965" w:type="dxa"/>
+          </w:tcPr>
+          <w:p>
+            <w:pPr>
+              <w:rPr>
+                <w:rFonts w:ascii="Times New Roman" w:hAnsi="Times New Roman" w:cs="Times New Roman"/>
+                <w:b/>
+                <w:bCs/>
+                <w:color w:val="232629"/>
+                <w:sz w:val="32"/>
+                <w:szCs w:val="32"/>
+                <w:shd w:val="clear" w:color="auto" w:fill="FFFFFF"/>
+              </w:rPr>
+            </w:pPr>
+            <w:r>
+              <w:rPr>
+                <w:rFonts w:ascii="Times New Roman" w:hAnsi="Times New Roman" w:cs="Times New Roman"/>
+                <w:b/>
+                <w:bCs/>
+                <w:color w:val="232629"/>
+                <w:sz w:val="32"/>
+                <w:szCs w:val="32"/>
+                <w:shd w:val="clear" w:color="auto" w:fill="FFFFFF"/>
+              </w:rPr>
+              <w:t xml:space="preserve">Acc </w:t>
+            </w:r>
+            <w:r>
+              <w:rPr>
+                <w:rFonts w:ascii="Times New Roman" w:hAnsi="Times New Roman" w:cs="Times New Roman"/>
+                <w:b/>
+                <w:bCs/>
+                <w:color w:val="232629"/>
+                <w:sz w:val="28"/>
+                <w:szCs w:val="28"/>
+                <w:shd w:val="clear" w:color="auto" w:fill="FFFFFF"/>
+              </w:rPr>
+              <w:t>(CE/MSE)</w:t>
+            </w:r>
+          </w:p>
+        </w:tc>
+      </w:tr>
+      <w:tr>
+        <w:tc>
+          <w:tcPr>
+            <w:tcW w:w="1271" w:type="dxa"/>
+          </w:tcPr>
+          <w:p>
+            <w:pPr>
+              <w:rPr>
+                <w:rFonts w:ascii="Times New Roman" w:hAnsi="Times New Roman" w:cs="Times New Roman"/>
+                <w:color w:val="232629"/>
+                <w:sz w:val="28"/>
+                <w:szCs w:val="28"/>
+                <w:shd w:val="clear" w:color="auto" w:fill="FFFFFF"/>
+                <w:lang w:val="el-GR"/>
+              </w:rPr>
+            </w:pPr>
+            <w:r>
+              <w:rPr>
+                <w:rFonts w:ascii="Times New Roman" w:hAnsi="Times New Roman" w:cs="Times New Roman"/>
+                <w:color w:val="232629"/>
+                <w:sz w:val="28"/>
+                <w:szCs w:val="28"/>
+                <w:shd w:val="clear" w:color="auto" w:fill="FFFFFF"/>
+              </w:rPr>
+              <w:t>0.001</w:t>
+            </w:r>
+          </w:p>
+        </w:tc>
+        <w:tc>
+          <w:tcPr>
+            <w:tcW w:w="992" w:type="dxa"/>
+          </w:tcPr>
+          <w:p>
+            <w:pPr>
+              <w:rPr>
+                <w:rFonts w:ascii="Times New Roman" w:hAnsi="Times New Roman" w:cs="Times New Roman"/>
+                <w:color w:val="232629"/>
+                <w:sz w:val="28"/>
+                <w:szCs w:val="28"/>
+                <w:shd w:val="clear" w:color="auto" w:fill="FFFFFF"/>
+              </w:rPr>
+            </w:pPr>
+            <w:r>
+              <w:rPr>
+                <w:rFonts w:ascii="Times New Roman" w:hAnsi="Times New Roman" w:cs="Times New Roman"/>
+                <w:color w:val="232629"/>
+                <w:sz w:val="28"/>
+                <w:szCs w:val="28"/>
+                <w:shd w:val="clear" w:color="auto" w:fill="FFFFFF"/>
+              </w:rPr>
+              <w:t>0.2</w:t>
+            </w:r>
+          </w:p>
+        </w:tc>
+        <w:tc>
+          <w:tcPr>
+            <w:tcW w:w="1701" w:type="dxa"/>
+          </w:tcPr>
+          <w:p>
+            <w:pPr>
+              <w:rPr>
+                <w:rFonts w:ascii="Times New Roman" w:hAnsi="Times New Roman" w:cs="Times New Roman"/>
+                <w:b/>
+                <w:bCs/>
+                <w:color w:val="232629"/>
+                <w:sz w:val="30"/>
+                <w:szCs w:val="30"/>
+                <w:shd w:val="clear" w:color="auto" w:fill="FFFFFF"/>
+              </w:rPr>
+            </w:pPr>
+            <w:r>
+              <w:rPr>
+                <w:rFonts w:ascii="Times New Roman" w:hAnsi="Times New Roman" w:cs="Times New Roman"/>
+                <w:b/>
+                <w:bCs/>
+                <w:color w:val="232629"/>
+                <w:sz w:val="30"/>
+                <w:szCs w:val="30"/>
+                <w:shd w:val="clear" w:color="auto" w:fill="FFFFFF"/>
+              </w:rPr>
+              <w:t xml:space="preserve">0.4809 </w:t>
+            </w:r>
+          </w:p>
+        </w:tc>
+        <w:tc>
+          <w:tcPr>
+            <w:tcW w:w="1701" w:type="dxa"/>
+          </w:tcPr>
+          <w:p>
+            <w:pPr>
+              <w:rPr>
+                <w:rFonts w:ascii="Times New Roman" w:hAnsi="Times New Roman" w:cs="Times New Roman"/>
+                <w:b/>
+                <w:bCs/>
+                <w:color w:val="232629"/>
+                <w:sz w:val="30"/>
+                <w:szCs w:val="30"/>
+                <w:shd w:val="clear" w:color="auto" w:fill="FFFFFF"/>
+              </w:rPr>
+            </w:pPr>
+            <w:r>
+              <w:rPr>
+                <w:rFonts w:ascii="Times New Roman" w:hAnsi="Times New Roman" w:cs="Times New Roman"/>
+                <w:b/>
+                <w:bCs/>
+                <w:color w:val="232629"/>
+                <w:sz w:val="30"/>
+                <w:szCs w:val="30"/>
+                <w:shd w:val="clear" w:color="auto" w:fill="FFFFFF"/>
+              </w:rPr>
+              <w:t xml:space="preserve">0.1940 </w:t>
+            </w:r>
+          </w:p>
+        </w:tc>
+        <w:tc>
+          <w:tcPr>
+            <w:tcW w:w="2965" w:type="dxa"/>
+          </w:tcPr>
+          <w:p>
+            <w:pPr>
+              <w:rPr>
+                <w:rFonts w:ascii="Times New Roman" w:hAnsi="Times New Roman" w:cs="Times New Roman"/>
+                <w:b/>
+                <w:bCs/>
+                <w:color w:val="232629"/>
+                <w:sz w:val="32"/>
+                <w:szCs w:val="32"/>
+                <w:shd w:val="clear" w:color="auto" w:fill="FFFFFF"/>
+                <w:lang w:val="el-GR"/>
+              </w:rPr>
+            </w:pPr>
+            <w:r>
+              <w:rPr>
+                <w:rFonts w:ascii="Times New Roman" w:hAnsi="Times New Roman" w:cs="Times New Roman"/>
+                <w:b/>
+                <w:bCs/>
+                <w:color w:val="232629"/>
+                <w:sz w:val="30"/>
+                <w:szCs w:val="30"/>
+                <w:shd w:val="clear" w:color="auto" w:fill="FFFFFF"/>
+              </w:rPr>
+              <w:t>0.8543</w:t>
+            </w:r>
+            <w:r>
+              <w:rPr>
+                <w:rFonts w:ascii="Times New Roman" w:hAnsi="Times New Roman" w:cs="Times New Roman"/>
+                <w:b/>
+                <w:bCs/>
+                <w:color w:val="232629"/>
+                <w:sz w:val="30"/>
+                <w:szCs w:val="30"/>
+                <w:shd w:val="clear" w:color="auto" w:fill="FFFFFF"/>
+              </w:rPr>
+              <w:t xml:space="preserve"> / </w:t>
+            </w:r>
+            <w:r>
+              <w:rPr>
+                <w:rFonts w:ascii="Times New Roman" w:hAnsi="Times New Roman" w:cs="Times New Roman"/>
+                <w:b/>
+                <w:bCs/>
+                <w:color w:val="232629"/>
+                <w:sz w:val="30"/>
+                <w:szCs w:val="30"/>
+                <w:shd w:val="clear" w:color="auto" w:fill="FFFFFF"/>
+              </w:rPr>
+              <w:t>0.8490</w:t>
+            </w:r>
+          </w:p>
+        </w:tc>
+      </w:tr>
+      <w:tr>
+        <w:tc>
+          <w:tcPr>
+            <w:tcW w:w="1271" w:type="dxa"/>
+          </w:tcPr>
+          <w:p>
+            <w:pPr>
+              <w:rPr>
+                <w:rFonts w:ascii="Times New Roman" w:hAnsi="Times New Roman" w:cs="Times New Roman"/>
+                <w:color w:val="232629"/>
+                <w:sz w:val="28"/>
+                <w:szCs w:val="28"/>
+                <w:shd w:val="clear" w:color="auto" w:fill="FFFFFF"/>
+                <w:lang w:val="el-GR"/>
+              </w:rPr>
+            </w:pPr>
+            <w:r>
+              <w:rPr>
+                <w:rFonts w:ascii="Times New Roman" w:hAnsi="Times New Roman" w:cs="Times New Roman"/>
+                <w:color w:val="232629"/>
+                <w:sz w:val="28"/>
+                <w:szCs w:val="28"/>
+                <w:shd w:val="clear" w:color="auto" w:fill="FFFFFF"/>
+              </w:rPr>
+              <w:t>0.001</w:t>
+            </w:r>
+          </w:p>
+        </w:tc>
+        <w:tc>
+          <w:tcPr>
+            <w:tcW w:w="992" w:type="dxa"/>
+          </w:tcPr>
+          <w:p>
+            <w:pPr>
+              <w:rPr>
+                <w:rFonts w:ascii="Times New Roman" w:hAnsi="Times New Roman" w:cs="Times New Roman"/>
+                <w:color w:val="232629"/>
+                <w:sz w:val="30"/>
+                <w:szCs w:val="30"/>
+                <w:shd w:val="clear" w:color="auto" w:fill="FFFFFF"/>
+              </w:rPr>
+            </w:pPr>
+            <w:r>
+              <w:rPr>
+                <w:rFonts w:ascii="Times New Roman" w:hAnsi="Times New Roman" w:cs="Times New Roman"/>
+                <w:color w:val="232629"/>
+                <w:sz w:val="30"/>
+                <w:szCs w:val="30"/>
+                <w:shd w:val="clear" w:color="auto" w:fill="FFFFFF"/>
+              </w:rPr>
+              <w:t>0.6</w:t>
+            </w:r>
+          </w:p>
+        </w:tc>
+        <w:tc>
+          <w:tcPr>
+            <w:tcW w:w="1701" w:type="dxa"/>
+          </w:tcPr>
+          <w:p>
+            <w:pPr>
+              <w:rPr>
+                <w:rFonts w:ascii="Times New Roman" w:hAnsi="Times New Roman" w:cs="Times New Roman"/>
+                <w:b/>
+                <w:bCs/>
+                <w:color w:val="232629"/>
+                <w:sz w:val="30"/>
+                <w:szCs w:val="30"/>
+                <w:shd w:val="clear" w:color="auto" w:fill="FFFFFF"/>
+                <w:lang w:val="el-GR"/>
+              </w:rPr>
+            </w:pPr>
+            <w:r>
+              <w:rPr>
+                <w:rFonts w:ascii="Times New Roman" w:hAnsi="Times New Roman" w:cs="Times New Roman"/>
+                <w:b/>
+                <w:bCs/>
+                <w:color w:val="232629"/>
+                <w:sz w:val="30"/>
+                <w:szCs w:val="30"/>
+                <w:shd w:val="clear" w:color="auto" w:fill="FFFFFF"/>
+                <w:lang w:val="el-GR"/>
+              </w:rPr>
+              <w:t>0.3892</w:t>
+            </w:r>
+            <w:r>
+              <w:rPr>
+                <w:rFonts w:ascii="Times New Roman" w:hAnsi="Times New Roman" w:cs="Times New Roman"/>
+                <w:b/>
+                <w:bCs/>
+                <w:color w:val="232629"/>
+                <w:sz w:val="30"/>
+                <w:szCs w:val="30"/>
+                <w:shd w:val="clear" w:color="auto" w:fill="FFFFFF"/>
+              </w:rPr>
+              <w:t xml:space="preserve"> </w:t>
+            </w:r>
+          </w:p>
+        </w:tc>
+        <w:tc>
+          <w:tcPr>
+            <w:tcW w:w="1701" w:type="dxa"/>
+          </w:tcPr>
+          <w:p>
+            <w:pPr>
+              <w:rPr>
+                <w:rFonts w:ascii="Times New Roman" w:hAnsi="Times New Roman" w:cs="Times New Roman"/>
+                <w:b/>
+                <w:bCs/>
+                <w:color w:val="232629"/>
+                <w:sz w:val="30"/>
+                <w:szCs w:val="30"/>
+                <w:shd w:val="clear" w:color="auto" w:fill="FFFFFF"/>
+                <w:lang w:val="el-GR"/>
+              </w:rPr>
+            </w:pPr>
+            <w:r>
+              <w:rPr>
+                <w:rFonts w:ascii="Times New Roman" w:hAnsi="Times New Roman" w:cs="Times New Roman"/>
+                <w:b/>
+                <w:bCs/>
+                <w:color w:val="232629"/>
+                <w:sz w:val="30"/>
+                <w:szCs w:val="30"/>
+                <w:shd w:val="clear" w:color="auto" w:fill="FFFFFF"/>
+                <w:lang w:val="el-GR"/>
+              </w:rPr>
+              <w:t xml:space="preserve">0.1302 </w:t>
+            </w:r>
+          </w:p>
+        </w:tc>
+        <w:tc>
+          <w:tcPr>
+            <w:tcW w:w="2965" w:type="dxa"/>
+          </w:tcPr>
+          <w:p>
+            <w:pPr>
+              <w:rPr>
+                <w:rFonts w:ascii="Times New Roman" w:hAnsi="Times New Roman" w:cs="Times New Roman"/>
+                <w:b/>
+                <w:bCs/>
+                <w:color w:val="232629"/>
+                <w:sz w:val="32"/>
+                <w:szCs w:val="32"/>
+                <w:shd w:val="clear" w:color="auto" w:fill="FFFFFF"/>
+              </w:rPr>
+            </w:pPr>
+            <w:r>
+              <w:rPr>
+                <w:rFonts w:ascii="Times New Roman" w:hAnsi="Times New Roman" w:cs="Times New Roman"/>
+                <w:b/>
+                <w:bCs/>
+                <w:color w:val="232629"/>
+                <w:sz w:val="30"/>
+                <w:szCs w:val="30"/>
+                <w:shd w:val="clear" w:color="auto" w:fill="FFFFFF"/>
+              </w:rPr>
+              <w:t xml:space="preserve"> </w:t>
+            </w:r>
+            <w:r>
+              <w:rPr>
+                <w:rFonts w:ascii="Times New Roman" w:hAnsi="Times New Roman" w:cs="Times New Roman"/>
+                <w:b/>
+                <w:bCs/>
+                <w:color w:val="232629"/>
+                <w:sz w:val="30"/>
+                <w:szCs w:val="30"/>
+                <w:shd w:val="clear" w:color="auto" w:fill="FFFFFF"/>
+                <w:lang w:val="el-GR"/>
+              </w:rPr>
+              <w:t>0.8534</w:t>
+            </w:r>
+            <w:r>
+              <w:rPr>
+                <w:rFonts w:ascii="Times New Roman" w:hAnsi="Times New Roman" w:cs="Times New Roman"/>
+                <w:b/>
+                <w:bCs/>
+                <w:color w:val="232629"/>
+                <w:sz w:val="30"/>
+                <w:szCs w:val="30"/>
+                <w:shd w:val="clear" w:color="auto" w:fill="FFFFFF"/>
+              </w:rPr>
+              <w:t xml:space="preserve">/ </w:t>
+            </w:r>
+            <w:r>
+              <w:rPr>
+                <w:rFonts w:ascii="Times New Roman" w:hAnsi="Times New Roman" w:cs="Times New Roman"/>
+                <w:b/>
+                <w:bCs/>
+                <w:color w:val="232629"/>
+                <w:sz w:val="30"/>
+                <w:szCs w:val="30"/>
+                <w:shd w:val="clear" w:color="auto" w:fill="FFFFFF"/>
+              </w:rPr>
+              <w:t>0</w:t>
+            </w:r>
+            <w:r>
+              <w:rPr>
+                <w:rFonts w:ascii="Times New Roman" w:hAnsi="Times New Roman" w:cs="Times New Roman"/>
+                <w:b/>
+                <w:bCs/>
+                <w:color w:val="232629"/>
+                <w:sz w:val="30"/>
+                <w:szCs w:val="30"/>
+                <w:shd w:val="clear" w:color="auto" w:fill="FFFFFF"/>
+                <w:lang w:val="el-GR"/>
+              </w:rPr>
+              <w:t>.8469</w:t>
+            </w:r>
+          </w:p>
+        </w:tc>
+      </w:tr>
+      <w:tr>
+        <w:tc>
+          <w:tcPr>
+            <w:tcW w:w="1271" w:type="dxa"/>
+          </w:tcPr>
+          <w:p>
+            <w:pPr>
+              <w:rPr>
+                <w:rFonts w:ascii="Times New Roman" w:hAnsi="Times New Roman" w:cs="Times New Roman"/>
+                <w:color w:val="232629"/>
+                <w:sz w:val="26"/>
+                <w:szCs w:val="26"/>
+                <w:shd w:val="clear" w:color="auto" w:fill="FFFFFF"/>
+                <w:lang w:val="el-GR"/>
+              </w:rPr>
+            </w:pPr>
+            <w:r>
+              <w:rPr>
+                <w:rFonts w:ascii="Times New Roman" w:hAnsi="Times New Roman" w:cs="Times New Roman"/>
+                <w:color w:val="232629"/>
+                <w:sz w:val="26"/>
+                <w:szCs w:val="26"/>
+                <w:shd w:val="clear" w:color="auto" w:fill="FFFFFF"/>
+              </w:rPr>
+              <w:t>0.05</w:t>
+            </w:r>
+          </w:p>
+        </w:tc>
+        <w:tc>
+          <w:tcPr>
+            <w:tcW w:w="992" w:type="dxa"/>
+          </w:tcPr>
+          <w:p>
+            <w:pPr>
+              <w:rPr>
+                <w:rFonts w:ascii="Times New Roman" w:hAnsi="Times New Roman" w:cs="Times New Roman"/>
+                <w:color w:val="232629"/>
+                <w:sz w:val="28"/>
+                <w:szCs w:val="28"/>
+                <w:shd w:val="clear" w:color="auto" w:fill="FFFFFF"/>
+              </w:rPr>
+            </w:pPr>
+            <w:r>
+              <w:rPr>
+                <w:rFonts w:ascii="Times New Roman" w:hAnsi="Times New Roman" w:cs="Times New Roman"/>
+                <w:color w:val="232629"/>
+                <w:sz w:val="28"/>
+                <w:szCs w:val="28"/>
+                <w:shd w:val="clear" w:color="auto" w:fill="FFFFFF"/>
+              </w:rPr>
+              <w:t>0.6</w:t>
+            </w:r>
+          </w:p>
+        </w:tc>
+        <w:tc>
+          <w:tcPr>
+            <w:tcW w:w="1701" w:type="dxa"/>
+          </w:tcPr>
+          <w:p>
+            <w:pPr>
+              <w:rPr>
+                <w:rFonts w:ascii="Times New Roman" w:hAnsi="Times New Roman" w:cs="Times New Roman"/>
+                <w:b/>
+                <w:bCs/>
+                <w:color w:val="232629"/>
+                <w:sz w:val="30"/>
+                <w:szCs w:val="30"/>
+                <w:shd w:val="clear" w:color="auto" w:fill="FFFFFF"/>
+                <w:lang w:val="el-GR"/>
+              </w:rPr>
+            </w:pPr>
+            <w:r>
+              <w:rPr>
+                <w:rFonts w:ascii="Times New Roman" w:hAnsi="Times New Roman" w:cs="Times New Roman"/>
+                <w:b/>
+                <w:bCs/>
+                <w:color w:val="232629"/>
+                <w:sz w:val="30"/>
+                <w:szCs w:val="30"/>
+                <w:shd w:val="clear" w:color="auto" w:fill="FFFFFF"/>
+                <w:lang w:val="el-GR"/>
+              </w:rPr>
+              <w:t xml:space="preserve">0.3172 </w:t>
+            </w:r>
+          </w:p>
+        </w:tc>
+        <w:tc>
+          <w:tcPr>
+            <w:tcW w:w="1701" w:type="dxa"/>
+          </w:tcPr>
+          <w:p>
+            <w:pPr>
+              <w:rPr>
+                <w:rFonts w:ascii="Times New Roman" w:hAnsi="Times New Roman" w:cs="Times New Roman"/>
+                <w:b/>
+                <w:bCs/>
+                <w:color w:val="232629"/>
+                <w:sz w:val="30"/>
+                <w:szCs w:val="30"/>
+                <w:shd w:val="clear" w:color="auto" w:fill="FFFFFF"/>
+              </w:rPr>
+            </w:pPr>
+            <w:r>
+              <w:rPr>
+                <w:rFonts w:ascii="Times New Roman" w:hAnsi="Times New Roman" w:cs="Times New Roman"/>
+                <w:b/>
+                <w:bCs/>
+                <w:color w:val="232629"/>
+                <w:sz w:val="30"/>
+                <w:szCs w:val="30"/>
+                <w:shd w:val="clear" w:color="auto" w:fill="FFFFFF"/>
+                <w:lang w:val="el-GR"/>
+              </w:rPr>
+              <w:t>0.1068</w:t>
+            </w:r>
+          </w:p>
+        </w:tc>
+        <w:tc>
+          <w:tcPr>
+            <w:tcW w:w="2965" w:type="dxa"/>
+          </w:tcPr>
+          <w:p>
+            <w:pPr>
+              <w:rPr>
+                <w:rFonts w:ascii="Times New Roman" w:hAnsi="Times New Roman" w:cs="Times New Roman"/>
+                <w:b/>
+                <w:bCs/>
+                <w:color w:val="232629"/>
+                <w:sz w:val="32"/>
+                <w:szCs w:val="32"/>
+                <w:shd w:val="clear" w:color="auto" w:fill="FFFFFF"/>
+              </w:rPr>
+            </w:pPr>
+            <w:r>
+              <w:rPr>
+                <w:rFonts w:ascii="Times New Roman" w:hAnsi="Times New Roman" w:cs="Times New Roman"/>
+                <w:b/>
+                <w:bCs/>
+                <w:color w:val="232629"/>
+                <w:sz w:val="30"/>
+                <w:szCs w:val="30"/>
+                <w:shd w:val="clear" w:color="auto" w:fill="FFFFFF"/>
+                <w:lang w:val="el-GR"/>
+              </w:rPr>
+              <w:t>0.8727</w:t>
+            </w:r>
+            <w:r>
+              <w:rPr>
+                <w:rFonts w:ascii="Times New Roman" w:hAnsi="Times New Roman" w:cs="Times New Roman"/>
+                <w:b/>
+                <w:bCs/>
+                <w:color w:val="232629"/>
+                <w:sz w:val="30"/>
+                <w:szCs w:val="30"/>
+                <w:shd w:val="clear" w:color="auto" w:fill="FFFFFF"/>
+              </w:rPr>
+              <w:t xml:space="preserve"> </w:t>
+            </w:r>
+            <w:r>
+              <w:rPr>
+                <w:rFonts w:ascii="Times New Roman" w:hAnsi="Times New Roman" w:cs="Times New Roman"/>
+                <w:b/>
+                <w:bCs/>
+                <w:color w:val="232629"/>
+                <w:sz w:val="32"/>
+                <w:szCs w:val="32"/>
+                <w:shd w:val="clear" w:color="auto" w:fill="FFFFFF"/>
+              </w:rPr>
+              <w:t xml:space="preserve">/ </w:t>
+            </w:r>
+            <w:r>
+              <w:rPr>
+                <w:rFonts w:ascii="Times New Roman" w:hAnsi="Times New Roman" w:cs="Times New Roman"/>
+                <w:b/>
+                <w:bCs/>
+                <w:color w:val="232629"/>
+                <w:sz w:val="30"/>
+                <w:szCs w:val="30"/>
+                <w:shd w:val="clear" w:color="auto" w:fill="FFFFFF"/>
+                <w:lang w:val="el-GR"/>
+              </w:rPr>
+              <w:t>0.8622</w:t>
+            </w:r>
+          </w:p>
+        </w:tc>
+      </w:tr>
+      <w:tr>
+        <w:tc>
+          <w:tcPr>
+            <w:tcW w:w="1271" w:type="dxa"/>
+          </w:tcPr>
+          <w:p>
+            <w:pPr>
+              <w:rPr>
+                <w:rFonts w:ascii="Times New Roman" w:hAnsi="Times New Roman" w:cs="Times New Roman"/>
+                <w:color w:val="232629"/>
+                <w:sz w:val="26"/>
+                <w:szCs w:val="26"/>
+                <w:shd w:val="clear" w:color="auto" w:fill="FFFFFF"/>
+              </w:rPr>
+            </w:pPr>
+            <w:r>
+              <w:rPr>
+                <w:rFonts w:ascii="Times New Roman" w:hAnsi="Times New Roman" w:cs="Times New Roman"/>
+                <w:color w:val="232629"/>
+                <w:sz w:val="26"/>
+                <w:szCs w:val="26"/>
+                <w:shd w:val="clear" w:color="auto" w:fill="FFFFFF"/>
+              </w:rPr>
+              <w:t>0.01</w:t>
+            </w:r>
+          </w:p>
+        </w:tc>
+        <w:tc>
+          <w:tcPr>
+            <w:tcW w:w="992" w:type="dxa"/>
+          </w:tcPr>
+          <w:p>
+            <w:pPr>
+              <w:rPr>
+                <w:rFonts w:ascii="Times New Roman" w:hAnsi="Times New Roman" w:cs="Times New Roman"/>
+                <w:color w:val="232629"/>
+                <w:sz w:val="28"/>
+                <w:szCs w:val="28"/>
+                <w:shd w:val="clear" w:color="auto" w:fill="FFFFFF"/>
+              </w:rPr>
+            </w:pPr>
+            <w:r>
+              <w:rPr>
+                <w:rFonts w:ascii="Times New Roman" w:hAnsi="Times New Roman" w:cs="Times New Roman"/>
+                <w:color w:val="232629"/>
+                <w:sz w:val="28"/>
+                <w:szCs w:val="28"/>
+                <w:shd w:val="clear" w:color="auto" w:fill="FFFFFF"/>
+              </w:rPr>
+              <w:t>0.6</w:t>
+            </w:r>
+          </w:p>
+        </w:tc>
+        <w:tc>
+          <w:tcPr>
+            <w:tcW w:w="1701" w:type="dxa"/>
+          </w:tcPr>
+          <w:p>
+            <w:pPr>
+              <w:rPr>
+                <w:rFonts w:ascii="Times New Roman" w:hAnsi="Times New Roman" w:cs="Times New Roman"/>
+                <w:b/>
+                <w:bCs/>
+                <w:color w:val="232629"/>
+                <w:sz w:val="28"/>
+                <w:szCs w:val="28"/>
+                <w:shd w:val="clear" w:color="auto" w:fill="FFFFFF"/>
+                <w:lang w:val="el-GR"/>
+              </w:rPr>
+            </w:pPr>
+            <w:r>
+              <w:rPr>
+                <w:rFonts w:ascii="Times New Roman" w:hAnsi="Times New Roman" w:cs="Times New Roman"/>
+                <w:b/>
+                <w:bCs/>
+                <w:color w:val="232629"/>
+                <w:sz w:val="28"/>
+                <w:szCs w:val="28"/>
+                <w:shd w:val="clear" w:color="auto" w:fill="FFFFFF"/>
+                <w:lang w:val="el-GR"/>
+              </w:rPr>
+              <w:t xml:space="preserve">0.3713 </w:t>
+            </w:r>
+          </w:p>
+        </w:tc>
+        <w:tc>
+          <w:tcPr>
+            <w:tcW w:w="1701" w:type="dxa"/>
+          </w:tcPr>
+          <w:p>
+            <w:pPr>
+              <w:rPr>
+                <w:rFonts w:ascii="Times New Roman" w:hAnsi="Times New Roman" w:cs="Times New Roman"/>
+                <w:b/>
+                <w:bCs/>
+                <w:color w:val="232629"/>
+                <w:sz w:val="30"/>
+                <w:szCs w:val="30"/>
+                <w:shd w:val="clear" w:color="auto" w:fill="FFFFFF"/>
+              </w:rPr>
+            </w:pPr>
+            <w:r>
+              <w:rPr>
+                <w:rFonts w:ascii="Times New Roman" w:hAnsi="Times New Roman" w:cs="Times New Roman"/>
+                <w:b/>
+                <w:bCs/>
+                <w:color w:val="232629"/>
+                <w:sz w:val="30"/>
+                <w:szCs w:val="30"/>
+                <w:shd w:val="clear" w:color="auto" w:fill="FFFFFF"/>
+              </w:rPr>
+              <w:t xml:space="preserve">0.1165 </w:t>
+            </w:r>
+          </w:p>
+        </w:tc>
+        <w:tc>
+          <w:tcPr>
+            <w:tcW w:w="2965" w:type="dxa"/>
+          </w:tcPr>
+          <w:p>
+            <w:pPr>
+              <w:rPr>
+                <w:rFonts w:ascii="Times New Roman" w:hAnsi="Times New Roman" w:cs="Times New Roman"/>
+                <w:b/>
+                <w:bCs/>
+                <w:color w:val="232629"/>
+                <w:sz w:val="28"/>
+                <w:szCs w:val="28"/>
+                <w:shd w:val="clear" w:color="auto" w:fill="FFFFFF"/>
+              </w:rPr>
+            </w:pPr>
+            <w:r>
+              <w:rPr>
+                <w:rFonts w:ascii="Times New Roman" w:hAnsi="Times New Roman" w:cs="Times New Roman"/>
+                <w:b/>
+                <w:bCs/>
+                <w:color w:val="232629"/>
+                <w:sz w:val="28"/>
+                <w:szCs w:val="28"/>
+                <w:shd w:val="clear" w:color="auto" w:fill="FFFFFF"/>
+                <w:lang w:val="el-GR"/>
+              </w:rPr>
+              <w:t>0.8531</w:t>
+            </w:r>
+            <w:r>
+              <w:rPr>
+                <w:rFonts w:ascii="Times New Roman" w:hAnsi="Times New Roman" w:cs="Times New Roman"/>
+                <w:b/>
+                <w:bCs/>
+                <w:color w:val="232629"/>
+                <w:sz w:val="28"/>
+                <w:szCs w:val="28"/>
+                <w:shd w:val="clear" w:color="auto" w:fill="FFFFFF"/>
+              </w:rPr>
+              <w:t xml:space="preserve"> / </w:t>
+            </w:r>
+            <w:r>
+              <w:rPr>
+                <w:rFonts w:ascii="Times New Roman" w:hAnsi="Times New Roman" w:cs="Times New Roman"/>
+                <w:b/>
+                <w:bCs/>
+                <w:color w:val="232629"/>
+                <w:sz w:val="30"/>
+                <w:szCs w:val="30"/>
+                <w:shd w:val="clear" w:color="auto" w:fill="FFFFFF"/>
+              </w:rPr>
+              <w:t>0.8549</w:t>
+            </w:r>
+          </w:p>
+        </w:tc>
+      </w:tr>
+    </w:tbl>
+    <w:p>
+      <w:pPr>
+        <w:rPr>
+          <w:rFonts w:ascii="Times New Roman" w:hAnsi="Times New Roman" w:cs="Times New Roman"/>
+          <w:color w:val="232629"/>
+          <w:sz w:val="28"/>
+          <w:szCs w:val="28"/>
+          <w:shd w:val="clear" w:color="auto" w:fill="FFFFFF"/>
+          <w:lang w:val="el-GR"/>
+        </w:rPr>
+      </w:pPr>
+    </w:p>
+    <w:p>
+      <w:pPr>
+        <w:rPr>
+          <w:rFonts w:ascii="Times New Roman" w:hAnsi="Times New Roman" w:cs="Times New Roman"/>
+          <w:color w:val="232629"/>
+          <w:sz w:val="28"/>
+          <w:szCs w:val="28"/>
+          <w:shd w:val="clear" w:color="auto" w:fill="FFFFFF"/>
+          <w:lang w:val="el-GR"/>
+        </w:rPr>
+      </w:pPr>
+    </w:p>
+    <w:p>
+      <w:pPr>
+        <w:pStyle w:val="ListParagraph"/>
+        <w:numPr>
+          <w:ilvl w:val="0"/>
+          <w:numId w:val="8"/>
+        </w:numPr>
+        <w:rPr>
+          <w:rFonts w:ascii="Times New Roman" w:hAnsi="Times New Roman" w:cs="Times New Roman"/>
+          <w:color w:val="232629"/>
+          <w:sz w:val="28"/>
+          <w:szCs w:val="28"/>
+          <w:shd w:val="clear" w:color="auto" w:fill="FFFFFF"/>
+        </w:rPr>
+      </w:pPr>
+      <w:r>
+        <w:rPr>
+          <w:rFonts w:ascii="Times New Roman" w:hAnsi="Times New Roman" w:cs="Times New Roman"/>
+          <w:noProof/>
+          <w:color w:val="232629"/>
+          <w:sz w:val="28"/>
+          <w:szCs w:val="28"/>
+          <w:shd w:val="clear" w:color="auto" w:fill="FFFFFF"/>
+        </w:rPr>
+        <w:drawing>
+          <wp:anchor distT="0" distB="0" distL="114300" distR="114300" simplePos="0" relativeHeight="251686912" behindDoc="0" locked="0" layoutInCell="1" allowOverlap="1" wp14:anchorId="47B7D5A6" wp14:editId="72916108">
+            <wp:simplePos x="0" y="0"/>
+            <wp:positionH relativeFrom="column">
+              <wp:posOffset>2560320</wp:posOffset>
+            </wp:positionH>
+            <wp:positionV relativeFrom="paragraph">
+              <wp:posOffset>3096260</wp:posOffset>
+            </wp:positionV>
+            <wp:extent cx="3596640" cy="2697480"/>
+            <wp:effectExtent l="0" t="0" r="3810" b="7620"/>
+            <wp:wrapSquare wrapText="bothSides"/>
+            <wp:docPr id="12" name="Picture 12"/>
+            <wp:cNvGraphicFramePr>
+              <a:graphicFrameLocks xmlns:a="http://schemas.openxmlformats.org/drawingml/2006/main" noChangeAspect="1"/>
+            </wp:cNvGraphicFramePr>
+            <a:graphic xmlns:a="http://schemas.openxmlformats.org/drawingml/2006/main">
+              <a:graphicData uri="http://schemas.openxmlformats.org/drawingml/2006/picture">
+                <pic:pic xmlns:pic="http://schemas.openxmlformats.org/drawingml/2006/picture">
+                  <pic:nvPicPr>
+                    <pic:cNvPr id="12" name="Picture 12"/>
+                    <pic:cNvPicPr/>
+                  </pic:nvPicPr>
+                  <pic:blipFill>
+                    <a:blip r:embed="rId31">
+                      <a:extLst>
+                        <a:ext uri="{28A0092B-C50C-407E-A947-70E740481C1C}">
+                          <a14:useLocalDpi xmlns:a14="http://schemas.microsoft.com/office/drawing/2010/main" val="0"/>
+                        </a:ext>
+                      </a:extLst>
+                    </a:blip>
+                    <a:stretch>
+                      <a:fillRect/>
+                    </a:stretch>
+                  </pic:blipFill>
+                  <pic:spPr>
+                    <a:xfrm>
+                      <a:off x="0" y="0"/>
+                      <a:ext cx="3596640" cy="2697480"/>
+                    </a:xfrm>
+                    <a:prstGeom prst="rect">
+                      <a:avLst/>
+                    </a:prstGeom>
+                  </pic:spPr>
+                </pic:pic>
+              </a:graphicData>
+            </a:graphic>
+            <wp14:sizeRelH relativeFrom="margin">
+              <wp14:pctWidth>0</wp14:pctWidth>
+            </wp14:sizeRelH>
+            <wp14:sizeRelV relativeFrom="margin">
+              <wp14:pctHeight>0</wp14:pctHeight>
+            </wp14:sizeRelV>
+          </wp:anchor>
+        </w:drawing>
+      </w:r>
+      <w:r>
+        <w:rPr>
+          <w:noProof/>
+          <w:shd w:val="clear" w:color="auto" w:fill="FFFFFF"/>
+          <w:lang w:val="el-GR"/>
+        </w:rPr>
+        <w:drawing>
+          <wp:anchor distT="0" distB="0" distL="114300" distR="114300" simplePos="0" relativeHeight="251684864" behindDoc="0" locked="0" layoutInCell="1" allowOverlap="1" wp14:anchorId="642DDF36" wp14:editId="609BB2FD">
+            <wp:simplePos x="0" y="0"/>
+            <wp:positionH relativeFrom="column">
+              <wp:posOffset>2537460</wp:posOffset>
+            </wp:positionH>
+            <wp:positionV relativeFrom="paragraph">
+              <wp:posOffset>231140</wp:posOffset>
+            </wp:positionV>
+            <wp:extent cx="3779520" cy="2834640"/>
+            <wp:effectExtent l="0" t="0" r="0" b="3810"/>
+            <wp:wrapSquare wrapText="bothSides"/>
+            <wp:docPr id="10" name="Picture 10"/>
+            <wp:cNvGraphicFramePr>
+              <a:graphicFrameLocks xmlns:a="http://schemas.openxmlformats.org/drawingml/2006/main" noChangeAspect="1"/>
+            </wp:cNvGraphicFramePr>
+            <a:graphic xmlns:a="http://schemas.openxmlformats.org/drawingml/2006/main">
+              <a:graphicData uri="http://schemas.openxmlformats.org/drawingml/2006/picture">
+                <pic:pic xmlns:pic="http://schemas.openxmlformats.org/drawingml/2006/picture">
+                  <pic:nvPicPr>
+                    <pic:cNvPr id="10" name="Picture 10"/>
+                    <pic:cNvPicPr/>
+                  </pic:nvPicPr>
+                  <pic:blipFill>
+                    <a:blip r:embed="rId32">
+                      <a:extLst>
+                        <a:ext uri="{28A0092B-C50C-407E-A947-70E740481C1C}">
+                          <a14:useLocalDpi xmlns:a14="http://schemas.microsoft.com/office/drawing/2010/main" val="0"/>
+                        </a:ext>
+                      </a:extLst>
+                    </a:blip>
+                    <a:stretch>
+                      <a:fillRect/>
+                    </a:stretch>
+                  </pic:blipFill>
+                  <pic:spPr>
+                    <a:xfrm>
+                      <a:off x="0" y="0"/>
+                      <a:ext cx="3779520" cy="2834640"/>
+                    </a:xfrm>
+                    <a:prstGeom prst="rect">
+                      <a:avLst/>
+                    </a:prstGeom>
+                  </pic:spPr>
+                </pic:pic>
+              </a:graphicData>
+            </a:graphic>
+            <wp14:sizeRelH relativeFrom="margin">
+              <wp14:pctWidth>0</wp14:pctWidth>
+            </wp14:sizeRelH>
+            <wp14:sizeRelV relativeFrom="margin">
+              <wp14:pctHeight>0</wp14:pctHeight>
+            </wp14:sizeRelV>
+          </wp:anchor>
+        </w:drawing>
+      </w:r>
+      <w:r>
+        <w:rPr>
+          <w:rFonts w:ascii="Times New Roman" w:hAnsi="Times New Roman" w:cs="Times New Roman"/>
+          <w:noProof/>
+          <w:color w:val="232629"/>
+          <w:sz w:val="28"/>
+          <w:szCs w:val="28"/>
+          <w:shd w:val="clear" w:color="auto" w:fill="FFFFFF"/>
+        </w:rPr>
+        <w:drawing>
+          <wp:anchor distT="0" distB="0" distL="114300" distR="114300" simplePos="0" relativeHeight="251685888" behindDoc="0" locked="0" layoutInCell="1" allowOverlap="1" wp14:anchorId="548258CD" wp14:editId="3FEABA1C">
+            <wp:simplePos x="0" y="0"/>
+            <wp:positionH relativeFrom="column">
+              <wp:posOffset>-982980</wp:posOffset>
+            </wp:positionH>
+            <wp:positionV relativeFrom="paragraph">
+              <wp:posOffset>3126740</wp:posOffset>
+            </wp:positionV>
+            <wp:extent cx="3604260" cy="2703195"/>
+            <wp:effectExtent l="0" t="0" r="0" b="1905"/>
+            <wp:wrapSquare wrapText="bothSides"/>
+            <wp:docPr id="11" name="Picture 11"/>
+            <wp:cNvGraphicFramePr>
+              <a:graphicFrameLocks xmlns:a="http://schemas.openxmlformats.org/drawingml/2006/main" noChangeAspect="1"/>
+            </wp:cNvGraphicFramePr>
+            <a:graphic xmlns:a="http://schemas.openxmlformats.org/drawingml/2006/main">
+              <a:graphicData uri="http://schemas.openxmlformats.org/drawingml/2006/picture">
+                <pic:pic xmlns:pic="http://schemas.openxmlformats.org/drawingml/2006/picture">
+                  <pic:nvPicPr>
+                    <pic:cNvPr id="11" name="Picture 11"/>
+                    <pic:cNvPicPr/>
+                  </pic:nvPicPr>
+                  <pic:blipFill>
+                    <a:blip r:embed="rId33">
+                      <a:extLst>
+                        <a:ext uri="{28A0092B-C50C-407E-A947-70E740481C1C}">
+                          <a14:useLocalDpi xmlns:a14="http://schemas.microsoft.com/office/drawing/2010/main" val="0"/>
+                        </a:ext>
+                      </a:extLst>
+                    </a:blip>
+                    <a:stretch>
+                      <a:fillRect/>
+                    </a:stretch>
+                  </pic:blipFill>
+                  <pic:spPr>
+                    <a:xfrm>
+                      <a:off x="0" y="0"/>
+                      <a:ext cx="3604260" cy="2703195"/>
+                    </a:xfrm>
+                    <a:prstGeom prst="rect">
+                      <a:avLst/>
+                    </a:prstGeom>
+                  </pic:spPr>
+                </pic:pic>
+              </a:graphicData>
+            </a:graphic>
+            <wp14:sizeRelH relativeFrom="margin">
+              <wp14:pctWidth>0</wp14:pctWidth>
+            </wp14:sizeRelH>
+            <wp14:sizeRelV relativeFrom="margin">
+              <wp14:pctHeight>0</wp14:pctHeight>
+            </wp14:sizeRelV>
+          </wp:anchor>
+        </w:drawing>
+      </w:r>
+      <w:r>
+        <w:rPr>
+          <w:noProof/>
+          <w:shd w:val="clear" w:color="auto" w:fill="FFFFFF"/>
+          <w:lang w:val="el-GR"/>
+        </w:rPr>
+        <w:drawing>
+          <wp:anchor distT="0" distB="0" distL="114300" distR="114300" simplePos="0" relativeHeight="251683840" behindDoc="0" locked="0" layoutInCell="1" allowOverlap="1" wp14:anchorId="0F4E32F3" wp14:editId="3FE71932">
+            <wp:simplePos x="0" y="0"/>
+            <wp:positionH relativeFrom="column">
+              <wp:posOffset>-998220</wp:posOffset>
+            </wp:positionH>
+            <wp:positionV relativeFrom="paragraph">
+              <wp:posOffset>289560</wp:posOffset>
+            </wp:positionV>
+            <wp:extent cx="3581400" cy="2686050"/>
+            <wp:effectExtent l="0" t="0" r="0" b="0"/>
+            <wp:wrapSquare wrapText="bothSides"/>
+            <wp:docPr id="9" name="Picture 9"/>
+            <wp:cNvGraphicFramePr>
+              <a:graphicFrameLocks xmlns:a="http://schemas.openxmlformats.org/drawingml/2006/main" noChangeAspect="1"/>
+            </wp:cNvGraphicFramePr>
+            <a:graphic xmlns:a="http://schemas.openxmlformats.org/drawingml/2006/main">
+              <a:graphicData uri="http://schemas.openxmlformats.org/drawingml/2006/picture">
+                <pic:pic xmlns:pic="http://schemas.openxmlformats.org/drawingml/2006/picture">
+                  <pic:nvPicPr>
+                    <pic:cNvPr id="9" name="Picture 9"/>
+                    <pic:cNvPicPr/>
+                  </pic:nvPicPr>
+                  <pic:blipFill>
+                    <a:blip r:embed="rId34">
+                      <a:extLst>
+                        <a:ext uri="{28A0092B-C50C-407E-A947-70E740481C1C}">
+                          <a14:useLocalDpi xmlns:a14="http://schemas.microsoft.com/office/drawing/2010/main" val="0"/>
+                        </a:ext>
+                      </a:extLst>
+                    </a:blip>
+                    <a:stretch>
+                      <a:fillRect/>
+                    </a:stretch>
+                  </pic:blipFill>
+                  <pic:spPr>
+                    <a:xfrm>
+                      <a:off x="0" y="0"/>
+                      <a:ext cx="3581400" cy="2686050"/>
+                    </a:xfrm>
+                    <a:prstGeom prst="rect">
+                      <a:avLst/>
+                    </a:prstGeom>
+                  </pic:spPr>
+                </pic:pic>
+              </a:graphicData>
+            </a:graphic>
+            <wp14:sizeRelH relativeFrom="margin">
+              <wp14:pctWidth>0</wp14:pctWidth>
+            </wp14:sizeRelH>
+            <wp14:sizeRelV relativeFrom="margin">
+              <wp14:pctHeight>0</wp14:pctHeight>
+            </wp14:sizeRelV>
+          </wp:anchor>
+        </w:drawing>
+      </w:r>
+      <w:r>
+        <w:rPr>
+          <w:rFonts w:ascii="Times New Roman" w:hAnsi="Times New Roman" w:cs="Times New Roman"/>
+          <w:color w:val="232629"/>
+          <w:sz w:val="28"/>
+          <w:szCs w:val="28"/>
+          <w:shd w:val="clear" w:color="auto" w:fill="FFFFFF"/>
+        </w:rPr>
+        <w:t>(0.001,0.2)</w:t>
+      </w:r>
+      <w:r>
+        <w:rPr>
+          <w:rFonts w:ascii="Times New Roman" w:hAnsi="Times New Roman" w:cs="Times New Roman"/>
+          <w:color w:val="232629"/>
+          <w:sz w:val="28"/>
+          <w:szCs w:val="28"/>
+          <w:shd w:val="clear" w:color="auto" w:fill="FFFFFF"/>
+        </w:rPr>
+        <w:br/>
+      </w:r>
+    </w:p>
+    <w:p>
+      <w:pPr>
+        <w:pStyle w:val="ListParagraph"/>
+        <w:ind w:left="360"/>
+        <w:rPr>
+          <w:rFonts w:ascii="Times New Roman" w:hAnsi="Times New Roman" w:cs="Times New Roman"/>
+          <w:color w:val="232629"/>
+          <w:sz w:val="28"/>
+          <w:szCs w:val="28"/>
+          <w:shd w:val="clear" w:color="auto" w:fill="FFFFFF"/>
+        </w:rPr>
+      </w:pPr>
+    </w:p>
+    <w:p>
+      <w:pPr>
+        <w:pStyle w:val="ListParagraph"/>
+        <w:ind w:left="360"/>
+        <w:rPr>
+          <w:rFonts w:ascii="Times New Roman" w:hAnsi="Times New Roman" w:cs="Times New Roman"/>
+          <w:color w:val="232629"/>
+          <w:sz w:val="28"/>
+          <w:szCs w:val="28"/>
+          <w:shd w:val="clear" w:color="auto" w:fill="FFFFFF"/>
+        </w:rPr>
+      </w:pPr>
+    </w:p>
+    <w:p>
+      <w:pPr>
+        <w:pStyle w:val="ListParagraph"/>
+        <w:numPr>
+          <w:ilvl w:val="0"/>
+          <w:numId w:val="8"/>
+        </w:numPr>
+        <w:rPr>
+          <w:rFonts w:ascii="Times New Roman" w:hAnsi="Times New Roman" w:cs="Times New Roman"/>
+          <w:color w:val="232629"/>
+          <w:sz w:val="28"/>
+          <w:szCs w:val="28"/>
+          <w:shd w:val="clear" w:color="auto" w:fill="FFFFFF"/>
+        </w:rPr>
+      </w:pPr>
+      <w:r>
+        <w:rPr>
+          <w:rFonts w:ascii="Times New Roman" w:hAnsi="Times New Roman" w:cs="Times New Roman"/>
+          <w:noProof/>
+          <w:color w:val="232629"/>
+          <w:sz w:val="28"/>
+          <w:szCs w:val="28"/>
+          <w:shd w:val="clear" w:color="auto" w:fill="FFFFFF"/>
+        </w:rPr>
+        <w:drawing>
+          <wp:anchor distT="0" distB="0" distL="114300" distR="114300" simplePos="0" relativeHeight="251688960" behindDoc="0" locked="0" layoutInCell="1" allowOverlap="1" wp14:anchorId="765DCDF0" wp14:editId="3DE20FDD">
+            <wp:simplePos x="0" y="0"/>
+            <wp:positionH relativeFrom="column">
+              <wp:posOffset>2697480</wp:posOffset>
+            </wp:positionH>
+            <wp:positionV relativeFrom="paragraph">
+              <wp:posOffset>351790</wp:posOffset>
+            </wp:positionV>
+            <wp:extent cx="3794760" cy="2846070"/>
+            <wp:effectExtent l="0" t="0" r="0" b="0"/>
+            <wp:wrapSquare wrapText="bothSides"/>
+            <wp:docPr id="22" name="Picture 22"/>
+            <wp:cNvGraphicFramePr>
+              <a:graphicFrameLocks xmlns:a="http://schemas.openxmlformats.org/drawingml/2006/main" noChangeAspect="1"/>
+            </wp:cNvGraphicFramePr>
+            <a:graphic xmlns:a="http://schemas.openxmlformats.org/drawingml/2006/main">
+              <a:graphicData uri="http://schemas.openxmlformats.org/drawingml/2006/picture">
+                <pic:pic xmlns:pic="http://schemas.openxmlformats.org/drawingml/2006/picture">
+                  <pic:nvPicPr>
+                    <pic:cNvPr id="22" name="Picture 22"/>
+                    <pic:cNvPicPr/>
+                  </pic:nvPicPr>
+                  <pic:blipFill>
+                    <a:blip r:embed="rId35">
+                      <a:extLst>
+                        <a:ext uri="{28A0092B-C50C-407E-A947-70E740481C1C}">
+                          <a14:useLocalDpi xmlns:a14="http://schemas.microsoft.com/office/drawing/2010/main" val="0"/>
+                        </a:ext>
+                      </a:extLst>
+                    </a:blip>
+                    <a:stretch>
+                      <a:fillRect/>
+                    </a:stretch>
+                  </pic:blipFill>
+                  <pic:spPr>
+                    <a:xfrm>
+                      <a:off x="0" y="0"/>
+                      <a:ext cx="3794760" cy="2846070"/>
+                    </a:xfrm>
+                    <a:prstGeom prst="rect">
+                      <a:avLst/>
+                    </a:prstGeom>
+                  </pic:spPr>
+                </pic:pic>
+              </a:graphicData>
+            </a:graphic>
+            <wp14:sizeRelH relativeFrom="margin">
+              <wp14:pctWidth>0</wp14:pctWidth>
+            </wp14:sizeRelH>
+            <wp14:sizeRelV relativeFrom="margin">
+              <wp14:pctHeight>0</wp14:pctHeight>
+            </wp14:sizeRelV>
+          </wp:anchor>
+        </w:drawing>
+      </w:r>
+      <w:r>
+        <w:rPr>
+          <w:rFonts w:ascii="Times New Roman" w:hAnsi="Times New Roman" w:cs="Times New Roman"/>
+          <w:color w:val="232629"/>
+          <w:sz w:val="28"/>
+          <w:szCs w:val="28"/>
+          <w:shd w:val="clear" w:color="auto" w:fill="FFFFFF"/>
+        </w:rPr>
+        <w:t>(0.001, 0.6)</w:t>
+      </w:r>
+    </w:p>
+    <w:p>
+      <w:pPr>
+        <w:pStyle w:val="ListParagraph"/>
+        <w:ind w:left="360"/>
+        <w:rPr>
+          <w:rFonts w:ascii="Times New Roman" w:hAnsi="Times New Roman" w:cs="Times New Roman"/>
+          <w:color w:val="232629"/>
+          <w:sz w:val="28"/>
+          <w:szCs w:val="28"/>
+          <w:shd w:val="clear" w:color="auto" w:fill="FFFFFF"/>
+        </w:rPr>
+        <w:sectPr>
+          <w:headerReference w:type="default" r:id="rId36"/>
+          <w:pgSz w:w="12240" w:h="15840"/>
+          <w:pgMar w:top="1440" w:right="1800" w:bottom="1440" w:left="1800" w:header="720" w:footer="720" w:gutter="0"/>
+          <w:cols w:space="720"/>
+          <w:docGrid w:linePitch="360"/>
+        </w:sectPr>
+      </w:pPr>
+      <w:r>
+        <w:rPr>
+          <w:rFonts w:ascii="Times New Roman" w:hAnsi="Times New Roman" w:cs="Times New Roman"/>
+          <w:noProof/>
+          <w:color w:val="232629"/>
+          <w:sz w:val="28"/>
+          <w:szCs w:val="28"/>
+          <w:shd w:val="clear" w:color="auto" w:fill="FFFFFF"/>
+        </w:rPr>
+        <w:drawing>
+          <wp:anchor distT="0" distB="0" distL="114300" distR="114300" simplePos="0" relativeHeight="251689984" behindDoc="0" locked="0" layoutInCell="1" allowOverlap="1" wp14:anchorId="3715EFAE" wp14:editId="0B7C135C">
+            <wp:simplePos x="0" y="0"/>
+            <wp:positionH relativeFrom="page">
+              <wp:align>left</wp:align>
+            </wp:positionH>
+            <wp:positionV relativeFrom="paragraph">
+              <wp:posOffset>3683000</wp:posOffset>
+            </wp:positionV>
+            <wp:extent cx="3939540" cy="2954655"/>
+            <wp:effectExtent l="0" t="0" r="3810" b="0"/>
+            <wp:wrapSquare wrapText="bothSides"/>
+            <wp:docPr id="35" name="Picture 35"/>
+            <wp:cNvGraphicFramePr>
+              <a:graphicFrameLocks xmlns:a="http://schemas.openxmlformats.org/drawingml/2006/main" noChangeAspect="1"/>
+            </wp:cNvGraphicFramePr>
+            <a:graphic xmlns:a="http://schemas.openxmlformats.org/drawingml/2006/main">
+              <a:graphicData uri="http://schemas.openxmlformats.org/drawingml/2006/picture">
+                <pic:pic xmlns:pic="http://schemas.openxmlformats.org/drawingml/2006/picture">
+                  <pic:nvPicPr>
+                    <pic:cNvPr id="35" name="Picture 35"/>
+                    <pic:cNvPicPr/>
+                  </pic:nvPicPr>
+                  <pic:blipFill>
+                    <a:blip r:embed="rId37">
+                      <a:extLst>
+                        <a:ext uri="{28A0092B-C50C-407E-A947-70E740481C1C}">
+                          <a14:useLocalDpi xmlns:a14="http://schemas.microsoft.com/office/drawing/2010/main" val="0"/>
+                        </a:ext>
+                      </a:extLst>
+                    </a:blip>
+                    <a:stretch>
+                      <a:fillRect/>
+                    </a:stretch>
+                  </pic:blipFill>
+                  <pic:spPr>
+                    <a:xfrm>
+                      <a:off x="0" y="0"/>
+                      <a:ext cx="3939540" cy="2954655"/>
+                    </a:xfrm>
+                    <a:prstGeom prst="rect">
+                      <a:avLst/>
+                    </a:prstGeom>
+                  </pic:spPr>
+                </pic:pic>
+              </a:graphicData>
+            </a:graphic>
+            <wp14:sizeRelH relativeFrom="margin">
+              <wp14:pctWidth>0</wp14:pctWidth>
+            </wp14:sizeRelH>
+            <wp14:sizeRelV relativeFrom="margin">
+              <wp14:pctHeight>0</wp14:pctHeight>
+            </wp14:sizeRelV>
+          </wp:anchor>
+        </w:drawing>
+      </w:r>
+      <w:r>
+        <w:rPr>
+          <w:rFonts w:ascii="Times New Roman" w:hAnsi="Times New Roman" w:cs="Times New Roman"/>
+          <w:noProof/>
+          <w:color w:val="232629"/>
+          <w:sz w:val="28"/>
+          <w:szCs w:val="28"/>
+          <w:shd w:val="clear" w:color="auto" w:fill="FFFFFF"/>
+        </w:rPr>
+        <w:drawing>
+          <wp:anchor distT="0" distB="0" distL="114300" distR="114300" simplePos="0" relativeHeight="251691008" behindDoc="0" locked="0" layoutInCell="1" allowOverlap="1" wp14:anchorId="4E3F8B02" wp14:editId="1B93FCCB">
+            <wp:simplePos x="0" y="0"/>
+            <wp:positionH relativeFrom="page">
+              <wp:align>right</wp:align>
+            </wp:positionH>
+            <wp:positionV relativeFrom="paragraph">
+              <wp:posOffset>3704590</wp:posOffset>
+            </wp:positionV>
+            <wp:extent cx="3911600" cy="2933700"/>
+            <wp:effectExtent l="0" t="0" r="0" b="0"/>
+            <wp:wrapSquare wrapText="bothSides"/>
+            <wp:docPr id="36" name="Picture 36"/>
+            <wp:cNvGraphicFramePr>
+              <a:graphicFrameLocks xmlns:a="http://schemas.openxmlformats.org/drawingml/2006/main" noChangeAspect="1"/>
+            </wp:cNvGraphicFramePr>
+            <a:graphic xmlns:a="http://schemas.openxmlformats.org/drawingml/2006/main">
+              <a:graphicData uri="http://schemas.openxmlformats.org/drawingml/2006/picture">
+                <pic:pic xmlns:pic="http://schemas.openxmlformats.org/drawingml/2006/picture">
+                  <pic:nvPicPr>
+                    <pic:cNvPr id="36" name="Picture 36"/>
+                    <pic:cNvPicPr/>
+                  </pic:nvPicPr>
+                  <pic:blipFill>
+                    <a:blip r:embed="rId38">
+                      <a:extLst>
+                        <a:ext uri="{28A0092B-C50C-407E-A947-70E740481C1C}">
+                          <a14:useLocalDpi xmlns:a14="http://schemas.microsoft.com/office/drawing/2010/main" val="0"/>
+                        </a:ext>
+                      </a:extLst>
+                    </a:blip>
+                    <a:stretch>
+                      <a:fillRect/>
+                    </a:stretch>
+                  </pic:blipFill>
+                  <pic:spPr>
+                    <a:xfrm>
+                      <a:off x="0" y="0"/>
+                      <a:ext cx="3911600" cy="2933700"/>
+                    </a:xfrm>
+                    <a:prstGeom prst="rect">
+                      <a:avLst/>
+                    </a:prstGeom>
+                  </pic:spPr>
+                </pic:pic>
+              </a:graphicData>
+            </a:graphic>
+          </wp:anchor>
+        </w:drawing>
+      </w:r>
+      <w:r>
+        <w:rPr>
+          <w:rFonts w:ascii="Times New Roman" w:hAnsi="Times New Roman" w:cs="Times New Roman"/>
+          <w:color w:val="232629"/>
+          <w:sz w:val="28"/>
+          <w:szCs w:val="28"/>
+          <w:shd w:val="clear" w:color="auto" w:fill="FFFFFF"/>
+        </w:rPr>
+        <w:br/>
+      </w:r>
+      <w:r>
+        <w:rPr>
+          <w:rFonts w:ascii="Times New Roman" w:hAnsi="Times New Roman" w:cs="Times New Roman"/>
+          <w:color w:val="232629"/>
+          <w:sz w:val="28"/>
+          <w:szCs w:val="28"/>
+          <w:shd w:val="clear" w:color="auto" w:fill="FFFFFF"/>
+        </w:rPr>
+        <w:br/>
+      </w:r>
+      <w:r>
+        <w:rPr>
+          <w:rFonts w:ascii="Times New Roman" w:hAnsi="Times New Roman" w:cs="Times New Roman"/>
+          <w:color w:val="232629"/>
+          <w:sz w:val="28"/>
+          <w:szCs w:val="28"/>
+          <w:shd w:val="clear" w:color="auto" w:fill="FFFFFF"/>
+        </w:rPr>
+        <w:br/>
+      </w:r>
+      <w:r>
+        <w:rPr>
+          <w:rFonts w:ascii="Times New Roman" w:hAnsi="Times New Roman" w:cs="Times New Roman"/>
+          <w:color w:val="232629"/>
+          <w:sz w:val="28"/>
+          <w:szCs w:val="28"/>
+          <w:shd w:val="clear" w:color="auto" w:fill="FFFFFF"/>
+        </w:rPr>
+        <w:br/>
+      </w:r>
+      <w:r>
+        <w:rPr>
+          <w:rFonts w:ascii="Times New Roman" w:hAnsi="Times New Roman" w:cs="Times New Roman"/>
+          <w:color w:val="232629"/>
+          <w:sz w:val="28"/>
+          <w:szCs w:val="28"/>
+          <w:shd w:val="clear" w:color="auto" w:fill="FFFFFF"/>
+        </w:rPr>
+        <w:br/>
+      </w:r>
+      <w:r>
+        <w:rPr>
+          <w:rFonts w:ascii="Times New Roman" w:hAnsi="Times New Roman" w:cs="Times New Roman"/>
+          <w:noProof/>
+          <w:color w:val="232629"/>
+          <w:sz w:val="28"/>
+          <w:szCs w:val="28"/>
+          <w:shd w:val="clear" w:color="auto" w:fill="FFFFFF"/>
+        </w:rPr>
+        <w:drawing>
+          <wp:anchor distT="0" distB="0" distL="114300" distR="114300" simplePos="0" relativeHeight="251687936" behindDoc="0" locked="0" layoutInCell="1" allowOverlap="1" wp14:anchorId="145FAD47" wp14:editId="718372C3">
+            <wp:simplePos x="0" y="0"/>
+            <wp:positionH relativeFrom="column">
+              <wp:posOffset>-982980</wp:posOffset>
+            </wp:positionH>
+            <wp:positionV relativeFrom="paragraph">
+              <wp:posOffset>151765</wp:posOffset>
+            </wp:positionV>
+            <wp:extent cx="3771900" cy="2828925"/>
+            <wp:effectExtent l="0" t="0" r="0" b="9525"/>
+            <wp:wrapSquare wrapText="bothSides"/>
+            <wp:docPr id="21" name="Picture 21"/>
+            <wp:cNvGraphicFramePr>
+              <a:graphicFrameLocks xmlns:a="http://schemas.openxmlformats.org/drawingml/2006/main" noChangeAspect="1"/>
+            </wp:cNvGraphicFramePr>
+            <a:graphic xmlns:a="http://schemas.openxmlformats.org/drawingml/2006/main">
+              <a:graphicData uri="http://schemas.openxmlformats.org/drawingml/2006/picture">
+                <pic:pic xmlns:pic="http://schemas.openxmlformats.org/drawingml/2006/picture">
+                  <pic:nvPicPr>
+                    <pic:cNvPr id="21" name="Picture 21"/>
+                    <pic:cNvPicPr/>
+                  </pic:nvPicPr>
+                  <pic:blipFill>
+                    <a:blip r:embed="rId39">
+                      <a:extLst>
+                        <a:ext uri="{28A0092B-C50C-407E-A947-70E740481C1C}">
+                          <a14:useLocalDpi xmlns:a14="http://schemas.microsoft.com/office/drawing/2010/main" val="0"/>
+                        </a:ext>
+                      </a:extLst>
+                    </a:blip>
+                    <a:stretch>
+                      <a:fillRect/>
+                    </a:stretch>
+                  </pic:blipFill>
+                  <pic:spPr>
+                    <a:xfrm>
+                      <a:off x="0" y="0"/>
+                      <a:ext cx="3771900" cy="2828925"/>
+                    </a:xfrm>
+                    <a:prstGeom prst="rect">
+                      <a:avLst/>
+                    </a:prstGeom>
+                  </pic:spPr>
+                </pic:pic>
+              </a:graphicData>
+            </a:graphic>
+            <wp14:sizeRelH relativeFrom="margin">
+              <wp14:pctWidth>0</wp14:pctWidth>
+            </wp14:sizeRelH>
+            <wp14:sizeRelV relativeFrom="margin">
+              <wp14:pctHeight>0</wp14:pctHeight>
+            </wp14:sizeRelV>
+          </wp:anchor>
+        </w:drawing>
+      </w:r>
+    </w:p>
+    <w:p>
+      <w:pPr>
+        <w:pStyle w:val="ListParagraph"/>
+        <w:ind w:left="360"/>
+        <w:rPr>
+          <w:rFonts w:ascii="Times New Roman" w:hAnsi="Times New Roman" w:cs="Times New Roman"/>
+          <w:color w:val="232629"/>
+          <w:sz w:val="28"/>
+          <w:szCs w:val="28"/>
+          <w:shd w:val="clear" w:color="auto" w:fill="FFFFFF"/>
+        </w:rPr>
+      </w:pPr>
+    </w:p>
+    <w:p>
+      <w:pPr>
+        <w:pStyle w:val="ListParagraph"/>
+        <w:ind w:left="360"/>
+        <w:rPr>
+          <w:rFonts w:ascii="Times New Roman" w:hAnsi="Times New Roman" w:cs="Times New Roman"/>
+          <w:color w:val="232629"/>
+          <w:sz w:val="28"/>
+          <w:szCs w:val="28"/>
+          <w:shd w:val="clear" w:color="auto" w:fill="FFFFFF"/>
+        </w:rPr>
+      </w:pPr>
+    </w:p>
+    <w:p>
+      <w:pPr>
+        <w:pStyle w:val="ListParagraph"/>
+        <w:numPr>
+          <w:ilvl w:val="0"/>
+          <w:numId w:val="8"/>
+        </w:numPr>
+        <w:rPr>
+          <w:rFonts w:ascii="Times New Roman" w:hAnsi="Times New Roman" w:cs="Times New Roman"/>
+          <w:color w:val="232629"/>
+          <w:sz w:val="28"/>
+          <w:szCs w:val="28"/>
+          <w:shd w:val="clear" w:color="auto" w:fill="FFFFFF"/>
+        </w:rPr>
+      </w:pPr>
+      <w:r>
+        <w:rPr>
+          <w:rFonts w:ascii="Times New Roman" w:hAnsi="Times New Roman" w:cs="Times New Roman"/>
+          <w:noProof/>
+          <w:color w:val="232629"/>
+          <w:sz w:val="28"/>
+          <w:szCs w:val="28"/>
+          <w:shd w:val="clear" w:color="auto" w:fill="FFFFFF"/>
+        </w:rPr>
+        <w:drawing>
+          <wp:anchor distT="0" distB="0" distL="114300" distR="114300" simplePos="0" relativeHeight="251695104" behindDoc="0" locked="0" layoutInCell="1" allowOverlap="1" wp14:anchorId="2851F615" wp14:editId="7E916955">
+            <wp:simplePos x="0" y="0"/>
+            <wp:positionH relativeFrom="page">
+              <wp:align>right</wp:align>
+            </wp:positionH>
+            <wp:positionV relativeFrom="paragraph">
+              <wp:posOffset>3382645</wp:posOffset>
+            </wp:positionV>
+            <wp:extent cx="4038600" cy="3028950"/>
+            <wp:effectExtent l="0" t="0" r="0" b="0"/>
+            <wp:wrapSquare wrapText="bothSides"/>
+            <wp:docPr id="40" name="Picture 40"/>
+            <wp:cNvGraphicFramePr>
+              <a:graphicFrameLocks xmlns:a="http://schemas.openxmlformats.org/drawingml/2006/main" noChangeAspect="1"/>
+            </wp:cNvGraphicFramePr>
+            <a:graphic xmlns:a="http://schemas.openxmlformats.org/drawingml/2006/main">
+              <a:graphicData uri="http://schemas.openxmlformats.org/drawingml/2006/picture">
+                <pic:pic xmlns:pic="http://schemas.openxmlformats.org/drawingml/2006/picture">
+                  <pic:nvPicPr>
+                    <pic:cNvPr id="40" name="Picture 40"/>
+                    <pic:cNvPicPr/>
+                  </pic:nvPicPr>
+                  <pic:blipFill>
+                    <a:blip r:embed="rId40">
+                      <a:extLst>
+                        <a:ext uri="{28A0092B-C50C-407E-A947-70E740481C1C}">
+                          <a14:useLocalDpi xmlns:a14="http://schemas.microsoft.com/office/drawing/2010/main" val="0"/>
+                        </a:ext>
+                      </a:extLst>
+                    </a:blip>
+                    <a:stretch>
+                      <a:fillRect/>
+                    </a:stretch>
+                  </pic:blipFill>
+                  <pic:spPr>
+                    <a:xfrm>
+                      <a:off x="0" y="0"/>
+                      <a:ext cx="4038600" cy="3028950"/>
+                    </a:xfrm>
+                    <a:prstGeom prst="rect">
+                      <a:avLst/>
+                    </a:prstGeom>
+                  </pic:spPr>
+                </pic:pic>
+              </a:graphicData>
+            </a:graphic>
+            <wp14:sizeRelH relativeFrom="margin">
+              <wp14:pctWidth>0</wp14:pctWidth>
+            </wp14:sizeRelH>
+            <wp14:sizeRelV relativeFrom="margin">
+              <wp14:pctHeight>0</wp14:pctHeight>
+            </wp14:sizeRelV>
+          </wp:anchor>
+        </w:drawing>
+      </w:r>
+      <w:r>
+        <w:rPr>
+          <w:rFonts w:ascii="Times New Roman" w:hAnsi="Times New Roman" w:cs="Times New Roman"/>
+          <w:noProof/>
+          <w:color w:val="232629"/>
+          <w:sz w:val="28"/>
+          <w:szCs w:val="28"/>
+          <w:shd w:val="clear" w:color="auto" w:fill="FFFFFF"/>
+        </w:rPr>
+        <w:drawing>
+          <wp:anchor distT="0" distB="0" distL="114300" distR="114300" simplePos="0" relativeHeight="251693056" behindDoc="0" locked="0" layoutInCell="1" allowOverlap="1" wp14:anchorId="3489F0A1" wp14:editId="28AEC4FC">
+            <wp:simplePos x="0" y="0"/>
+            <wp:positionH relativeFrom="page">
+              <wp:posOffset>3771900</wp:posOffset>
+            </wp:positionH>
+            <wp:positionV relativeFrom="paragraph">
+              <wp:posOffset>300355</wp:posOffset>
+            </wp:positionV>
+            <wp:extent cx="3990340" cy="2992755"/>
+            <wp:effectExtent l="0" t="0" r="0" b="0"/>
+            <wp:wrapSquare wrapText="bothSides"/>
+            <wp:docPr id="38" name="Picture 38"/>
+            <wp:cNvGraphicFramePr>
+              <a:graphicFrameLocks xmlns:a="http://schemas.openxmlformats.org/drawingml/2006/main" noChangeAspect="1"/>
+            </wp:cNvGraphicFramePr>
+            <a:graphic xmlns:a="http://schemas.openxmlformats.org/drawingml/2006/main">
+              <a:graphicData uri="http://schemas.openxmlformats.org/drawingml/2006/picture">
+                <pic:pic xmlns:pic="http://schemas.openxmlformats.org/drawingml/2006/picture">
+                  <pic:nvPicPr>
+                    <pic:cNvPr id="38" name="Picture 38"/>
+                    <pic:cNvPicPr/>
+                  </pic:nvPicPr>
+                  <pic:blipFill>
+                    <a:blip r:embed="rId41">
+                      <a:extLst>
+                        <a:ext uri="{28A0092B-C50C-407E-A947-70E740481C1C}">
+                          <a14:useLocalDpi xmlns:a14="http://schemas.microsoft.com/office/drawing/2010/main" val="0"/>
+                        </a:ext>
+                      </a:extLst>
+                    </a:blip>
+                    <a:stretch>
+                      <a:fillRect/>
+                    </a:stretch>
+                  </pic:blipFill>
+                  <pic:spPr>
+                    <a:xfrm>
+                      <a:off x="0" y="0"/>
+                      <a:ext cx="3990340" cy="2992755"/>
+                    </a:xfrm>
+                    <a:prstGeom prst="rect">
+                      <a:avLst/>
+                    </a:prstGeom>
+                  </pic:spPr>
+                </pic:pic>
+              </a:graphicData>
+            </a:graphic>
+            <wp14:sizeRelH relativeFrom="margin">
+              <wp14:pctWidth>0</wp14:pctWidth>
+            </wp14:sizeRelH>
+            <wp14:sizeRelV relativeFrom="margin">
+              <wp14:pctHeight>0</wp14:pctHeight>
+            </wp14:sizeRelV>
+          </wp:anchor>
+        </w:drawing>
+      </w:r>
+      <w:r>
+        <w:rPr>
+          <w:rFonts w:ascii="Times New Roman" w:hAnsi="Times New Roman" w:cs="Times New Roman"/>
+          <w:noProof/>
+          <w:color w:val="232629"/>
+          <w:sz w:val="28"/>
+          <w:szCs w:val="28"/>
+          <w:shd w:val="clear" w:color="auto" w:fill="FFFFFF"/>
+        </w:rPr>
+        <w:drawing>
+          <wp:anchor distT="0" distB="0" distL="114300" distR="114300" simplePos="0" relativeHeight="251692032" behindDoc="0" locked="0" layoutInCell="1" allowOverlap="1" wp14:anchorId="36CD003A" wp14:editId="3600F740">
+            <wp:simplePos x="0" y="0"/>
+            <wp:positionH relativeFrom="page">
+              <wp:align>left</wp:align>
+            </wp:positionH>
+            <wp:positionV relativeFrom="paragraph">
+              <wp:posOffset>316230</wp:posOffset>
+            </wp:positionV>
+            <wp:extent cx="3982720" cy="2987040"/>
+            <wp:effectExtent l="0" t="0" r="0" b="3810"/>
+            <wp:wrapSquare wrapText="bothSides"/>
+            <wp:docPr id="37" name="Picture 37"/>
+            <wp:cNvGraphicFramePr>
+              <a:graphicFrameLocks xmlns:a="http://schemas.openxmlformats.org/drawingml/2006/main" noChangeAspect="1"/>
+            </wp:cNvGraphicFramePr>
+            <a:graphic xmlns:a="http://schemas.openxmlformats.org/drawingml/2006/main">
+              <a:graphicData uri="http://schemas.openxmlformats.org/drawingml/2006/picture">
+                <pic:pic xmlns:pic="http://schemas.openxmlformats.org/drawingml/2006/picture">
+                  <pic:nvPicPr>
+                    <pic:cNvPr id="37" name="Picture 37"/>
+                    <pic:cNvPicPr/>
+                  </pic:nvPicPr>
+                  <pic:blipFill>
+                    <a:blip r:embed="rId42">
+                      <a:extLst>
+                        <a:ext uri="{28A0092B-C50C-407E-A947-70E740481C1C}">
+                          <a14:useLocalDpi xmlns:a14="http://schemas.microsoft.com/office/drawing/2010/main" val="0"/>
+                        </a:ext>
+                      </a:extLst>
+                    </a:blip>
+                    <a:stretch>
+                      <a:fillRect/>
+                    </a:stretch>
+                  </pic:blipFill>
+                  <pic:spPr>
+                    <a:xfrm>
+                      <a:off x="0" y="0"/>
+                      <a:ext cx="3982720" cy="2987040"/>
+                    </a:xfrm>
+                    <a:prstGeom prst="rect">
+                      <a:avLst/>
+                    </a:prstGeom>
+                  </pic:spPr>
+                </pic:pic>
+              </a:graphicData>
+            </a:graphic>
+            <wp14:sizeRelH relativeFrom="margin">
+              <wp14:pctWidth>0</wp14:pctWidth>
+            </wp14:sizeRelH>
+            <wp14:sizeRelV relativeFrom="margin">
+              <wp14:pctHeight>0</wp14:pctHeight>
+            </wp14:sizeRelV>
+          </wp:anchor>
+        </w:drawing>
+      </w:r>
+      <w:r>
+        <w:rPr>
+          <w:rFonts w:ascii="Times New Roman" w:hAnsi="Times New Roman" w:cs="Times New Roman"/>
+          <w:color w:val="232629"/>
+          <w:sz w:val="28"/>
+          <w:szCs w:val="28"/>
+          <w:shd w:val="clear" w:color="auto" w:fill="FFFFFF"/>
+        </w:rPr>
+        <w:t>(0.05, 0.6)</w:t>
+      </w:r>
+    </w:p>
+    <w:p>
+      <w:pPr>
+        <w:pStyle w:val="ListParagraph"/>
+        <w:ind w:left="360"/>
+        <w:rPr>
+          <w:rFonts w:ascii="Times New Roman" w:hAnsi="Times New Roman" w:cs="Times New Roman"/>
+          <w:color w:val="232629"/>
+          <w:sz w:val="28"/>
+          <w:szCs w:val="28"/>
+          <w:shd w:val="clear" w:color="auto" w:fill="FFFFFF"/>
+        </w:rPr>
+      </w:pPr>
+      <w:r>
+        <w:rPr>
+          <w:rFonts w:ascii="Times New Roman" w:hAnsi="Times New Roman" w:cs="Times New Roman"/>
+          <w:noProof/>
+          <w:color w:val="232629"/>
+          <w:sz w:val="28"/>
+          <w:szCs w:val="28"/>
+          <w:shd w:val="clear" w:color="auto" w:fill="FFFFFF"/>
+        </w:rPr>
+        <w:drawing>
+          <wp:anchor distT="0" distB="0" distL="114300" distR="114300" simplePos="0" relativeHeight="251694080" behindDoc="0" locked="0" layoutInCell="1" allowOverlap="1" wp14:anchorId="72195327" wp14:editId="29918A14">
+            <wp:simplePos x="0" y="0"/>
+            <wp:positionH relativeFrom="page">
+              <wp:align>left</wp:align>
+            </wp:positionH>
+            <wp:positionV relativeFrom="paragraph">
+              <wp:posOffset>3176905</wp:posOffset>
+            </wp:positionV>
+            <wp:extent cx="3982720" cy="2987040"/>
+            <wp:effectExtent l="0" t="0" r="0" b="3810"/>
+            <wp:wrapSquare wrapText="bothSides"/>
+            <wp:docPr id="39" name="Picture 39"/>
+            <wp:cNvGraphicFramePr>
+              <a:graphicFrameLocks xmlns:a="http://schemas.openxmlformats.org/drawingml/2006/main" noChangeAspect="1"/>
+            </wp:cNvGraphicFramePr>
+            <a:graphic xmlns:a="http://schemas.openxmlformats.org/drawingml/2006/main">
+              <a:graphicData uri="http://schemas.openxmlformats.org/drawingml/2006/picture">
+                <pic:pic xmlns:pic="http://schemas.openxmlformats.org/drawingml/2006/picture">
+                  <pic:nvPicPr>
+                    <pic:cNvPr id="39" name="Picture 39"/>
+                    <pic:cNvPicPr/>
+                  </pic:nvPicPr>
+                  <pic:blipFill>
+                    <a:blip r:embed="rId43">
+                      <a:extLst>
+                        <a:ext uri="{28A0092B-C50C-407E-A947-70E740481C1C}">
+                          <a14:useLocalDpi xmlns:a14="http://schemas.microsoft.com/office/drawing/2010/main" val="0"/>
+                        </a:ext>
+                      </a:extLst>
+                    </a:blip>
+                    <a:stretch>
+                      <a:fillRect/>
+                    </a:stretch>
+                  </pic:blipFill>
+                  <pic:spPr>
+                    <a:xfrm>
+                      <a:off x="0" y="0"/>
+                      <a:ext cx="3982720" cy="2987040"/>
+                    </a:xfrm>
+                    <a:prstGeom prst="rect">
+                      <a:avLst/>
+                    </a:prstGeom>
+                  </pic:spPr>
+                </pic:pic>
+              </a:graphicData>
+            </a:graphic>
+            <wp14:sizeRelH relativeFrom="margin">
+              <wp14:pctWidth>0</wp14:pctWidth>
+            </wp14:sizeRelH>
+            <wp14:sizeRelV relativeFrom="margin">
+              <wp14:pctHeight>0</wp14:pctHeight>
+            </wp14:sizeRelV>
+          </wp:anchor>
+        </w:drawing>
+      </w:r>
+    </w:p>
+    <w:p>
+      <w:pPr>
+        <w:pStyle w:val="ListParagraph"/>
+        <w:ind w:left="360"/>
+        <w:rPr>
+          <w:rFonts w:ascii="Times New Roman" w:hAnsi="Times New Roman" w:cs="Times New Roman"/>
+          <w:color w:val="232629"/>
+          <w:sz w:val="28"/>
+          <w:szCs w:val="28"/>
+          <w:shd w:val="clear" w:color="auto" w:fill="FFFFFF"/>
+        </w:rPr>
+        <w:sectPr>
+          <w:pgSz w:w="12240" w:h="15840"/>
+          <w:pgMar w:top="1440" w:right="1800" w:bottom="1440" w:left="1800" w:header="720" w:footer="720" w:gutter="0"/>
+          <w:cols w:space="720"/>
+          <w:docGrid w:linePitch="360"/>
+        </w:sectPr>
+      </w:pPr>
+    </w:p>
+    <w:p>
+      <w:pPr>
+        <w:pStyle w:val="ListParagraph"/>
+        <w:ind w:left="360"/>
+        <w:rPr>
+          <w:rFonts w:ascii="Times New Roman" w:hAnsi="Times New Roman" w:cs="Times New Roman"/>
+          <w:color w:val="232629"/>
+          <w:sz w:val="28"/>
+          <w:szCs w:val="28"/>
+          <w:shd w:val="clear" w:color="auto" w:fill="FFFFFF"/>
+        </w:rPr>
+      </w:pPr>
+    </w:p>
+    <w:p>
+      <w:pPr>
+        <w:pStyle w:val="ListParagraph"/>
+        <w:ind w:left="360"/>
+        <w:rPr>
+          <w:rFonts w:ascii="Times New Roman" w:hAnsi="Times New Roman" w:cs="Times New Roman"/>
+          <w:color w:val="232629"/>
+          <w:sz w:val="28"/>
+          <w:szCs w:val="28"/>
+          <w:shd w:val="clear" w:color="auto" w:fill="FFFFFF"/>
+        </w:rPr>
+      </w:pPr>
+    </w:p>
+    <w:p>
+      <w:pPr>
+        <w:pStyle w:val="ListParagraph"/>
+        <w:numPr>
+          <w:ilvl w:val="0"/>
+          <w:numId w:val="8"/>
+        </w:numPr>
+        <w:rPr>
+          <w:rFonts w:ascii="Times New Roman" w:hAnsi="Times New Roman" w:cs="Times New Roman"/>
+          <w:color w:val="232629"/>
+          <w:sz w:val="28"/>
+          <w:szCs w:val="28"/>
+          <w:shd w:val="clear" w:color="auto" w:fill="FFFFFF"/>
+        </w:rPr>
+      </w:pPr>
+      <w:r>
+        <w:rPr>
+          <w:rFonts w:ascii="Times New Roman" w:hAnsi="Times New Roman" w:cs="Times New Roman"/>
+          <w:noProof/>
+          <w:color w:val="232629"/>
+          <w:sz w:val="28"/>
+          <w:szCs w:val="28"/>
+          <w:shd w:val="clear" w:color="auto" w:fill="FFFFFF"/>
+        </w:rPr>
+        <w:drawing>
+          <wp:anchor distT="0" distB="0" distL="114300" distR="114300" simplePos="0" relativeHeight="251696128" behindDoc="0" locked="0" layoutInCell="1" allowOverlap="1" wp14:anchorId="79906BD5" wp14:editId="5C68B3C0">
+            <wp:simplePos x="0" y="0"/>
+            <wp:positionH relativeFrom="page">
+              <wp:align>left</wp:align>
+            </wp:positionH>
+            <wp:positionV relativeFrom="paragraph">
+              <wp:posOffset>317500</wp:posOffset>
+            </wp:positionV>
+            <wp:extent cx="3992880" cy="2994660"/>
+            <wp:effectExtent l="0" t="0" r="7620" b="0"/>
+            <wp:wrapSquare wrapText="bothSides"/>
+            <wp:docPr id="41" name="Picture 41"/>
+            <wp:cNvGraphicFramePr>
+              <a:graphicFrameLocks xmlns:a="http://schemas.openxmlformats.org/drawingml/2006/main" noChangeAspect="1"/>
+            </wp:cNvGraphicFramePr>
+            <a:graphic xmlns:a="http://schemas.openxmlformats.org/drawingml/2006/main">
+              <a:graphicData uri="http://schemas.openxmlformats.org/drawingml/2006/picture">
+                <pic:pic xmlns:pic="http://schemas.openxmlformats.org/drawingml/2006/picture">
+                  <pic:nvPicPr>
+                    <pic:cNvPr id="41" name="Picture 41"/>
+                    <pic:cNvPicPr/>
+                  </pic:nvPicPr>
+                  <pic:blipFill>
+                    <a:blip r:embed="rId44">
+                      <a:extLst>
+                        <a:ext uri="{28A0092B-C50C-407E-A947-70E740481C1C}">
+                          <a14:useLocalDpi xmlns:a14="http://schemas.microsoft.com/office/drawing/2010/main" val="0"/>
+                        </a:ext>
+                      </a:extLst>
+                    </a:blip>
+                    <a:stretch>
+                      <a:fillRect/>
+                    </a:stretch>
+                  </pic:blipFill>
+                  <pic:spPr>
+                    <a:xfrm>
+                      <a:off x="0" y="0"/>
+                      <a:ext cx="3992880" cy="2994660"/>
+                    </a:xfrm>
+                    <a:prstGeom prst="rect">
+                      <a:avLst/>
+                    </a:prstGeom>
+                  </pic:spPr>
+                </pic:pic>
+              </a:graphicData>
+            </a:graphic>
+            <wp14:sizeRelH relativeFrom="margin">
+              <wp14:pctWidth>0</wp14:pctWidth>
+            </wp14:sizeRelH>
+            <wp14:sizeRelV relativeFrom="margin">
+              <wp14:pctHeight>0</wp14:pctHeight>
+            </wp14:sizeRelV>
+          </wp:anchor>
+        </w:drawing>
+      </w:r>
+      <w:r>
+        <w:rPr>
+          <w:rFonts w:ascii="Times New Roman" w:hAnsi="Times New Roman" w:cs="Times New Roman"/>
+          <w:noProof/>
+          <w:color w:val="232629"/>
+          <w:sz w:val="28"/>
+          <w:szCs w:val="28"/>
+          <w:shd w:val="clear" w:color="auto" w:fill="FFFFFF"/>
+        </w:rPr>
+        <w:drawing>
+          <wp:anchor distT="0" distB="0" distL="114300" distR="114300" simplePos="0" relativeHeight="251697152" behindDoc="0" locked="0" layoutInCell="1" allowOverlap="1" wp14:anchorId="18FA9711" wp14:editId="7EAE2AD0">
+            <wp:simplePos x="0" y="0"/>
+            <wp:positionH relativeFrom="page">
+              <wp:align>right</wp:align>
+            </wp:positionH>
+            <wp:positionV relativeFrom="paragraph">
+              <wp:posOffset>304165</wp:posOffset>
+            </wp:positionV>
+            <wp:extent cx="3985260" cy="2988945"/>
+            <wp:effectExtent l="0" t="0" r="0" b="1905"/>
+            <wp:wrapSquare wrapText="bothSides"/>
+            <wp:docPr id="42" name="Picture 42"/>
+            <wp:cNvGraphicFramePr>
+              <a:graphicFrameLocks xmlns:a="http://schemas.openxmlformats.org/drawingml/2006/main" noChangeAspect="1"/>
+            </wp:cNvGraphicFramePr>
+            <a:graphic xmlns:a="http://schemas.openxmlformats.org/drawingml/2006/main">
+              <a:graphicData uri="http://schemas.openxmlformats.org/drawingml/2006/picture">
+                <pic:pic xmlns:pic="http://schemas.openxmlformats.org/drawingml/2006/picture">
+                  <pic:nvPicPr>
+                    <pic:cNvPr id="42" name="Picture 42"/>
+                    <pic:cNvPicPr/>
+                  </pic:nvPicPr>
+                  <pic:blipFill>
+                    <a:blip r:embed="rId45">
+                      <a:extLst>
+                        <a:ext uri="{28A0092B-C50C-407E-A947-70E740481C1C}">
+                          <a14:useLocalDpi xmlns:a14="http://schemas.microsoft.com/office/drawing/2010/main" val="0"/>
+                        </a:ext>
+                      </a:extLst>
+                    </a:blip>
+                    <a:stretch>
+                      <a:fillRect/>
+                    </a:stretch>
+                  </pic:blipFill>
+                  <pic:spPr>
+                    <a:xfrm>
+                      <a:off x="0" y="0"/>
+                      <a:ext cx="3985260" cy="2988945"/>
+                    </a:xfrm>
+                    <a:prstGeom prst="rect">
+                      <a:avLst/>
+                    </a:prstGeom>
+                  </pic:spPr>
+                </pic:pic>
+              </a:graphicData>
+            </a:graphic>
+            <wp14:sizeRelH relativeFrom="margin">
+              <wp14:pctWidth>0</wp14:pctWidth>
+            </wp14:sizeRelH>
+            <wp14:sizeRelV relativeFrom="margin">
+              <wp14:pctHeight>0</wp14:pctHeight>
+            </wp14:sizeRelV>
+          </wp:anchor>
+        </w:drawing>
+      </w:r>
+      <w:r>
+        <w:rPr>
+          <w:rFonts w:ascii="Times New Roman" w:hAnsi="Times New Roman" w:cs="Times New Roman"/>
+          <w:color w:val="232629"/>
+          <w:sz w:val="28"/>
+          <w:szCs w:val="28"/>
+          <w:shd w:val="clear" w:color="auto" w:fill="FFFFFF"/>
+        </w:rPr>
+        <w:t>(0.01, 0.6)</w:t>
+      </w:r>
+    </w:p>
+    <w:p>
+      <w:pPr>
+        <w:rPr>
+          <w:rFonts w:ascii="Times New Roman" w:hAnsi="Times New Roman" w:cs="Times New Roman"/>
+          <w:color w:val="232629"/>
+          <w:sz w:val="28"/>
+          <w:szCs w:val="28"/>
+          <w:shd w:val="clear" w:color="auto" w:fill="FFFFFF"/>
+        </w:rPr>
+      </w:pPr>
+    </w:p>
+    <w:p>
+      <w:pPr>
+        <w:rPr>
+          <w:rFonts w:ascii="Times New Roman" w:hAnsi="Times New Roman" w:cs="Times New Roman"/>
+          <w:color w:val="232629"/>
+          <w:sz w:val="28"/>
+          <w:szCs w:val="28"/>
+          <w:shd w:val="clear" w:color="auto" w:fill="FFFFFF"/>
+        </w:rPr>
+      </w:pPr>
+      <w:r>
+        <w:rPr>
+          <w:rFonts w:ascii="Times New Roman" w:hAnsi="Times New Roman" w:cs="Times New Roman"/>
+          <w:noProof/>
+          <w:color w:val="232629"/>
+          <w:sz w:val="28"/>
+          <w:szCs w:val="28"/>
+          <w:shd w:val="clear" w:color="auto" w:fill="FFFFFF"/>
+        </w:rPr>
+        <w:drawing>
+          <wp:anchor distT="0" distB="0" distL="114300" distR="114300" simplePos="0" relativeHeight="251698176" behindDoc="0" locked="0" layoutInCell="1" allowOverlap="1" wp14:anchorId="6EEA4F5C" wp14:editId="3E6FE8D6">
+            <wp:simplePos x="0" y="0"/>
+            <wp:positionH relativeFrom="page">
+              <wp:align>left</wp:align>
+            </wp:positionH>
+            <wp:positionV relativeFrom="paragraph">
+              <wp:posOffset>591185</wp:posOffset>
+            </wp:positionV>
+            <wp:extent cx="3962400" cy="2971800"/>
+            <wp:effectExtent l="0" t="0" r="0" b="0"/>
+            <wp:wrapSquare wrapText="bothSides"/>
+            <wp:docPr id="43" name="Picture 43"/>
+            <wp:cNvGraphicFramePr>
+              <a:graphicFrameLocks xmlns:a="http://schemas.openxmlformats.org/drawingml/2006/main" noChangeAspect="1"/>
+            </wp:cNvGraphicFramePr>
+            <a:graphic xmlns:a="http://schemas.openxmlformats.org/drawingml/2006/main">
+              <a:graphicData uri="http://schemas.openxmlformats.org/drawingml/2006/picture">
+                <pic:pic xmlns:pic="http://schemas.openxmlformats.org/drawingml/2006/picture">
+                  <pic:nvPicPr>
+                    <pic:cNvPr id="43" name="Picture 43"/>
+                    <pic:cNvPicPr/>
+                  </pic:nvPicPr>
+                  <pic:blipFill>
+                    <a:blip r:embed="rId46">
+                      <a:extLst>
+                        <a:ext uri="{28A0092B-C50C-407E-A947-70E740481C1C}">
+                          <a14:useLocalDpi xmlns:a14="http://schemas.microsoft.com/office/drawing/2010/main" val="0"/>
+                        </a:ext>
+                      </a:extLst>
+                    </a:blip>
+                    <a:stretch>
+                      <a:fillRect/>
+                    </a:stretch>
+                  </pic:blipFill>
+                  <pic:spPr>
+                    <a:xfrm>
+                      <a:off x="0" y="0"/>
+                      <a:ext cx="3962400" cy="2971800"/>
+                    </a:xfrm>
+                    <a:prstGeom prst="rect">
+                      <a:avLst/>
+                    </a:prstGeom>
+                  </pic:spPr>
+                </pic:pic>
+              </a:graphicData>
+            </a:graphic>
+            <wp14:sizeRelH relativeFrom="margin">
+              <wp14:pctWidth>0</wp14:pctWidth>
+            </wp14:sizeRelH>
+            <wp14:sizeRelV relativeFrom="margin">
+              <wp14:pctHeight>0</wp14:pctHeight>
+            </wp14:sizeRelV>
+          </wp:anchor>
+        </w:drawing>
+      </w:r>
+      <w:r>
+        <w:rPr>
+          <w:rFonts w:ascii="Times New Roman" w:hAnsi="Times New Roman" w:cs="Times New Roman"/>
+          <w:noProof/>
+          <w:color w:val="232629"/>
+          <w:sz w:val="28"/>
+          <w:szCs w:val="28"/>
+          <w:shd w:val="clear" w:color="auto" w:fill="FFFFFF"/>
+        </w:rPr>
+        <w:drawing>
+          <wp:anchor distT="0" distB="0" distL="114300" distR="114300" simplePos="0" relativeHeight="251699200" behindDoc="0" locked="0" layoutInCell="1" allowOverlap="1" wp14:anchorId="643E0255" wp14:editId="671C3115">
+            <wp:simplePos x="0" y="0"/>
+            <wp:positionH relativeFrom="column">
+              <wp:posOffset>2499360</wp:posOffset>
+            </wp:positionH>
+            <wp:positionV relativeFrom="paragraph">
+              <wp:posOffset>583565</wp:posOffset>
+            </wp:positionV>
+            <wp:extent cx="4008120" cy="3006090"/>
+            <wp:effectExtent l="0" t="0" r="0" b="3810"/>
+            <wp:wrapSquare wrapText="bothSides"/>
+            <wp:docPr id="44" name="Picture 44"/>
+            <wp:cNvGraphicFramePr>
+              <a:graphicFrameLocks xmlns:a="http://schemas.openxmlformats.org/drawingml/2006/main" noChangeAspect="1"/>
+            </wp:cNvGraphicFramePr>
+            <a:graphic xmlns:a="http://schemas.openxmlformats.org/drawingml/2006/main">
+              <a:graphicData uri="http://schemas.openxmlformats.org/drawingml/2006/picture">
+                <pic:pic xmlns:pic="http://schemas.openxmlformats.org/drawingml/2006/picture">
+                  <pic:nvPicPr>
+                    <pic:cNvPr id="44" name="Picture 44"/>
+                    <pic:cNvPicPr/>
+                  </pic:nvPicPr>
+                  <pic:blipFill>
+                    <a:blip r:embed="rId47">
+                      <a:extLst>
+                        <a:ext uri="{28A0092B-C50C-407E-A947-70E740481C1C}">
+                          <a14:useLocalDpi xmlns:a14="http://schemas.microsoft.com/office/drawing/2010/main" val="0"/>
+                        </a:ext>
+                      </a:extLst>
+                    </a:blip>
+                    <a:stretch>
+                      <a:fillRect/>
+                    </a:stretch>
+                  </pic:blipFill>
+                  <pic:spPr>
+                    <a:xfrm>
+                      <a:off x="0" y="0"/>
+                      <a:ext cx="4008120" cy="3006090"/>
+                    </a:xfrm>
+                    <a:prstGeom prst="rect">
+                      <a:avLst/>
+                    </a:prstGeom>
+                  </pic:spPr>
+                </pic:pic>
+              </a:graphicData>
+            </a:graphic>
+            <wp14:sizeRelH relativeFrom="margin">
+              <wp14:pctWidth>0</wp14:pctWidth>
+            </wp14:sizeRelH>
+            <wp14:sizeRelV relativeFrom="margin">
+              <wp14:pctHeight>0</wp14:pctHeight>
+            </wp14:sizeRelV>
+          </wp:anchor>
+        </w:drawing>
+      </w:r>
+    </w:p>
     <w:sectPr>
-      <w:headerReference w:type="default" r:id="rId30"/>
+      <w:headerReference w:type="default" r:id="rId48"/>
       <w:pgSz w:w="12240" w:h="15840"/>
       <w:pgMar w:top="1440" w:right="1800" w:bottom="1440" w:left="1800" w:header="720" w:footer="720" w:gutter="0"/>
       <w:cols w:space="720"/>
@@ -8596,8 +10921,9 @@
       <w:jc w:val="center"/>
       <w:rPr>
         <w:rFonts w:ascii="Times New Roman" w:hAnsi="Times New Roman" w:cs="Times New Roman"/>
-        <w:sz w:val="40"/>
-        <w:szCs w:val="40"/>
+        <w:sz w:val="32"/>
+        <w:szCs w:val="32"/>
+        <w:lang w:val="el-GR"/>
       </w:rPr>
     </w:pPr>
     <w:r>
@@ -8605,45 +10931,120 @@
         <w:rFonts w:ascii="Times New Roman" w:hAnsi="Times New Roman" w:cs="Times New Roman"/>
         <w:b/>
         <w:bCs/>
-        <w:sz w:val="40"/>
-        <w:szCs w:val="40"/>
+        <w:sz w:val="32"/>
+        <w:szCs w:val="32"/>
+        <w:lang w:val="el-GR"/>
       </w:rPr>
-      <w:t>Α2. Επ</w:t>
+      <w:t>Α</w:t>
     </w:r>
-    <w:proofErr w:type="spellStart"/>
     <w:r>
       <w:rPr>
         <w:rFonts w:ascii="Times New Roman" w:hAnsi="Times New Roman" w:cs="Times New Roman"/>
         <w:b/>
         <w:bCs/>
-        <w:sz w:val="40"/>
-        <w:szCs w:val="40"/>
+        <w:sz w:val="32"/>
+        <w:szCs w:val="32"/>
+        <w:lang w:val="el-GR"/>
       </w:rPr>
-      <w:t>ιλογή</w:t>
+      <w:t>3</w:t>
     </w:r>
-    <w:proofErr w:type="spellEnd"/>
     <w:r>
       <w:rPr>
         <w:rFonts w:ascii="Times New Roman" w:hAnsi="Times New Roman" w:cs="Times New Roman"/>
         <w:b/>
         <w:bCs/>
-        <w:sz w:val="40"/>
-        <w:szCs w:val="40"/>
+        <w:sz w:val="32"/>
+        <w:szCs w:val="32"/>
+        <w:lang w:val="el-GR"/>
       </w:rPr>
-      <w:t xml:space="preserve"> α</w:t>
+      <w:t xml:space="preserve">. </w:t>
     </w:r>
-    <w:proofErr w:type="spellStart"/>
+    <w:r>
+      <w:rPr>
+        <w:b/>
+        <w:bCs/>
+        <w:sz w:val="32"/>
+        <w:szCs w:val="32"/>
+        <w:lang w:val="el-GR"/>
+      </w:rPr>
+      <w:t>Μεταβολές στον ρυθμό εκπαίδευσης και σταθεράς ορμής</w:t>
+    </w:r>
+  </w:p>
+</w:hdr>
+</file>
+
+<file path=word/header8.xml><?xml version="1.0" encoding="utf-8"?>
+<w:hdr xmlns:wpc="http://schemas.microsoft.com/office/word/2010/wordprocessingCanvas" xmlns:cx="http://schemas.microsoft.com/office/drawing/2014/chartex" xmlns:cx1="http://schemas.microsoft.com/office/drawing/2015/9/8/chartex" xmlns:cx2="http://schemas.microsoft.com/office/drawing/2015/10/21/chartex" xmlns:cx3="http://schemas.microsoft.com/office/drawing/2016/5/9/chartex" xmlns:cx4="http://schemas.microsoft.com/office/drawing/2016/5/10/chartex" xmlns:cx5="http://schemas.microsoft.com/office/drawing/2016/5/11/chartex" xmlns:cx6="http://schemas.microsoft.com/office/drawing/2016/5/12/chartex" xmlns:cx7="http://schemas.microsoft.com/office/drawing/2016/5/13/chartex" xmlns:cx8="http://schemas.microsoft.com/office/drawing/2016/5/14/chartex" xmlns:mc="http://schemas.openxmlformats.org/markup-compatibility/2006" xmlns:aink="http://schemas.microsoft.com/office/drawing/2016/ink" xmlns:am3d="http://schemas.microsoft.com/office/drawing/2017/model3d" xmlns:o="urn:schemas-microsoft-com:office:office" xmlns:r="http://schemas.openxmlformats.org/officeDocument/2006/relationships" xmlns:m="http://schemas.openxmlformats.org/officeDocument/2006/math" xmlns:v="urn:schemas-microsoft-com:vml" xmlns:wp14="http://schemas.microsoft.com/office/word/2010/wordprocessingDrawing" xmlns:wp="http://schemas.openxmlformats.org/drawingml/2006/wordprocessingDrawing" xmlns:w10="urn:schemas-microsoft-com:office:word" xmlns:w="http://schemas.openxmlformats.org/wordprocessingml/2006/main" xmlns:w14="http://schemas.microsoft.com/office/word/2010/wordml" xmlns:w15="http://schemas.microsoft.com/office/word/2012/wordml" xmlns:w16cex="http://schemas.microsoft.com/office/word/2018/wordml/cex" xmlns:w16cid="http://schemas.microsoft.com/office/word/2016/wordml/cid" xmlns:w16="http://schemas.microsoft.com/office/word/2018/wordml" xmlns:w16sdtdh="http://schemas.microsoft.com/office/word/2020/wordml/sdtdatahash" xmlns:w16se="http://schemas.microsoft.com/office/word/2015/wordml/symex" xmlns:wpg="http://schemas.microsoft.com/office/word/2010/wordprocessingGroup" xmlns:wpi="http://schemas.microsoft.com/office/word/2010/wordprocessingInk" xmlns:wne="http://schemas.microsoft.com/office/word/2006/wordml" xmlns:wps="http://schemas.microsoft.com/office/word/2010/wordprocessingShape" mc:Ignorable="w14 w15 w16se w16cid w16 w16cex w16sdtdh wp14">
+  <w:p>
+    <w:pPr>
+      <w:pStyle w:val="Header"/>
+      <w:jc w:val="center"/>
+      <w:rPr>
+        <w:rFonts w:ascii="Times New Roman" w:hAnsi="Times New Roman" w:cs="Times New Roman"/>
+        <w:sz w:val="32"/>
+        <w:szCs w:val="32"/>
+        <w:lang w:val="el-GR"/>
+      </w:rPr>
+    </w:pPr>
     <w:r>
       <w:rPr>
         <w:rFonts w:ascii="Times New Roman" w:hAnsi="Times New Roman" w:cs="Times New Roman"/>
         <w:b/>
         <w:bCs/>
-        <w:sz w:val="40"/>
-        <w:szCs w:val="40"/>
+        <w:sz w:val="32"/>
+        <w:szCs w:val="32"/>
+        <w:lang w:val="el-GR"/>
       </w:rPr>
-      <w:t>ρχιτεκτονικής</w:t>
+      <w:t xml:space="preserve">Α3. </w:t>
     </w:r>
-    <w:proofErr w:type="spellEnd"/>
+    <w:r>
+      <w:rPr>
+        <w:b/>
+        <w:bCs/>
+        <w:sz w:val="32"/>
+        <w:szCs w:val="32"/>
+        <w:lang w:val="el-GR"/>
+      </w:rPr>
+      <w:t>Μεταβολές στον ρυθμό εκπαίδευσης και σταθεράς ορμής</w:t>
+    </w:r>
+  </w:p>
+</w:hdr>
+</file>
+
+<file path=word/header9.xml><?xml version="1.0" encoding="utf-8"?>
+<w:hdr xmlns:wpc="http://schemas.microsoft.com/office/word/2010/wordprocessingCanvas" xmlns:cx="http://schemas.microsoft.com/office/drawing/2014/chartex" xmlns:cx1="http://schemas.microsoft.com/office/drawing/2015/9/8/chartex" xmlns:cx2="http://schemas.microsoft.com/office/drawing/2015/10/21/chartex" xmlns:cx3="http://schemas.microsoft.com/office/drawing/2016/5/9/chartex" xmlns:cx4="http://schemas.microsoft.com/office/drawing/2016/5/10/chartex" xmlns:cx5="http://schemas.microsoft.com/office/drawing/2016/5/11/chartex" xmlns:cx6="http://schemas.microsoft.com/office/drawing/2016/5/12/chartex" xmlns:cx7="http://schemas.microsoft.com/office/drawing/2016/5/13/chartex" xmlns:cx8="http://schemas.microsoft.com/office/drawing/2016/5/14/chartex" xmlns:mc="http://schemas.openxmlformats.org/markup-compatibility/2006" xmlns:aink="http://schemas.microsoft.com/office/drawing/2016/ink" xmlns:am3d="http://schemas.microsoft.com/office/drawing/2017/model3d" xmlns:o="urn:schemas-microsoft-com:office:office" xmlns:r="http://schemas.openxmlformats.org/officeDocument/2006/relationships" xmlns:m="http://schemas.openxmlformats.org/officeDocument/2006/math" xmlns:v="urn:schemas-microsoft-com:vml" xmlns:wp14="http://schemas.microsoft.com/office/word/2010/wordprocessingDrawing" xmlns:wp="http://schemas.openxmlformats.org/drawingml/2006/wordprocessingDrawing" xmlns:w10="urn:schemas-microsoft-com:office:word" xmlns:w="http://schemas.openxmlformats.org/wordprocessingml/2006/main" xmlns:w14="http://schemas.microsoft.com/office/word/2010/wordml" xmlns:w15="http://schemas.microsoft.com/office/word/2012/wordml" xmlns:w16cex="http://schemas.microsoft.com/office/word/2018/wordml/cex" xmlns:w16cid="http://schemas.microsoft.com/office/word/2016/wordml/cid" xmlns:w16="http://schemas.microsoft.com/office/word/2018/wordml" xmlns:w16sdtdh="http://schemas.microsoft.com/office/word/2020/wordml/sdtdatahash" xmlns:w16se="http://schemas.microsoft.com/office/word/2015/wordml/symex" xmlns:wpg="http://schemas.microsoft.com/office/word/2010/wordprocessingGroup" xmlns:wpi="http://schemas.microsoft.com/office/word/2010/wordprocessingInk" xmlns:wne="http://schemas.microsoft.com/office/word/2006/wordml" xmlns:wps="http://schemas.microsoft.com/office/word/2010/wordprocessingShape" mc:Ignorable="w14 w15 w16se w16cid w16 w16cex w16sdtdh wp14">
+  <w:p>
+    <w:pPr>
+      <w:pStyle w:val="Header"/>
+      <w:jc w:val="center"/>
+      <w:rPr>
+        <w:rFonts w:ascii="Times New Roman" w:hAnsi="Times New Roman" w:cs="Times New Roman"/>
+        <w:sz w:val="32"/>
+        <w:szCs w:val="32"/>
+        <w:lang w:val="el-GR"/>
+      </w:rPr>
+    </w:pPr>
+    <w:r>
+      <w:rPr>
+        <w:rFonts w:ascii="Times New Roman" w:hAnsi="Times New Roman" w:cs="Times New Roman"/>
+        <w:b/>
+        <w:bCs/>
+        <w:sz w:val="32"/>
+        <w:szCs w:val="32"/>
+        <w:lang w:val="el-GR"/>
+      </w:rPr>
+      <w:t xml:space="preserve">Α3. </w:t>
+    </w:r>
+    <w:r>
+      <w:rPr>
+        <w:b/>
+        <w:bCs/>
+        <w:sz w:val="32"/>
+        <w:szCs w:val="32"/>
+        <w:lang w:val="el-GR"/>
+      </w:rPr>
+      <w:t>Μεταβολές στον ρυθμό εκπαίδευσης και σταθεράς ορμής</w:t>
+    </w:r>
   </w:p>
 </w:hdr>
 </file>
@@ -9379,6 +11780,118 @@
       </w:rPr>
     </w:lvl>
   </w:abstractNum>
+  <w:abstractNum w:abstractNumId="7" w15:restartNumberingAfterBreak="0">
+    <w:nsid w:val="7EE90BE9"/>
+    <w:multiLevelType w:val="hybridMultilevel"/>
+    <w:tmpl w:val="AEC42994"/>
+    <w:lvl w:ilvl="0" w:tplc="7AC4274A">
+      <w:numFmt w:val="bullet"/>
+      <w:lvlText w:val=""/>
+      <w:lvlJc w:val="left"/>
+      <w:pPr>
+        <w:ind w:left="360" w:hanging="360"/>
+      </w:pPr>
+      <w:rPr>
+        <w:rFonts w:ascii="Symbol" w:eastAsiaTheme="minorHAnsi" w:hAnsi="Symbol" w:cs="Times New Roman" w:hint="default"/>
+      </w:rPr>
+    </w:lvl>
+    <w:lvl w:ilvl="1" w:tplc="04090003" w:tentative="1">
+      <w:start w:val="1"/>
+      <w:numFmt w:val="bullet"/>
+      <w:lvlText w:val="o"/>
+      <w:lvlJc w:val="left"/>
+      <w:pPr>
+        <w:ind w:left="1080" w:hanging="360"/>
+      </w:pPr>
+      <w:rPr>
+        <w:rFonts w:ascii="Courier New" w:hAnsi="Courier New" w:cs="Courier New" w:hint="default"/>
+      </w:rPr>
+    </w:lvl>
+    <w:lvl w:ilvl="2" w:tplc="04090005" w:tentative="1">
+      <w:start w:val="1"/>
+      <w:numFmt w:val="bullet"/>
+      <w:lvlText w:val=""/>
+      <w:lvlJc w:val="left"/>
+      <w:pPr>
+        <w:ind w:left="1800" w:hanging="360"/>
+      </w:pPr>
+      <w:rPr>
+        <w:rFonts w:ascii="Wingdings" w:hAnsi="Wingdings" w:hint="default"/>
+      </w:rPr>
+    </w:lvl>
+    <w:lvl w:ilvl="3" w:tplc="04090001" w:tentative="1">
+      <w:start w:val="1"/>
+      <w:numFmt w:val="bullet"/>
+      <w:lvlText w:val=""/>
+      <w:lvlJc w:val="left"/>
+      <w:pPr>
+        <w:ind w:left="2520" w:hanging="360"/>
+      </w:pPr>
+      <w:rPr>
+        <w:rFonts w:ascii="Symbol" w:hAnsi="Symbol" w:hint="default"/>
+      </w:rPr>
+    </w:lvl>
+    <w:lvl w:ilvl="4" w:tplc="04090003" w:tentative="1">
+      <w:start w:val="1"/>
+      <w:numFmt w:val="bullet"/>
+      <w:lvlText w:val="o"/>
+      <w:lvlJc w:val="left"/>
+      <w:pPr>
+        <w:ind w:left="3240" w:hanging="360"/>
+      </w:pPr>
+      <w:rPr>
+        <w:rFonts w:ascii="Courier New" w:hAnsi="Courier New" w:cs="Courier New" w:hint="default"/>
+      </w:rPr>
+    </w:lvl>
+    <w:lvl w:ilvl="5" w:tplc="04090005" w:tentative="1">
+      <w:start w:val="1"/>
+      <w:numFmt w:val="bullet"/>
+      <w:lvlText w:val=""/>
+      <w:lvlJc w:val="left"/>
+      <w:pPr>
+        <w:ind w:left="3960" w:hanging="360"/>
+      </w:pPr>
+      <w:rPr>
+        <w:rFonts w:ascii="Wingdings" w:hAnsi="Wingdings" w:hint="default"/>
+      </w:rPr>
+    </w:lvl>
+    <w:lvl w:ilvl="6" w:tplc="04090001" w:tentative="1">
+      <w:start w:val="1"/>
+      <w:numFmt w:val="bullet"/>
+      <w:lvlText w:val=""/>
+      <w:lvlJc w:val="left"/>
+      <w:pPr>
+        <w:ind w:left="4680" w:hanging="360"/>
+      </w:pPr>
+      <w:rPr>
+        <w:rFonts w:ascii="Symbol" w:hAnsi="Symbol" w:hint="default"/>
+      </w:rPr>
+    </w:lvl>
+    <w:lvl w:ilvl="7" w:tplc="04090003" w:tentative="1">
+      <w:start w:val="1"/>
+      <w:numFmt w:val="bullet"/>
+      <w:lvlText w:val="o"/>
+      <w:lvlJc w:val="left"/>
+      <w:pPr>
+        <w:ind w:left="5400" w:hanging="360"/>
+      </w:pPr>
+      <w:rPr>
+        <w:rFonts w:ascii="Courier New" w:hAnsi="Courier New" w:cs="Courier New" w:hint="default"/>
+      </w:rPr>
+    </w:lvl>
+    <w:lvl w:ilvl="8" w:tplc="04090005" w:tentative="1">
+      <w:start w:val="1"/>
+      <w:numFmt w:val="bullet"/>
+      <w:lvlText w:val=""/>
+      <w:lvlJc w:val="left"/>
+      <w:pPr>
+        <w:ind w:left="6120" w:hanging="360"/>
+      </w:pPr>
+      <w:rPr>
+        <w:rFonts w:ascii="Wingdings" w:hAnsi="Wingdings" w:hint="default"/>
+      </w:rPr>
+    </w:lvl>
+  </w:abstractNum>
   <w:num w:numId="1">
     <w:abstractNumId w:val="0"/>
   </w:num>
@@ -9399,6 +11912,9 @@
   </w:num>
   <w:num w:numId="7">
     <w:abstractNumId w:val="1"/>
+  </w:num>
+  <w:num w:numId="8">
+    <w:abstractNumId w:val="7"/>
   </w:num>
 </w:numbering>
 </file>

</xml_diff>